<commit_message>
Tabelle zu Befehlen und Arbeitsablauf hinzugefügt, 2 neue Ideen für Bachelor
</commit_message>
<xml_diff>
--- a/Anleitung.docx
+++ b/Anleitung.docx
@@ -61,123 +61,30 @@
       </w:r>
     </w:p>
     <w:p>
+      <w:r>
+        <w:t xml:space="preserve">Somit eignet sich GIT insbesondere für Teams oder ganze Unternehmen, kann aber auch als einzelne Person von Vorteil sein. GIT hat seine größte Stärke somit in Textdokumenten wie Code oder ganz </w:t>
+      </w:r>
+      <w:proofErr w:type="spellStart"/>
+      <w:r>
+        <w:t>nomalen</w:t>
+      </w:r>
+      <w:proofErr w:type="spellEnd"/>
+      <w:r>
+        <w:t xml:space="preserve"> Word Dateien.</w:t>
+      </w:r>
+    </w:p>
+    <w:p/>
+    <w:p>
+      <w:r>
+        <w:br w:type="page"/>
+      </w:r>
+    </w:p>
+    <w:p>
       <w:pPr>
         <w:pStyle w:val="berschrift2"/>
       </w:pPr>
       <w:r>
-        <w:t>Wichtige Begriffe:</w:t>
-      </w:r>
-    </w:p>
-    <w:p>
-      <w:r>
-        <w:t>Repository: Gemeinsamer Ordner mit dem Fortschritt des Projekts</w:t>
-      </w:r>
-    </w:p>
-    <w:p>
-      <w:proofErr w:type="spellStart"/>
-      <w:r>
-        <w:t>Modified</w:t>
-      </w:r>
-      <w:proofErr w:type="spellEnd"/>
-      <w:r>
-        <w:t>: Dateien die geändert, aber noch nicht in lokaler Datenbank eingecheckt wurden.</w:t>
-      </w:r>
-    </w:p>
-    <w:p>
-      <w:proofErr w:type="spellStart"/>
-      <w:r>
-        <w:t>Staged</w:t>
-      </w:r>
-      <w:proofErr w:type="spellEnd"/>
-      <w:r>
-        <w:t>: geänderte Datei, die für den Commit vorgemerkt wurde</w:t>
-      </w:r>
-    </w:p>
-    <w:p>
-      <w:proofErr w:type="spellStart"/>
-      <w:r>
-        <w:t>Comitted</w:t>
-      </w:r>
-      <w:proofErr w:type="spellEnd"/>
-      <w:r>
-        <w:t>: Daten in lokaler Datenbank</w:t>
-      </w:r>
-    </w:p>
-    <w:p/>
-    <w:p>
-      <w:pPr>
-        <w:pStyle w:val="berschrift2"/>
-      </w:pPr>
-      <w:r>
-        <w:t>Arbeitsablauf:</w:t>
-      </w:r>
-    </w:p>
-    <w:p>
-      <w:pPr>
-        <w:pStyle w:val="Listenabsatz"/>
-        <w:numPr>
-          <w:ilvl w:val="0"/>
-          <w:numId w:val="2"/>
-        </w:numPr>
-      </w:pPr>
-      <w:r>
-        <w:t>Änder</w:t>
-      </w:r>
-      <w:r>
-        <w:t xml:space="preserve">e eine Datei (im Verzeichnisbaum) </w:t>
-      </w:r>
-    </w:p>
-    <w:p>
-      <w:pPr>
-        <w:pStyle w:val="Listenabsatz"/>
-        <w:numPr>
-          <w:ilvl w:val="0"/>
-          <w:numId w:val="2"/>
-        </w:numPr>
-      </w:pPr>
-      <w:r>
-        <w:t xml:space="preserve">Stelle selektiv eine Änderung in </w:t>
-      </w:r>
-      <w:proofErr w:type="spellStart"/>
-      <w:r>
-        <w:t>Staging</w:t>
-      </w:r>
-      <w:proofErr w:type="spellEnd"/>
-      <w:r>
-        <w:t xml:space="preserve"> Area um sie später zu </w:t>
-      </w:r>
-      <w:proofErr w:type="spellStart"/>
-      <w:r>
-        <w:t>comitten</w:t>
-      </w:r>
-      <w:proofErr w:type="spellEnd"/>
-    </w:p>
-    <w:p>
-      <w:pPr>
-        <w:pStyle w:val="Listenabsatz"/>
-        <w:numPr>
-          <w:ilvl w:val="0"/>
-          <w:numId w:val="2"/>
-        </w:numPr>
-      </w:pPr>
-      <w:r>
-        <w:t xml:space="preserve">Commit: Snapshot von Datei in </w:t>
-      </w:r>
-      <w:proofErr w:type="spellStart"/>
-      <w:r>
-        <w:t>Staging</w:t>
-      </w:r>
-      <w:proofErr w:type="spellEnd"/>
-      <w:r>
-        <w:t xml:space="preserve"> Area wird in GIT-Verzeichnis aufgenommen</w:t>
-      </w:r>
-    </w:p>
-    <w:p/>
-    <w:p>
-      <w:pPr>
-        <w:pStyle w:val="berschrift2"/>
-      </w:pPr>
-      <w:r>
+        <w:lastRenderedPageBreak/>
         <w:t xml:space="preserve">GIT einrichten mit GITHUB </w:t>
       </w:r>
       <w:proofErr w:type="spellStart"/>
@@ -376,7 +283,13 @@
         </w:numPr>
       </w:pPr>
       <w:r>
-        <w:t xml:space="preserve">Nun verknüpfe dein lokales mit GITHUB und </w:t>
+        <w:t xml:space="preserve">Nun verknüpfe dein lokales </w:t>
+      </w:r>
+      <w:r>
+        <w:t xml:space="preserve">GIT </w:t>
+      </w:r>
+      <w:r>
+        <w:t xml:space="preserve">mit GITHUB und </w:t>
       </w:r>
       <w:proofErr w:type="spellStart"/>
       <w:r>
@@ -574,16 +487,3461 @@
       </w:r>
     </w:p>
     <w:p>
+      <w:r>
+        <w:br w:type="page"/>
+      </w:r>
+    </w:p>
+    <w:p>
       <w:pPr>
         <w:pStyle w:val="berschrift2"/>
       </w:pPr>
       <w:r>
-        <w:t>Wie arbeite ich nun mit GIT?</w:t>
+        <w:lastRenderedPageBreak/>
+        <w:t>Erstes Repo bauen und in GITHUB anzeigen lassen</w:t>
+      </w:r>
+    </w:p>
+    <w:p>
+      <w:r>
+        <w:t xml:space="preserve">Im </w:t>
+      </w:r>
+      <w:proofErr w:type="gramStart"/>
+      <w:r>
+        <w:t>allgemeinen</w:t>
+      </w:r>
+      <w:proofErr w:type="gramEnd"/>
+      <w:r>
+        <w:t xml:space="preserve"> möchte man mit GIT nur bestimmte Dateien tracken. Deshalb benötigen wir dafür einen </w:t>
+      </w:r>
+      <w:proofErr w:type="gramStart"/>
+      <w:r>
+        <w:t>Ordner</w:t>
+      </w:r>
+      <w:proofErr w:type="gramEnd"/>
+      <w:r>
+        <w:t xml:space="preserve"> in dem alle Dateien liegen. Darin werden wir nun unser Repo also </w:t>
+      </w:r>
+      <w:proofErr w:type="gramStart"/>
+      <w:r>
+        <w:t>einen .</w:t>
+      </w:r>
+      <w:proofErr w:type="spellStart"/>
+      <w:r>
+        <w:t>git</w:t>
+      </w:r>
+      <w:proofErr w:type="spellEnd"/>
+      <w:proofErr w:type="gramEnd"/>
+      <w:r>
+        <w:t xml:space="preserve"> Ordner legen.</w:t>
+      </w:r>
+      <w:r>
+        <w:t xml:space="preserve"> Das heißt auch, dass </w:t>
+      </w:r>
+      <w:r>
+        <w:t xml:space="preserve">nur </w:t>
+      </w:r>
+      <w:proofErr w:type="gramStart"/>
+      <w:r>
+        <w:t>Dateien</w:t>
+      </w:r>
+      <w:proofErr w:type="gramEnd"/>
+      <w:r>
+        <w:t xml:space="preserve"> die in dem Ordner </w:t>
+      </w:r>
+      <w:proofErr w:type="gramStart"/>
+      <w:r>
+        <w:t>liegen</w:t>
+      </w:r>
+      <w:proofErr w:type="gramEnd"/>
+      <w:r>
+        <w:t xml:space="preserve"> getrackt werden können.</w:t>
+      </w:r>
+    </w:p>
+    <w:p>
+      <w:pPr>
+        <w:pStyle w:val="Listenabsatz"/>
+        <w:numPr>
+          <w:ilvl w:val="0"/>
+          <w:numId w:val="5"/>
+        </w:numPr>
+      </w:pPr>
+      <w:r>
+        <w:t>Optionen:</w:t>
+      </w:r>
+    </w:p>
+    <w:p>
+      <w:pPr>
+        <w:pStyle w:val="Listenabsatz"/>
+        <w:numPr>
+          <w:ilvl w:val="1"/>
+          <w:numId w:val="5"/>
+        </w:numPr>
+      </w:pPr>
+      <w:r>
+        <w:t xml:space="preserve"> Ziehe den Ordner per Drag and Drop in GITBASH</w:t>
+      </w:r>
+    </w:p>
+    <w:p>
+      <w:pPr>
+        <w:pStyle w:val="Listenabsatz"/>
+        <w:numPr>
+          <w:ilvl w:val="1"/>
+          <w:numId w:val="5"/>
+        </w:numPr>
+      </w:pPr>
+      <w:r>
+        <w:t xml:space="preserve">cd </w:t>
+      </w:r>
+      <w:proofErr w:type="spellStart"/>
+      <w:r>
+        <w:t>dateipfad</w:t>
+      </w:r>
+      <w:proofErr w:type="spellEnd"/>
+    </w:p>
+    <w:p>
+      <w:pPr>
+        <w:pStyle w:val="Listenabsatz"/>
+        <w:numPr>
+          <w:ilvl w:val="0"/>
+          <w:numId w:val="5"/>
+        </w:numPr>
+      </w:pPr>
+      <w:proofErr w:type="spellStart"/>
+      <w:r>
+        <w:t>git</w:t>
+      </w:r>
+      <w:proofErr w:type="spellEnd"/>
+      <w:r>
+        <w:t xml:space="preserve"> </w:t>
+      </w:r>
+      <w:proofErr w:type="spellStart"/>
+      <w:r>
+        <w:t>init</w:t>
+      </w:r>
+      <w:proofErr w:type="spellEnd"/>
+    </w:p>
+    <w:p>
+      <w:pPr>
+        <w:pStyle w:val="Listenabsatz"/>
+        <w:numPr>
+          <w:ilvl w:val="0"/>
+          <w:numId w:val="5"/>
+        </w:numPr>
+      </w:pPr>
+      <w:r>
+        <w:t xml:space="preserve">Im Ordner oben bei Ansicht ausgeblendete Elemente anzeigen und </w:t>
+      </w:r>
+      <w:proofErr w:type="gramStart"/>
+      <w:r>
+        <w:t>prüfen</w:t>
+      </w:r>
+      <w:proofErr w:type="gramEnd"/>
+      <w:r>
+        <w:t xml:space="preserve"> ob </w:t>
+      </w:r>
+      <w:proofErr w:type="gramStart"/>
+      <w:r>
+        <w:t>ein .</w:t>
+      </w:r>
+      <w:proofErr w:type="spellStart"/>
+      <w:r>
+        <w:t>git</w:t>
+      </w:r>
+      <w:proofErr w:type="spellEnd"/>
+      <w:proofErr w:type="gramEnd"/>
+      <w:r>
+        <w:t xml:space="preserve"> Ordner erscheint</w:t>
+      </w:r>
+    </w:p>
+    <w:p>
+      <w:pPr>
+        <w:pStyle w:val="Listenabsatz"/>
+        <w:numPr>
+          <w:ilvl w:val="0"/>
+          <w:numId w:val="5"/>
+        </w:numPr>
+      </w:pPr>
+      <w:proofErr w:type="spellStart"/>
+      <w:r>
+        <w:t>git</w:t>
+      </w:r>
+      <w:proofErr w:type="spellEnd"/>
+      <w:r>
+        <w:t xml:space="preserve"> </w:t>
+      </w:r>
+      <w:proofErr w:type="spellStart"/>
+      <w:proofErr w:type="gramStart"/>
+      <w:r>
+        <w:t>add</w:t>
+      </w:r>
+      <w:proofErr w:type="spellEnd"/>
+      <w:r>
+        <w:t xml:space="preserve"> .</w:t>
+      </w:r>
+      <w:proofErr w:type="gramEnd"/>
+      <w:r>
+        <w:tab/>
+      </w:r>
+      <w:r>
+        <w:tab/>
+      </w:r>
+      <w:r>
+        <w:tab/>
+        <w:t>// „.“ Fügt alles aus dem Ordner zu GIT hinzu</w:t>
+      </w:r>
+    </w:p>
+    <w:p>
+      <w:pPr>
+        <w:pStyle w:val="Listenabsatz"/>
+        <w:numPr>
+          <w:ilvl w:val="0"/>
+          <w:numId w:val="5"/>
+        </w:numPr>
+      </w:pPr>
+      <w:proofErr w:type="spellStart"/>
+      <w:r>
+        <w:t>git</w:t>
+      </w:r>
+      <w:proofErr w:type="spellEnd"/>
+      <w:r>
+        <w:t xml:space="preserve"> </w:t>
+      </w:r>
+      <w:proofErr w:type="spellStart"/>
+      <w:r>
+        <w:t>commit</w:t>
+      </w:r>
+      <w:proofErr w:type="spellEnd"/>
+      <w:r>
+        <w:t xml:space="preserve"> -m "</w:t>
+      </w:r>
+      <w:r>
+        <w:t>Notiz</w:t>
+      </w:r>
+      <w:r>
+        <w:t>"</w:t>
+      </w:r>
+      <w:r>
+        <w:tab/>
+      </w:r>
+      <w:r>
+        <w:tab/>
+        <w:t>// erster Commit fügt den Ordner nun lokal zur Datenbank</w:t>
+      </w:r>
+    </w:p>
+    <w:p>
+      <w:pPr>
+        <w:pStyle w:val="Listenabsatz"/>
+        <w:numPr>
+          <w:ilvl w:val="0"/>
+          <w:numId w:val="5"/>
+        </w:numPr>
+      </w:pPr>
+      <w:proofErr w:type="gramStart"/>
+      <w:r>
+        <w:t>Prüfe</w:t>
+      </w:r>
+      <w:proofErr w:type="gramEnd"/>
+      <w:r>
+        <w:t xml:space="preserve"> ob alles hinzugefügt wurde</w:t>
+      </w:r>
+    </w:p>
+    <w:p>
+      <w:pPr>
+        <w:pStyle w:val="Listenabsatz"/>
+        <w:numPr>
+          <w:ilvl w:val="1"/>
+          <w:numId w:val="5"/>
+        </w:numPr>
+      </w:pPr>
+      <w:r>
+        <w:t xml:space="preserve">cd </w:t>
+      </w:r>
+      <w:proofErr w:type="spellStart"/>
+      <w:r>
+        <w:t>dateipfad</w:t>
+      </w:r>
+      <w:proofErr w:type="spellEnd"/>
+    </w:p>
+    <w:p>
+      <w:pPr>
+        <w:pStyle w:val="Listenabsatz"/>
+        <w:numPr>
+          <w:ilvl w:val="1"/>
+          <w:numId w:val="5"/>
+        </w:numPr>
+      </w:pPr>
+      <w:proofErr w:type="spellStart"/>
+      <w:r>
+        <w:t>ls</w:t>
+      </w:r>
+      <w:proofErr w:type="spellEnd"/>
+      <w:r>
+        <w:t xml:space="preserve"> -a</w:t>
+      </w:r>
+      <w:r>
+        <w:tab/>
+      </w:r>
+      <w:r>
+        <w:tab/>
+      </w:r>
+      <w:r>
+        <w:tab/>
+        <w:t>//</w:t>
+      </w:r>
+      <w:proofErr w:type="spellStart"/>
+      <w:r>
+        <w:t>list</w:t>
+      </w:r>
+      <w:proofErr w:type="spellEnd"/>
+      <w:r>
+        <w:t xml:space="preserve"> </w:t>
+      </w:r>
+      <w:proofErr w:type="spellStart"/>
+      <w:r>
+        <w:t>files</w:t>
+      </w:r>
+      <w:proofErr w:type="spellEnd"/>
+      <w:r>
+        <w:t xml:space="preserve"> all zeigt also alle Dateien aus dem Repo</w:t>
+      </w:r>
+    </w:p>
+    <w:p>
+      <w:r>
+        <w:t>Jetzt erstellen wir das Repo in GITHUB</w:t>
+      </w:r>
+    </w:p>
+    <w:p>
+      <w:pPr>
+        <w:pStyle w:val="Listenabsatz"/>
+        <w:numPr>
+          <w:ilvl w:val="0"/>
+          <w:numId w:val="6"/>
+        </w:numPr>
+      </w:pPr>
+      <w:r>
+        <w:t xml:space="preserve">In GITHUB oben rechts </w:t>
+      </w:r>
+      <w:proofErr w:type="gramStart"/>
+      <w:r>
+        <w:t>auf  „</w:t>
+      </w:r>
+      <w:proofErr w:type="gramEnd"/>
+      <w:r>
+        <w:t xml:space="preserve">+“ dann „New </w:t>
+      </w:r>
+      <w:proofErr w:type="spellStart"/>
+      <w:r>
+        <w:t>repository</w:t>
+      </w:r>
+      <w:proofErr w:type="spellEnd"/>
+      <w:r>
+        <w:t>“</w:t>
+      </w:r>
+    </w:p>
+    <w:p>
+      <w:pPr>
+        <w:pStyle w:val="Listenabsatz"/>
+        <w:numPr>
+          <w:ilvl w:val="0"/>
+          <w:numId w:val="6"/>
+        </w:numPr>
+      </w:pPr>
+      <w:r>
+        <w:t xml:space="preserve">Namen des Projektes angeben. </w:t>
+      </w:r>
+      <w:proofErr w:type="spellStart"/>
+      <w:r>
+        <w:t>Evtl</w:t>
+      </w:r>
+      <w:proofErr w:type="spellEnd"/>
+      <w:r>
+        <w:t xml:space="preserve"> selben wie den Ordnernamen</w:t>
+      </w:r>
+    </w:p>
+    <w:p>
+      <w:pPr>
+        <w:pStyle w:val="Listenabsatz"/>
+        <w:numPr>
+          <w:ilvl w:val="0"/>
+          <w:numId w:val="6"/>
+        </w:numPr>
+      </w:pPr>
+      <w:r>
+        <w:t xml:space="preserve">Privat oder </w:t>
+      </w:r>
+      <w:proofErr w:type="spellStart"/>
+      <w:r>
+        <w:t>public</w:t>
+      </w:r>
+      <w:proofErr w:type="spellEnd"/>
+      <w:r>
+        <w:t xml:space="preserve"> </w:t>
+      </w:r>
+    </w:p>
+    <w:p>
+      <w:pPr>
+        <w:pStyle w:val="Listenabsatz"/>
+        <w:numPr>
+          <w:ilvl w:val="0"/>
+          <w:numId w:val="6"/>
+        </w:numPr>
+      </w:pPr>
+      <w:r>
+        <w:t>Das README-Zeug nicht ändern</w:t>
+      </w:r>
+    </w:p>
+    <w:p>
+      <w:pPr>
+        <w:pStyle w:val="Listenabsatz"/>
+        <w:numPr>
+          <w:ilvl w:val="0"/>
+          <w:numId w:val="6"/>
+        </w:numPr>
+      </w:pPr>
+      <w:r>
+        <w:t>Create Repository</w:t>
+      </w:r>
+    </w:p>
+    <w:p>
+      <w:pPr>
+        <w:pStyle w:val="Listenabsatz"/>
+        <w:numPr>
+          <w:ilvl w:val="0"/>
+          <w:numId w:val="6"/>
+        </w:numPr>
+      </w:pPr>
+      <w:r>
+        <w:t>In GITBASH:</w:t>
+      </w:r>
+    </w:p>
+    <w:p>
+      <w:pPr>
+        <w:pStyle w:val="Listenabsatz"/>
+        <w:numPr>
+          <w:ilvl w:val="1"/>
+          <w:numId w:val="6"/>
+        </w:numPr>
+      </w:pPr>
+      <w:proofErr w:type="spellStart"/>
+      <w:r>
+        <w:t>git</w:t>
+      </w:r>
+      <w:proofErr w:type="spellEnd"/>
+      <w:r>
+        <w:t xml:space="preserve"> remote </w:t>
+      </w:r>
+      <w:proofErr w:type="spellStart"/>
+      <w:r>
+        <w:t>add</w:t>
+      </w:r>
+      <w:proofErr w:type="spellEnd"/>
+      <w:r>
+        <w:t xml:space="preserve"> </w:t>
+      </w:r>
+      <w:proofErr w:type="spellStart"/>
+      <w:r>
+        <w:t>origin</w:t>
+      </w:r>
+      <w:proofErr w:type="spellEnd"/>
+      <w:r>
+        <w:t xml:space="preserve"> </w:t>
+      </w:r>
+      <w:hyperlink r:id="rId10" w:history="1">
+        <w:r>
+          <w:rPr>
+            <w:rStyle w:val="Hyperlink"/>
+          </w:rPr>
+          <w:t>git@github.com:deinBenutzername/dein-repo-name.git</w:t>
+        </w:r>
+      </w:hyperlink>
+    </w:p>
+    <w:p>
+      <w:r>
+        <w:t>Erster PUSH</w:t>
+      </w:r>
+    </w:p>
+    <w:p>
+      <w:pPr>
+        <w:pStyle w:val="Listenabsatz"/>
+        <w:numPr>
+          <w:ilvl w:val="0"/>
+          <w:numId w:val="7"/>
+        </w:numPr>
+      </w:pPr>
+      <w:proofErr w:type="spellStart"/>
+      <w:r>
+        <w:t>git</w:t>
+      </w:r>
+      <w:proofErr w:type="spellEnd"/>
+      <w:r>
+        <w:t xml:space="preserve"> </w:t>
+      </w:r>
+      <w:proofErr w:type="spellStart"/>
+      <w:r>
+        <w:t>branch</w:t>
+      </w:r>
+      <w:proofErr w:type="spellEnd"/>
+      <w:r>
+        <w:t xml:space="preserve"> -M </w:t>
+      </w:r>
+      <w:proofErr w:type="spellStart"/>
+      <w:r>
+        <w:t>main</w:t>
+      </w:r>
+      <w:proofErr w:type="spellEnd"/>
+    </w:p>
+    <w:p>
+      <w:pPr>
+        <w:pStyle w:val="Listenabsatz"/>
+        <w:numPr>
+          <w:ilvl w:val="0"/>
+          <w:numId w:val="7"/>
+        </w:numPr>
+      </w:pPr>
+      <w:proofErr w:type="spellStart"/>
+      <w:r>
+        <w:t>git</w:t>
+      </w:r>
+      <w:proofErr w:type="spellEnd"/>
+      <w:r>
+        <w:t xml:space="preserve"> push -u </w:t>
+      </w:r>
+      <w:proofErr w:type="spellStart"/>
+      <w:r>
+        <w:t>origin</w:t>
+      </w:r>
+      <w:proofErr w:type="spellEnd"/>
+      <w:r>
+        <w:t xml:space="preserve"> </w:t>
+      </w:r>
+      <w:proofErr w:type="spellStart"/>
+      <w:r>
+        <w:t>main</w:t>
+      </w:r>
+      <w:proofErr w:type="spellEnd"/>
+      <w:r>
+        <w:tab/>
+      </w:r>
+      <w:r>
+        <w:tab/>
+        <w:t>// das -u verlinkt nun den lokalen Branch mit GITHUB</w:t>
+      </w:r>
+    </w:p>
+    <w:p>
+      <w:pPr>
+        <w:ind w:left="2844" w:firstLine="696"/>
+      </w:pPr>
+      <w:r>
+        <w:t xml:space="preserve">// In Zukunft reicht es </w:t>
+      </w:r>
+      <w:proofErr w:type="spellStart"/>
+      <w:r>
+        <w:t>git</w:t>
+      </w:r>
+      <w:proofErr w:type="spellEnd"/>
+      <w:r>
+        <w:t xml:space="preserve"> push zu schreiben</w:t>
+      </w:r>
+    </w:p>
+    <w:p>
+      <w:r>
+        <w:br w:type="page"/>
+      </w:r>
+    </w:p>
+    <w:p>
+      <w:pPr>
+        <w:pStyle w:val="berschrift2"/>
+      </w:pPr>
+      <w:r>
+        <w:lastRenderedPageBreak/>
+        <w:t>Wichtige Begriffe:</w:t>
+      </w:r>
+    </w:p>
+    <w:p>
+      <w:r>
+        <w:t xml:space="preserve">Repository: </w:t>
+      </w:r>
+      <w:r>
+        <w:tab/>
+      </w:r>
+      <w:r>
+        <w:t>Gemeinsamer Ordner mit dem Fortschritt des Projekts</w:t>
+      </w:r>
+    </w:p>
+    <w:p>
+      <w:proofErr w:type="spellStart"/>
+      <w:r>
+        <w:t>Modified</w:t>
+      </w:r>
+      <w:proofErr w:type="spellEnd"/>
+      <w:r>
+        <w:t xml:space="preserve">: </w:t>
+      </w:r>
+      <w:r>
+        <w:tab/>
+      </w:r>
+      <w:r>
+        <w:t>Dateien die geändert, aber noch nicht in lokaler Datenbank eingecheckt wurden.</w:t>
+      </w:r>
+    </w:p>
+    <w:p>
+      <w:proofErr w:type="spellStart"/>
+      <w:r>
+        <w:t>Staged</w:t>
+      </w:r>
+      <w:proofErr w:type="spellEnd"/>
+      <w:r>
+        <w:t xml:space="preserve">: </w:t>
+      </w:r>
+      <w:r>
+        <w:tab/>
+      </w:r>
+      <w:r>
+        <w:t>geänderte Datei, die für den Commit vorgemerkt wurde</w:t>
+      </w:r>
+    </w:p>
+    <w:p>
+      <w:proofErr w:type="spellStart"/>
+      <w:r>
+        <w:t>Comitted</w:t>
+      </w:r>
+      <w:proofErr w:type="spellEnd"/>
+      <w:r>
+        <w:t xml:space="preserve">: </w:t>
+      </w:r>
+      <w:r>
+        <w:tab/>
+      </w:r>
+      <w:r>
+        <w:t>Daten in lokaler Datenbank</w:t>
+      </w:r>
+    </w:p>
+    <w:p>
+      <w:r>
+        <w:t xml:space="preserve">Push: </w:t>
+      </w:r>
+      <w:r>
+        <w:tab/>
+      </w:r>
+      <w:r>
+        <w:tab/>
+        <w:t>Dateien auf Remote Repository (GITHUB) geschoben</w:t>
+      </w:r>
+    </w:p>
+    <w:p>
+      <w:pPr>
+        <w:pStyle w:val="berschrift2"/>
+      </w:pPr>
+    </w:p>
+    <w:p>
+      <w:pPr>
+        <w:pStyle w:val="berschrift2"/>
+      </w:pPr>
+      <w:r>
+        <w:t>Arbeitsablauf</w:t>
+      </w:r>
+      <w:r>
+        <w:t>?</w:t>
+      </w:r>
+    </w:p>
+    <w:p>
+      <w:pPr>
+        <w:pStyle w:val="Listenabsatz"/>
+        <w:numPr>
+          <w:ilvl w:val="0"/>
+          <w:numId w:val="2"/>
+        </w:numPr>
+      </w:pPr>
+      <w:r>
+        <w:t xml:space="preserve">Ändere eine Datei (im Verzeichnisbaum) </w:t>
+      </w:r>
+    </w:p>
+    <w:p>
+      <w:pPr>
+        <w:pStyle w:val="Listenabsatz"/>
+        <w:numPr>
+          <w:ilvl w:val="0"/>
+          <w:numId w:val="2"/>
+        </w:numPr>
+      </w:pPr>
+      <w:r>
+        <w:t xml:space="preserve">Stelle selektiv eine Änderung in </w:t>
+      </w:r>
+      <w:proofErr w:type="spellStart"/>
+      <w:r>
+        <w:t>Staging</w:t>
+      </w:r>
+      <w:proofErr w:type="spellEnd"/>
+      <w:r>
+        <w:t xml:space="preserve"> Area um sie später zu </w:t>
+      </w:r>
+      <w:proofErr w:type="spellStart"/>
+      <w:r>
+        <w:t>comitten</w:t>
+      </w:r>
+      <w:proofErr w:type="spellEnd"/>
+    </w:p>
+    <w:p>
+      <w:pPr>
+        <w:pStyle w:val="Listenabsatz"/>
+        <w:numPr>
+          <w:ilvl w:val="0"/>
+          <w:numId w:val="2"/>
+        </w:numPr>
+      </w:pPr>
+      <w:r>
+        <w:t xml:space="preserve">Commit: Snapshot von Datei in </w:t>
+      </w:r>
+      <w:proofErr w:type="spellStart"/>
+      <w:r>
+        <w:t>Staging</w:t>
+      </w:r>
+      <w:proofErr w:type="spellEnd"/>
+      <w:r>
+        <w:t xml:space="preserve"> Area wird in GIT-Verzeichnis aufgenommen</w:t>
+      </w:r>
+    </w:p>
+    <w:p>
+      <w:r>
+        <w:t xml:space="preserve">Das heißt: wenn eine Datei verändert wurde, ist sie erst </w:t>
+      </w:r>
+      <w:proofErr w:type="spellStart"/>
+      <w:r>
+        <w:t>modifie</w:t>
+      </w:r>
+      <w:r>
+        <w:t>d</w:t>
+      </w:r>
+      <w:proofErr w:type="spellEnd"/>
+      <w:r>
+        <w:t>.</w:t>
+      </w:r>
+    </w:p>
+    <w:p>
+      <w:pPr>
+        <w:pStyle w:val="Listenabsatz"/>
+        <w:numPr>
+          <w:ilvl w:val="0"/>
+          <w:numId w:val="8"/>
+        </w:numPr>
+      </w:pPr>
+      <w:proofErr w:type="spellStart"/>
+      <w:r>
+        <w:t>git</w:t>
+      </w:r>
+      <w:proofErr w:type="spellEnd"/>
+      <w:r>
+        <w:t xml:space="preserve"> pull </w:t>
+      </w:r>
+      <w:r>
+        <w:tab/>
+      </w:r>
+      <w:r>
+        <w:tab/>
+      </w:r>
+      <w:r>
+        <w:tab/>
+      </w:r>
+      <w:r>
+        <w:tab/>
+      </w:r>
+      <w:r>
+        <w:tab/>
+        <w:t xml:space="preserve">//Nur </w:t>
+      </w:r>
+      <w:proofErr w:type="gramStart"/>
+      <w:r>
+        <w:t>nötig</w:t>
+      </w:r>
+      <w:proofErr w:type="gramEnd"/>
+      <w:r>
+        <w:t xml:space="preserve"> um Dateien vom Remote zu ziehen</w:t>
+      </w:r>
+    </w:p>
+    <w:p>
+      <w:pPr>
+        <w:pStyle w:val="Listenabsatz"/>
+        <w:numPr>
+          <w:ilvl w:val="0"/>
+          <w:numId w:val="8"/>
+        </w:numPr>
+      </w:pPr>
+      <w:proofErr w:type="spellStart"/>
+      <w:r>
+        <w:t>git</w:t>
+      </w:r>
+      <w:proofErr w:type="spellEnd"/>
+      <w:r>
+        <w:t xml:space="preserve"> </w:t>
+      </w:r>
+      <w:proofErr w:type="spellStart"/>
+      <w:proofErr w:type="gramStart"/>
+      <w:r>
+        <w:t>add</w:t>
+      </w:r>
+      <w:proofErr w:type="spellEnd"/>
+      <w:r>
+        <w:t xml:space="preserve"> .</w:t>
+      </w:r>
+      <w:proofErr w:type="gramEnd"/>
+      <w:r>
+        <w:tab/>
+      </w:r>
+      <w:r>
+        <w:tab/>
+      </w:r>
+      <w:r>
+        <w:tab/>
+      </w:r>
+      <w:r>
+        <w:tab/>
+        <w:t>//</w:t>
+      </w:r>
+      <w:proofErr w:type="spellStart"/>
+      <w:r>
+        <w:t>bzw</w:t>
+      </w:r>
+      <w:proofErr w:type="spellEnd"/>
+      <w:r>
+        <w:t xml:space="preserve"> ein anderer </w:t>
+      </w:r>
+      <w:proofErr w:type="spellStart"/>
+      <w:r>
+        <w:t>add</w:t>
+      </w:r>
+      <w:proofErr w:type="spellEnd"/>
+      <w:r>
+        <w:t xml:space="preserve"> Befehl</w:t>
+      </w:r>
+    </w:p>
+    <w:p>
+      <w:pPr>
+        <w:pStyle w:val="Listenabsatz"/>
+        <w:numPr>
+          <w:ilvl w:val="0"/>
+          <w:numId w:val="8"/>
+        </w:numPr>
+      </w:pPr>
+      <w:proofErr w:type="spellStart"/>
+      <w:r>
+        <w:t>git</w:t>
+      </w:r>
+      <w:proofErr w:type="spellEnd"/>
+      <w:r>
+        <w:t xml:space="preserve"> </w:t>
+      </w:r>
+      <w:proofErr w:type="spellStart"/>
+      <w:r>
+        <w:t>status</w:t>
+      </w:r>
+      <w:proofErr w:type="spellEnd"/>
+      <w:r>
+        <w:tab/>
+      </w:r>
+      <w:r>
+        <w:tab/>
+      </w:r>
+      <w:r>
+        <w:tab/>
+      </w:r>
+      <w:r>
+        <w:tab/>
+        <w:t>//zeigt: neue/</w:t>
+      </w:r>
+      <w:proofErr w:type="spellStart"/>
+      <w:r>
+        <w:t>geaänderte</w:t>
+      </w:r>
+      <w:proofErr w:type="spellEnd"/>
+      <w:r>
+        <w:t xml:space="preserve"> Dateien, offene </w:t>
+      </w:r>
+      <w:proofErr w:type="spellStart"/>
+      <w:r>
+        <w:t>Commits</w:t>
+      </w:r>
+      <w:proofErr w:type="spellEnd"/>
+    </w:p>
+    <w:p>
+      <w:pPr>
+        <w:pStyle w:val="Listenabsatz"/>
+        <w:numPr>
+          <w:ilvl w:val="0"/>
+          <w:numId w:val="8"/>
+        </w:numPr>
+      </w:pPr>
+      <w:proofErr w:type="spellStart"/>
+      <w:r>
+        <w:t>git</w:t>
+      </w:r>
+      <w:proofErr w:type="spellEnd"/>
+      <w:r>
+        <w:t xml:space="preserve"> </w:t>
+      </w:r>
+      <w:proofErr w:type="spellStart"/>
+      <w:r>
+        <w:t>commit</w:t>
+      </w:r>
+      <w:proofErr w:type="spellEnd"/>
+      <w:r>
+        <w:t xml:space="preserve"> -m „sinnvolle Notiz“</w:t>
+      </w:r>
+      <w:r>
+        <w:tab/>
+        <w:t>//</w:t>
+      </w:r>
+      <w:proofErr w:type="spellStart"/>
+      <w:r>
+        <w:t>staged</w:t>
+      </w:r>
+      <w:proofErr w:type="spellEnd"/>
+    </w:p>
+    <w:p>
+      <w:pPr>
+        <w:pStyle w:val="Listenabsatz"/>
+        <w:numPr>
+          <w:ilvl w:val="0"/>
+          <w:numId w:val="8"/>
+        </w:numPr>
+      </w:pPr>
+      <w:proofErr w:type="spellStart"/>
+      <w:r>
+        <w:t>git</w:t>
+      </w:r>
+      <w:proofErr w:type="spellEnd"/>
+      <w:r>
+        <w:t xml:space="preserve"> push</w:t>
+      </w:r>
+      <w:r>
+        <w:tab/>
+      </w:r>
+      <w:r>
+        <w:tab/>
+      </w:r>
+      <w:r>
+        <w:tab/>
+      </w:r>
+      <w:r>
+        <w:tab/>
+        <w:t>//</w:t>
+      </w:r>
+      <w:proofErr w:type="spellStart"/>
+      <w:r>
+        <w:t>pushed</w:t>
+      </w:r>
+      <w:proofErr w:type="spellEnd"/>
+      <w:r>
+        <w:t xml:space="preserve"> die Dateien auf das GITHUB-Repo</w:t>
+      </w:r>
+    </w:p>
+    <w:p>
+      <w:pPr>
+        <w:pStyle w:val="Listenabsatz"/>
+        <w:numPr>
+          <w:ilvl w:val="0"/>
+          <w:numId w:val="8"/>
+        </w:numPr>
+      </w:pPr>
+      <w:proofErr w:type="spellStart"/>
+      <w:r>
+        <w:t>git</w:t>
+      </w:r>
+      <w:proofErr w:type="spellEnd"/>
+      <w:r>
+        <w:t xml:space="preserve"> log</w:t>
+      </w:r>
+      <w:r>
+        <w:tab/>
+      </w:r>
+      <w:r>
+        <w:tab/>
+      </w:r>
+      <w:r>
+        <w:tab/>
+      </w:r>
+      <w:r>
+        <w:tab/>
+      </w:r>
+      <w:r>
+        <w:tab/>
+        <w:t xml:space="preserve">//zeigt </w:t>
+      </w:r>
+      <w:proofErr w:type="spellStart"/>
+      <w:r>
+        <w:t>commit-history</w:t>
+      </w:r>
+      <w:proofErr w:type="spellEnd"/>
+    </w:p>
+    <w:p>
+      <w:r>
+        <w:t xml:space="preserve">Sollte </w:t>
+      </w:r>
+      <w:proofErr w:type="spellStart"/>
+      <w:r>
+        <w:t>git</w:t>
+      </w:r>
+      <w:proofErr w:type="spellEnd"/>
+      <w:r>
+        <w:t xml:space="preserve"> in einer Umgebung verwendet werden, die GIT bereits integriert, findet man die einzelnen Befehle </w:t>
+      </w:r>
+      <w:proofErr w:type="spellStart"/>
+      <w:r>
+        <w:t>idR</w:t>
+      </w:r>
+      <w:proofErr w:type="spellEnd"/>
+      <w:r>
+        <w:t xml:space="preserve"> als Symbole recht schnell über das </w:t>
+      </w:r>
+      <w:proofErr w:type="spellStart"/>
+      <w:r>
+        <w:t>git</w:t>
+      </w:r>
+      <w:proofErr w:type="spellEnd"/>
+      <w:r>
+        <w:t>-Symbol.</w:t>
+      </w:r>
+    </w:p>
+    <w:p>
+      <w:r>
+        <w:br w:type="page"/>
+      </w:r>
+    </w:p>
+    <w:p>
+      <w:pPr>
+        <w:pStyle w:val="berschrift2"/>
+      </w:pPr>
+      <w:r>
+        <w:lastRenderedPageBreak/>
+        <w:t>GIT-Befehle im Überblick:</w:t>
+      </w:r>
+    </w:p>
+    <w:tbl>
+      <w:tblPr>
+        <w:tblStyle w:val="Tabellenraster"/>
+        <w:tblW w:w="0" w:type="auto"/>
+        <w:tblLook w:val="04A0" w:firstRow="1" w:lastRow="0" w:firstColumn="1" w:lastColumn="0" w:noHBand="0" w:noVBand="1"/>
+      </w:tblPr>
+      <w:tblGrid>
+        <w:gridCol w:w="4320"/>
+        <w:gridCol w:w="4320"/>
+      </w:tblGrid>
+      <w:tr>
+        <w:tc>
+          <w:tcPr>
+            <w:tcW w:w="4320" w:type="dxa"/>
+            <w:tcBorders>
+              <w:top w:val="single" w:sz="4" w:space="0" w:color="auto"/>
+              <w:left w:val="single" w:sz="4" w:space="0" w:color="auto"/>
+              <w:bottom w:val="single" w:sz="4" w:space="0" w:color="auto"/>
+              <w:right w:val="single" w:sz="4" w:space="0" w:color="auto"/>
+            </w:tcBorders>
+            <w:hideMark/>
+          </w:tcPr>
+          <w:p>
+            <w:pPr>
+              <w:spacing w:after="160" w:line="259" w:lineRule="auto"/>
+              <w:rPr>
+                <w:lang w:val="en-US"/>
+              </w:rPr>
+            </w:pPr>
+            <w:proofErr w:type="spellStart"/>
+            <w:r>
+              <w:rPr>
+                <w:lang w:val="en-US"/>
+              </w:rPr>
+              <w:t>Befehl</w:t>
+            </w:r>
+            <w:proofErr w:type="spellEnd"/>
+          </w:p>
+        </w:tc>
+        <w:tc>
+          <w:tcPr>
+            <w:tcW w:w="4320" w:type="dxa"/>
+            <w:tcBorders>
+              <w:top w:val="single" w:sz="4" w:space="0" w:color="auto"/>
+              <w:left w:val="single" w:sz="4" w:space="0" w:color="auto"/>
+              <w:bottom w:val="single" w:sz="4" w:space="0" w:color="auto"/>
+              <w:right w:val="single" w:sz="4" w:space="0" w:color="auto"/>
+            </w:tcBorders>
+            <w:hideMark/>
+          </w:tcPr>
+          <w:p>
+            <w:pPr>
+              <w:spacing w:after="160" w:line="259" w:lineRule="auto"/>
+              <w:rPr>
+                <w:lang w:val="en-US"/>
+              </w:rPr>
+            </w:pPr>
+            <w:proofErr w:type="spellStart"/>
+            <w:r>
+              <w:rPr>
+                <w:lang w:val="en-US"/>
+              </w:rPr>
+              <w:t>Beschreibung</w:t>
+            </w:r>
+            <w:proofErr w:type="spellEnd"/>
+          </w:p>
+        </w:tc>
+      </w:tr>
+      <w:tr>
+        <w:tc>
+          <w:tcPr>
+            <w:tcW w:w="4320" w:type="dxa"/>
+            <w:tcBorders>
+              <w:top w:val="single" w:sz="4" w:space="0" w:color="auto"/>
+              <w:left w:val="single" w:sz="4" w:space="0" w:color="auto"/>
+              <w:bottom w:val="single" w:sz="4" w:space="0" w:color="auto"/>
+              <w:right w:val="single" w:sz="4" w:space="0" w:color="auto"/>
+            </w:tcBorders>
+            <w:hideMark/>
+          </w:tcPr>
+          <w:p>
+            <w:pPr>
+              <w:spacing w:after="160" w:line="259" w:lineRule="auto"/>
+              <w:rPr>
+                <w:lang w:val="en-US"/>
+              </w:rPr>
+            </w:pPr>
+            <w:r>
+              <w:rPr>
+                <w:lang w:val="en-US"/>
+              </w:rPr>
+              <w:t xml:space="preserve">git </w:t>
+            </w:r>
+            <w:proofErr w:type="spellStart"/>
+            <w:r>
+              <w:rPr>
+                <w:lang w:val="en-US"/>
+              </w:rPr>
+              <w:t>init</w:t>
+            </w:r>
+            <w:proofErr w:type="spellEnd"/>
+          </w:p>
+        </w:tc>
+        <w:tc>
+          <w:tcPr>
+            <w:tcW w:w="4320" w:type="dxa"/>
+            <w:tcBorders>
+              <w:top w:val="single" w:sz="4" w:space="0" w:color="auto"/>
+              <w:left w:val="single" w:sz="4" w:space="0" w:color="auto"/>
+              <w:bottom w:val="single" w:sz="4" w:space="0" w:color="auto"/>
+              <w:right w:val="single" w:sz="4" w:space="0" w:color="auto"/>
+            </w:tcBorders>
+            <w:hideMark/>
+          </w:tcPr>
+          <w:p>
+            <w:pPr>
+              <w:spacing w:after="160" w:line="259" w:lineRule="auto"/>
+              <w:rPr>
+                <w:lang w:val="en-US"/>
+              </w:rPr>
+            </w:pPr>
+            <w:proofErr w:type="spellStart"/>
+            <w:r>
+              <w:rPr>
+                <w:lang w:val="en-US"/>
+              </w:rPr>
+              <w:t>Erstellt</w:t>
+            </w:r>
+            <w:proofErr w:type="spellEnd"/>
+            <w:r>
+              <w:rPr>
+                <w:lang w:val="en-US"/>
+              </w:rPr>
+              <w:t xml:space="preserve"> </w:t>
+            </w:r>
+            <w:proofErr w:type="spellStart"/>
+            <w:r>
+              <w:rPr>
+                <w:lang w:val="en-US"/>
+              </w:rPr>
+              <w:t>ein</w:t>
+            </w:r>
+            <w:proofErr w:type="spellEnd"/>
+            <w:r>
+              <w:rPr>
+                <w:lang w:val="en-US"/>
+              </w:rPr>
+              <w:t xml:space="preserve"> </w:t>
+            </w:r>
+            <w:proofErr w:type="spellStart"/>
+            <w:r>
+              <w:rPr>
+                <w:lang w:val="en-US"/>
+              </w:rPr>
+              <w:t>neues</w:t>
+            </w:r>
+            <w:proofErr w:type="spellEnd"/>
+            <w:r>
+              <w:rPr>
+                <w:lang w:val="en-US"/>
+              </w:rPr>
+              <w:t xml:space="preserve"> Git-Repository </w:t>
+            </w:r>
+            <w:proofErr w:type="spellStart"/>
+            <w:r>
+              <w:rPr>
+                <w:lang w:val="en-US"/>
+              </w:rPr>
+              <w:t>im</w:t>
+            </w:r>
+            <w:proofErr w:type="spellEnd"/>
+            <w:r>
+              <w:rPr>
+                <w:lang w:val="en-US"/>
+              </w:rPr>
+              <w:t xml:space="preserve"> </w:t>
+            </w:r>
+            <w:proofErr w:type="spellStart"/>
+            <w:r>
+              <w:rPr>
+                <w:lang w:val="en-US"/>
+              </w:rPr>
+              <w:t>aktuellen</w:t>
+            </w:r>
+            <w:proofErr w:type="spellEnd"/>
+            <w:r>
+              <w:rPr>
+                <w:lang w:val="en-US"/>
+              </w:rPr>
+              <w:t xml:space="preserve"> </w:t>
+            </w:r>
+            <w:proofErr w:type="spellStart"/>
+            <w:r>
+              <w:rPr>
+                <w:lang w:val="en-US"/>
+              </w:rPr>
+              <w:t>Verzeichnis</w:t>
+            </w:r>
+            <w:proofErr w:type="spellEnd"/>
+          </w:p>
+        </w:tc>
+      </w:tr>
+      <w:tr>
+        <w:tc>
+          <w:tcPr>
+            <w:tcW w:w="4320" w:type="dxa"/>
+            <w:tcBorders>
+              <w:top w:val="single" w:sz="4" w:space="0" w:color="auto"/>
+              <w:left w:val="single" w:sz="4" w:space="0" w:color="auto"/>
+              <w:bottom w:val="single" w:sz="4" w:space="0" w:color="auto"/>
+              <w:right w:val="single" w:sz="4" w:space="0" w:color="auto"/>
+            </w:tcBorders>
+            <w:hideMark/>
+          </w:tcPr>
+          <w:p>
+            <w:pPr>
+              <w:spacing w:after="160" w:line="259" w:lineRule="auto"/>
+              <w:rPr>
+                <w:lang w:val="en-US"/>
+              </w:rPr>
+            </w:pPr>
+            <w:r>
+              <w:rPr>
+                <w:lang w:val="en-US"/>
+              </w:rPr>
+              <w:t>git clone &lt;</w:t>
+            </w:r>
+            <w:proofErr w:type="spellStart"/>
+            <w:r>
+              <w:rPr>
+                <w:lang w:val="en-US"/>
+              </w:rPr>
+              <w:t>url</w:t>
+            </w:r>
+            <w:proofErr w:type="spellEnd"/>
+            <w:r>
+              <w:rPr>
+                <w:lang w:val="en-US"/>
+              </w:rPr>
+              <w:t>&gt;</w:t>
+            </w:r>
+          </w:p>
+        </w:tc>
+        <w:tc>
+          <w:tcPr>
+            <w:tcW w:w="4320" w:type="dxa"/>
+            <w:tcBorders>
+              <w:top w:val="single" w:sz="4" w:space="0" w:color="auto"/>
+              <w:left w:val="single" w:sz="4" w:space="0" w:color="auto"/>
+              <w:bottom w:val="single" w:sz="4" w:space="0" w:color="auto"/>
+              <w:right w:val="single" w:sz="4" w:space="0" w:color="auto"/>
+            </w:tcBorders>
+            <w:hideMark/>
+          </w:tcPr>
+          <w:p>
+            <w:pPr>
+              <w:spacing w:after="160" w:line="259" w:lineRule="auto"/>
+              <w:rPr>
+                <w:lang w:val="en-US"/>
+              </w:rPr>
+            </w:pPr>
+            <w:proofErr w:type="spellStart"/>
+            <w:r>
+              <w:rPr>
+                <w:lang w:val="en-US"/>
+              </w:rPr>
+              <w:t>Klont</w:t>
+            </w:r>
+            <w:proofErr w:type="spellEnd"/>
+            <w:r>
+              <w:rPr>
+                <w:lang w:val="en-US"/>
+              </w:rPr>
+              <w:t xml:space="preserve"> </w:t>
+            </w:r>
+            <w:proofErr w:type="spellStart"/>
+            <w:r>
+              <w:rPr>
+                <w:lang w:val="en-US"/>
+              </w:rPr>
+              <w:t>ein</w:t>
+            </w:r>
+            <w:proofErr w:type="spellEnd"/>
+            <w:r>
+              <w:rPr>
+                <w:lang w:val="en-US"/>
+              </w:rPr>
+              <w:t xml:space="preserve"> </w:t>
+            </w:r>
+            <w:proofErr w:type="spellStart"/>
+            <w:r>
+              <w:rPr>
+                <w:lang w:val="en-US"/>
+              </w:rPr>
+              <w:t>entferntes</w:t>
+            </w:r>
+            <w:proofErr w:type="spellEnd"/>
+            <w:r>
+              <w:rPr>
+                <w:lang w:val="en-US"/>
+              </w:rPr>
+              <w:t xml:space="preserve"> Repository (z.</w:t>
+            </w:r>
+            <w:r>
+              <w:rPr>
+                <w:rFonts w:ascii="Arial" w:hAnsi="Arial" w:cs="Arial"/>
+                <w:lang w:val="en-US"/>
+              </w:rPr>
+              <w:t> </w:t>
+            </w:r>
+            <w:r>
+              <w:rPr>
+                <w:lang w:val="en-US"/>
+              </w:rPr>
+              <w:t xml:space="preserve">B. von GitHub) </w:t>
+            </w:r>
+            <w:proofErr w:type="spellStart"/>
+            <w:r>
+              <w:rPr>
+                <w:lang w:val="en-US"/>
+              </w:rPr>
+              <w:t>lokal</w:t>
+            </w:r>
+            <w:proofErr w:type="spellEnd"/>
+          </w:p>
+        </w:tc>
+      </w:tr>
+      <w:tr>
+        <w:tc>
+          <w:tcPr>
+            <w:tcW w:w="4320" w:type="dxa"/>
+            <w:tcBorders>
+              <w:top w:val="single" w:sz="4" w:space="0" w:color="auto"/>
+              <w:left w:val="single" w:sz="4" w:space="0" w:color="auto"/>
+              <w:bottom w:val="single" w:sz="4" w:space="0" w:color="auto"/>
+              <w:right w:val="single" w:sz="4" w:space="0" w:color="auto"/>
+            </w:tcBorders>
+            <w:hideMark/>
+          </w:tcPr>
+          <w:p>
+            <w:pPr>
+              <w:spacing w:after="160" w:line="259" w:lineRule="auto"/>
+              <w:rPr>
+                <w:lang w:val="en-US"/>
+              </w:rPr>
+            </w:pPr>
+            <w:r>
+              <w:rPr>
+                <w:lang w:val="en-US"/>
+              </w:rPr>
+              <w:t>git status</w:t>
+            </w:r>
+          </w:p>
+        </w:tc>
+        <w:tc>
+          <w:tcPr>
+            <w:tcW w:w="4320" w:type="dxa"/>
+            <w:tcBorders>
+              <w:top w:val="single" w:sz="4" w:space="0" w:color="auto"/>
+              <w:left w:val="single" w:sz="4" w:space="0" w:color="auto"/>
+              <w:bottom w:val="single" w:sz="4" w:space="0" w:color="auto"/>
+              <w:right w:val="single" w:sz="4" w:space="0" w:color="auto"/>
+            </w:tcBorders>
+            <w:hideMark/>
+          </w:tcPr>
+          <w:p>
+            <w:pPr>
+              <w:spacing w:after="160" w:line="259" w:lineRule="auto"/>
+              <w:rPr>
+                <w:lang w:val="en-US"/>
+              </w:rPr>
+            </w:pPr>
+            <w:proofErr w:type="spellStart"/>
+            <w:r>
+              <w:rPr>
+                <w:lang w:val="en-US"/>
+              </w:rPr>
+              <w:t>Zeigt</w:t>
+            </w:r>
+            <w:proofErr w:type="spellEnd"/>
+            <w:r>
+              <w:rPr>
+                <w:lang w:val="en-US"/>
+              </w:rPr>
+              <w:t xml:space="preserve"> den </w:t>
+            </w:r>
+            <w:proofErr w:type="spellStart"/>
+            <w:r>
+              <w:rPr>
+                <w:lang w:val="en-US"/>
+              </w:rPr>
+              <w:t>aktuellen</w:t>
+            </w:r>
+            <w:proofErr w:type="spellEnd"/>
+            <w:r>
+              <w:rPr>
+                <w:lang w:val="en-US"/>
+              </w:rPr>
+              <w:t xml:space="preserve"> Status der </w:t>
+            </w:r>
+            <w:proofErr w:type="spellStart"/>
+            <w:r>
+              <w:rPr>
+                <w:lang w:val="en-US"/>
+              </w:rPr>
+              <w:t>Arbeitskopie</w:t>
+            </w:r>
+            <w:proofErr w:type="spellEnd"/>
+            <w:r>
+              <w:rPr>
+                <w:lang w:val="en-US"/>
+              </w:rPr>
+              <w:t xml:space="preserve"> (z.</w:t>
+            </w:r>
+            <w:r>
+              <w:rPr>
+                <w:rFonts w:ascii="Arial" w:hAnsi="Arial" w:cs="Arial"/>
+                <w:lang w:val="en-US"/>
+              </w:rPr>
+              <w:t> </w:t>
+            </w:r>
+            <w:r>
+              <w:rPr>
+                <w:lang w:val="en-US"/>
+              </w:rPr>
+              <w:t xml:space="preserve">B. </w:t>
+            </w:r>
+            <w:proofErr w:type="spellStart"/>
+            <w:r>
+              <w:rPr>
+                <w:rFonts w:ascii="Aptos" w:hAnsi="Aptos" w:cs="Aptos"/>
+                <w:lang w:val="en-US"/>
+              </w:rPr>
+              <w:t>Ä</w:t>
+            </w:r>
+            <w:r>
+              <w:rPr>
+                <w:lang w:val="en-US"/>
+              </w:rPr>
+              <w:t>nderungen</w:t>
+            </w:r>
+            <w:proofErr w:type="spellEnd"/>
+            <w:r>
+              <w:rPr>
+                <w:lang w:val="en-US"/>
+              </w:rPr>
+              <w:t>, Staging-</w:t>
+            </w:r>
+            <w:proofErr w:type="spellStart"/>
+            <w:r>
+              <w:rPr>
+                <w:lang w:val="en-US"/>
+              </w:rPr>
+              <w:t>Bereich</w:t>
+            </w:r>
+            <w:proofErr w:type="spellEnd"/>
+            <w:r>
+              <w:rPr>
+                <w:lang w:val="en-US"/>
+              </w:rPr>
+              <w:t>)</w:t>
+            </w:r>
+          </w:p>
+        </w:tc>
+      </w:tr>
+      <w:tr>
+        <w:tc>
+          <w:tcPr>
+            <w:tcW w:w="4320" w:type="dxa"/>
+            <w:tcBorders>
+              <w:top w:val="single" w:sz="4" w:space="0" w:color="auto"/>
+              <w:left w:val="single" w:sz="4" w:space="0" w:color="auto"/>
+              <w:bottom w:val="single" w:sz="4" w:space="0" w:color="auto"/>
+              <w:right w:val="single" w:sz="4" w:space="0" w:color="auto"/>
+            </w:tcBorders>
+            <w:hideMark/>
+          </w:tcPr>
+          <w:p>
+            <w:pPr>
+              <w:spacing w:after="160" w:line="259" w:lineRule="auto"/>
+              <w:rPr>
+                <w:lang w:val="en-US"/>
+              </w:rPr>
+            </w:pPr>
+            <w:r>
+              <w:rPr>
+                <w:lang w:val="en-US"/>
+              </w:rPr>
+              <w:t>git add &lt;</w:t>
+            </w:r>
+            <w:proofErr w:type="spellStart"/>
+            <w:r>
+              <w:rPr>
+                <w:lang w:val="en-US"/>
+              </w:rPr>
+              <w:t>datei</w:t>
+            </w:r>
+            <w:proofErr w:type="spellEnd"/>
+            <w:r>
+              <w:rPr>
+                <w:lang w:val="en-US"/>
+              </w:rPr>
+              <w:t>&gt;</w:t>
+            </w:r>
+          </w:p>
+        </w:tc>
+        <w:tc>
+          <w:tcPr>
+            <w:tcW w:w="4320" w:type="dxa"/>
+            <w:tcBorders>
+              <w:top w:val="single" w:sz="4" w:space="0" w:color="auto"/>
+              <w:left w:val="single" w:sz="4" w:space="0" w:color="auto"/>
+              <w:bottom w:val="single" w:sz="4" w:space="0" w:color="auto"/>
+              <w:right w:val="single" w:sz="4" w:space="0" w:color="auto"/>
+            </w:tcBorders>
+            <w:hideMark/>
+          </w:tcPr>
+          <w:p>
+            <w:pPr>
+              <w:spacing w:after="160" w:line="259" w:lineRule="auto"/>
+              <w:rPr>
+                <w:lang w:val="en-US"/>
+              </w:rPr>
+            </w:pPr>
+            <w:proofErr w:type="spellStart"/>
+            <w:r>
+              <w:rPr>
+                <w:lang w:val="en-US"/>
+              </w:rPr>
+              <w:t>Fügt</w:t>
+            </w:r>
+            <w:proofErr w:type="spellEnd"/>
+            <w:r>
+              <w:rPr>
+                <w:lang w:val="en-US"/>
+              </w:rPr>
+              <w:t xml:space="preserve"> </w:t>
+            </w:r>
+            <w:proofErr w:type="spellStart"/>
+            <w:r>
+              <w:rPr>
+                <w:lang w:val="en-US"/>
+              </w:rPr>
+              <w:t>eine</w:t>
+            </w:r>
+            <w:proofErr w:type="spellEnd"/>
+            <w:r>
+              <w:rPr>
+                <w:lang w:val="en-US"/>
+              </w:rPr>
+              <w:t xml:space="preserve"> </w:t>
+            </w:r>
+            <w:proofErr w:type="spellStart"/>
+            <w:r>
+              <w:rPr>
+                <w:lang w:val="en-US"/>
+              </w:rPr>
+              <w:t>Datei</w:t>
+            </w:r>
+            <w:proofErr w:type="spellEnd"/>
+            <w:r>
+              <w:rPr>
+                <w:lang w:val="en-US"/>
+              </w:rPr>
+              <w:t xml:space="preserve"> dem Staging-</w:t>
+            </w:r>
+            <w:proofErr w:type="spellStart"/>
+            <w:r>
+              <w:rPr>
+                <w:lang w:val="en-US"/>
+              </w:rPr>
+              <w:t>Bereich</w:t>
+            </w:r>
+            <w:proofErr w:type="spellEnd"/>
+            <w:r>
+              <w:rPr>
+                <w:lang w:val="en-US"/>
+              </w:rPr>
+              <w:t xml:space="preserve"> </w:t>
+            </w:r>
+            <w:proofErr w:type="spellStart"/>
+            <w:r>
+              <w:rPr>
+                <w:lang w:val="en-US"/>
+              </w:rPr>
+              <w:t>hinzu</w:t>
+            </w:r>
+            <w:proofErr w:type="spellEnd"/>
+          </w:p>
+        </w:tc>
+      </w:tr>
+      <w:tr>
+        <w:tc>
+          <w:tcPr>
+            <w:tcW w:w="4320" w:type="dxa"/>
+            <w:tcBorders>
+              <w:top w:val="single" w:sz="4" w:space="0" w:color="auto"/>
+              <w:left w:val="single" w:sz="4" w:space="0" w:color="auto"/>
+              <w:bottom w:val="single" w:sz="4" w:space="0" w:color="auto"/>
+              <w:right w:val="single" w:sz="4" w:space="0" w:color="auto"/>
+            </w:tcBorders>
+            <w:hideMark/>
+          </w:tcPr>
+          <w:p>
+            <w:pPr>
+              <w:spacing w:after="160" w:line="259" w:lineRule="auto"/>
+              <w:rPr>
+                <w:lang w:val="en-US"/>
+              </w:rPr>
+            </w:pPr>
+            <w:r>
+              <w:rPr>
+                <w:lang w:val="en-US"/>
+              </w:rPr>
+              <w:t xml:space="preserve">git </w:t>
+            </w:r>
+            <w:proofErr w:type="gramStart"/>
+            <w:r>
+              <w:rPr>
+                <w:lang w:val="en-US"/>
+              </w:rPr>
+              <w:t>add .</w:t>
+            </w:r>
+            <w:proofErr w:type="gramEnd"/>
+          </w:p>
+        </w:tc>
+        <w:tc>
+          <w:tcPr>
+            <w:tcW w:w="4320" w:type="dxa"/>
+            <w:tcBorders>
+              <w:top w:val="single" w:sz="4" w:space="0" w:color="auto"/>
+              <w:left w:val="single" w:sz="4" w:space="0" w:color="auto"/>
+              <w:bottom w:val="single" w:sz="4" w:space="0" w:color="auto"/>
+              <w:right w:val="single" w:sz="4" w:space="0" w:color="auto"/>
+            </w:tcBorders>
+            <w:hideMark/>
+          </w:tcPr>
+          <w:p>
+            <w:pPr>
+              <w:spacing w:after="160" w:line="259" w:lineRule="auto"/>
+              <w:rPr>
+                <w:lang w:val="en-US"/>
+              </w:rPr>
+            </w:pPr>
+            <w:proofErr w:type="spellStart"/>
+            <w:r>
+              <w:rPr>
+                <w:lang w:val="en-US"/>
+              </w:rPr>
+              <w:t>Fügt</w:t>
+            </w:r>
+            <w:proofErr w:type="spellEnd"/>
+            <w:r>
+              <w:rPr>
+                <w:lang w:val="en-US"/>
+              </w:rPr>
+              <w:t xml:space="preserve"> alle </w:t>
+            </w:r>
+            <w:proofErr w:type="spellStart"/>
+            <w:r>
+              <w:rPr>
+                <w:lang w:val="en-US"/>
+              </w:rPr>
+              <w:t>Änderungen</w:t>
+            </w:r>
+            <w:proofErr w:type="spellEnd"/>
+            <w:r>
+              <w:rPr>
+                <w:lang w:val="en-US"/>
+              </w:rPr>
+              <w:t xml:space="preserve"> </w:t>
+            </w:r>
+            <w:proofErr w:type="spellStart"/>
+            <w:r>
+              <w:rPr>
+                <w:lang w:val="en-US"/>
+              </w:rPr>
+              <w:t>im</w:t>
+            </w:r>
+            <w:proofErr w:type="spellEnd"/>
+            <w:r>
+              <w:rPr>
+                <w:lang w:val="en-US"/>
+              </w:rPr>
+              <w:t xml:space="preserve"> </w:t>
+            </w:r>
+            <w:proofErr w:type="spellStart"/>
+            <w:r>
+              <w:rPr>
+                <w:lang w:val="en-US"/>
+              </w:rPr>
+              <w:t>Verzeichnis</w:t>
+            </w:r>
+            <w:proofErr w:type="spellEnd"/>
+            <w:r>
+              <w:rPr>
+                <w:lang w:val="en-US"/>
+              </w:rPr>
+              <w:t xml:space="preserve"> dem Staging-</w:t>
+            </w:r>
+            <w:proofErr w:type="spellStart"/>
+            <w:r>
+              <w:rPr>
+                <w:lang w:val="en-US"/>
+              </w:rPr>
+              <w:t>Bereich</w:t>
+            </w:r>
+            <w:proofErr w:type="spellEnd"/>
+            <w:r>
+              <w:rPr>
+                <w:lang w:val="en-US"/>
+              </w:rPr>
+              <w:t xml:space="preserve"> </w:t>
+            </w:r>
+            <w:proofErr w:type="spellStart"/>
+            <w:r>
+              <w:rPr>
+                <w:lang w:val="en-US"/>
+              </w:rPr>
+              <w:t>hinzu</w:t>
+            </w:r>
+            <w:proofErr w:type="spellEnd"/>
+          </w:p>
+        </w:tc>
+      </w:tr>
+      <w:tr>
+        <w:tc>
+          <w:tcPr>
+            <w:tcW w:w="4320" w:type="dxa"/>
+            <w:tcBorders>
+              <w:top w:val="single" w:sz="4" w:space="0" w:color="auto"/>
+              <w:left w:val="single" w:sz="4" w:space="0" w:color="auto"/>
+              <w:bottom w:val="single" w:sz="4" w:space="0" w:color="auto"/>
+              <w:right w:val="single" w:sz="4" w:space="0" w:color="auto"/>
+            </w:tcBorders>
+            <w:hideMark/>
+          </w:tcPr>
+          <w:p>
+            <w:pPr>
+              <w:spacing w:after="160" w:line="259" w:lineRule="auto"/>
+              <w:rPr>
+                <w:lang w:val="en-US"/>
+              </w:rPr>
+            </w:pPr>
+            <w:r>
+              <w:rPr>
+                <w:lang w:val="en-US"/>
+              </w:rPr>
+              <w:t>git commit -m "</w:t>
+            </w:r>
+            <w:proofErr w:type="spellStart"/>
+            <w:r>
+              <w:rPr>
+                <w:lang w:val="en-US"/>
+              </w:rPr>
+              <w:t>Nachricht</w:t>
+            </w:r>
+            <w:proofErr w:type="spellEnd"/>
+            <w:r>
+              <w:rPr>
+                <w:lang w:val="en-US"/>
+              </w:rPr>
+              <w:t>"</w:t>
+            </w:r>
+          </w:p>
+        </w:tc>
+        <w:tc>
+          <w:tcPr>
+            <w:tcW w:w="4320" w:type="dxa"/>
+            <w:tcBorders>
+              <w:top w:val="single" w:sz="4" w:space="0" w:color="auto"/>
+              <w:left w:val="single" w:sz="4" w:space="0" w:color="auto"/>
+              <w:bottom w:val="single" w:sz="4" w:space="0" w:color="auto"/>
+              <w:right w:val="single" w:sz="4" w:space="0" w:color="auto"/>
+            </w:tcBorders>
+            <w:hideMark/>
+          </w:tcPr>
+          <w:p>
+            <w:pPr>
+              <w:spacing w:after="160" w:line="259" w:lineRule="auto"/>
+              <w:rPr>
+                <w:lang w:val="en-US"/>
+              </w:rPr>
+            </w:pPr>
+            <w:r>
+              <w:rPr>
+                <w:lang w:val="en-US"/>
+              </w:rPr>
+              <w:t xml:space="preserve">Speichert die </w:t>
+            </w:r>
+            <w:proofErr w:type="spellStart"/>
+            <w:r>
+              <w:rPr>
+                <w:lang w:val="en-US"/>
+              </w:rPr>
+              <w:t>Änderungen</w:t>
+            </w:r>
+            <w:proofErr w:type="spellEnd"/>
+            <w:r>
+              <w:rPr>
+                <w:lang w:val="en-US"/>
+              </w:rPr>
+              <w:t xml:space="preserve"> </w:t>
+            </w:r>
+            <w:proofErr w:type="spellStart"/>
+            <w:r>
+              <w:rPr>
+                <w:lang w:val="en-US"/>
+              </w:rPr>
+              <w:t>mit</w:t>
+            </w:r>
+            <w:proofErr w:type="spellEnd"/>
+            <w:r>
+              <w:rPr>
+                <w:lang w:val="en-US"/>
+              </w:rPr>
+              <w:t xml:space="preserve"> </w:t>
+            </w:r>
+            <w:proofErr w:type="spellStart"/>
+            <w:r>
+              <w:rPr>
+                <w:lang w:val="en-US"/>
+              </w:rPr>
+              <w:t>einer</w:t>
+            </w:r>
+            <w:proofErr w:type="spellEnd"/>
+            <w:r>
+              <w:rPr>
+                <w:lang w:val="en-US"/>
+              </w:rPr>
+              <w:t xml:space="preserve"> Commit-</w:t>
+            </w:r>
+            <w:proofErr w:type="spellStart"/>
+            <w:r>
+              <w:rPr>
+                <w:lang w:val="en-US"/>
+              </w:rPr>
+              <w:t>Nachricht</w:t>
+            </w:r>
+            <w:proofErr w:type="spellEnd"/>
+          </w:p>
+        </w:tc>
+      </w:tr>
+      <w:tr>
+        <w:tc>
+          <w:tcPr>
+            <w:tcW w:w="4320" w:type="dxa"/>
+            <w:tcBorders>
+              <w:top w:val="single" w:sz="4" w:space="0" w:color="auto"/>
+              <w:left w:val="single" w:sz="4" w:space="0" w:color="auto"/>
+              <w:bottom w:val="single" w:sz="4" w:space="0" w:color="auto"/>
+              <w:right w:val="single" w:sz="4" w:space="0" w:color="auto"/>
+            </w:tcBorders>
+            <w:hideMark/>
+          </w:tcPr>
+          <w:p>
+            <w:pPr>
+              <w:spacing w:after="160" w:line="259" w:lineRule="auto"/>
+              <w:rPr>
+                <w:lang w:val="en-US"/>
+              </w:rPr>
+            </w:pPr>
+            <w:r>
+              <w:rPr>
+                <w:lang w:val="en-US"/>
+              </w:rPr>
+              <w:t>git log</w:t>
+            </w:r>
+          </w:p>
+        </w:tc>
+        <w:tc>
+          <w:tcPr>
+            <w:tcW w:w="4320" w:type="dxa"/>
+            <w:tcBorders>
+              <w:top w:val="single" w:sz="4" w:space="0" w:color="auto"/>
+              <w:left w:val="single" w:sz="4" w:space="0" w:color="auto"/>
+              <w:bottom w:val="single" w:sz="4" w:space="0" w:color="auto"/>
+              <w:right w:val="single" w:sz="4" w:space="0" w:color="auto"/>
+            </w:tcBorders>
+            <w:hideMark/>
+          </w:tcPr>
+          <w:p>
+            <w:pPr>
+              <w:spacing w:after="160" w:line="259" w:lineRule="auto"/>
+              <w:rPr>
+                <w:lang w:val="en-US"/>
+              </w:rPr>
+            </w:pPr>
+            <w:proofErr w:type="spellStart"/>
+            <w:r>
+              <w:rPr>
+                <w:lang w:val="en-US"/>
+              </w:rPr>
+              <w:t>Zeigt</w:t>
+            </w:r>
+            <w:proofErr w:type="spellEnd"/>
+            <w:r>
+              <w:rPr>
+                <w:lang w:val="en-US"/>
+              </w:rPr>
+              <w:t xml:space="preserve"> </w:t>
+            </w:r>
+            <w:proofErr w:type="spellStart"/>
+            <w:r>
+              <w:rPr>
+                <w:lang w:val="en-US"/>
+              </w:rPr>
+              <w:t>eine</w:t>
+            </w:r>
+            <w:proofErr w:type="spellEnd"/>
+            <w:r>
+              <w:rPr>
+                <w:lang w:val="en-US"/>
+              </w:rPr>
+              <w:t xml:space="preserve"> </w:t>
+            </w:r>
+            <w:proofErr w:type="spellStart"/>
+            <w:r>
+              <w:rPr>
+                <w:lang w:val="en-US"/>
+              </w:rPr>
+              <w:t>Historie</w:t>
+            </w:r>
+            <w:proofErr w:type="spellEnd"/>
+            <w:r>
+              <w:rPr>
+                <w:lang w:val="en-US"/>
+              </w:rPr>
+              <w:t xml:space="preserve"> </w:t>
+            </w:r>
+            <w:proofErr w:type="spellStart"/>
+            <w:r>
+              <w:rPr>
+                <w:lang w:val="en-US"/>
+              </w:rPr>
+              <w:t>aller</w:t>
+            </w:r>
+            <w:proofErr w:type="spellEnd"/>
+            <w:r>
+              <w:rPr>
+                <w:lang w:val="en-US"/>
+              </w:rPr>
+              <w:t xml:space="preserve"> Commits</w:t>
+            </w:r>
+          </w:p>
+        </w:tc>
+      </w:tr>
+      <w:tr>
+        <w:tc>
+          <w:tcPr>
+            <w:tcW w:w="4320" w:type="dxa"/>
+            <w:tcBorders>
+              <w:top w:val="single" w:sz="4" w:space="0" w:color="auto"/>
+              <w:left w:val="single" w:sz="4" w:space="0" w:color="auto"/>
+              <w:bottom w:val="single" w:sz="4" w:space="0" w:color="auto"/>
+              <w:right w:val="single" w:sz="4" w:space="0" w:color="auto"/>
+            </w:tcBorders>
+            <w:hideMark/>
+          </w:tcPr>
+          <w:p>
+            <w:pPr>
+              <w:spacing w:after="160" w:line="259" w:lineRule="auto"/>
+              <w:rPr>
+                <w:lang w:val="en-US"/>
+              </w:rPr>
+            </w:pPr>
+            <w:r>
+              <w:rPr>
+                <w:lang w:val="en-US"/>
+              </w:rPr>
+              <w:t>git diff</w:t>
+            </w:r>
+          </w:p>
+        </w:tc>
+        <w:tc>
+          <w:tcPr>
+            <w:tcW w:w="4320" w:type="dxa"/>
+            <w:tcBorders>
+              <w:top w:val="single" w:sz="4" w:space="0" w:color="auto"/>
+              <w:left w:val="single" w:sz="4" w:space="0" w:color="auto"/>
+              <w:bottom w:val="single" w:sz="4" w:space="0" w:color="auto"/>
+              <w:right w:val="single" w:sz="4" w:space="0" w:color="auto"/>
+            </w:tcBorders>
+            <w:hideMark/>
+          </w:tcPr>
+          <w:p>
+            <w:pPr>
+              <w:spacing w:after="160" w:line="259" w:lineRule="auto"/>
+              <w:rPr>
+                <w:lang w:val="en-US"/>
+              </w:rPr>
+            </w:pPr>
+            <w:proofErr w:type="spellStart"/>
+            <w:r>
+              <w:rPr>
+                <w:lang w:val="en-US"/>
+              </w:rPr>
+              <w:t>Zeigt</w:t>
+            </w:r>
+            <w:proofErr w:type="spellEnd"/>
+            <w:r>
+              <w:rPr>
+                <w:lang w:val="en-US"/>
+              </w:rPr>
+              <w:t xml:space="preserve"> die </w:t>
+            </w:r>
+            <w:proofErr w:type="spellStart"/>
+            <w:r>
+              <w:rPr>
+                <w:lang w:val="en-US"/>
+              </w:rPr>
+              <w:t>Unterschiede</w:t>
+            </w:r>
+            <w:proofErr w:type="spellEnd"/>
+            <w:r>
+              <w:rPr>
+                <w:lang w:val="en-US"/>
+              </w:rPr>
+              <w:t xml:space="preserve"> </w:t>
+            </w:r>
+            <w:proofErr w:type="spellStart"/>
+            <w:r>
+              <w:rPr>
+                <w:lang w:val="en-US"/>
+              </w:rPr>
+              <w:t>zwischen</w:t>
+            </w:r>
+            <w:proofErr w:type="spellEnd"/>
+            <w:r>
+              <w:rPr>
+                <w:lang w:val="en-US"/>
+              </w:rPr>
+              <w:t xml:space="preserve"> </w:t>
+            </w:r>
+            <w:proofErr w:type="spellStart"/>
+            <w:r>
+              <w:rPr>
+                <w:lang w:val="en-US"/>
+              </w:rPr>
+              <w:t>Dateien</w:t>
+            </w:r>
+            <w:proofErr w:type="spellEnd"/>
+            <w:r>
+              <w:rPr>
+                <w:lang w:val="en-US"/>
+              </w:rPr>
+              <w:t>/Commits</w:t>
+            </w:r>
+          </w:p>
+        </w:tc>
+      </w:tr>
+      <w:tr>
+        <w:tc>
+          <w:tcPr>
+            <w:tcW w:w="4320" w:type="dxa"/>
+            <w:tcBorders>
+              <w:top w:val="single" w:sz="4" w:space="0" w:color="auto"/>
+              <w:left w:val="single" w:sz="4" w:space="0" w:color="auto"/>
+              <w:bottom w:val="single" w:sz="4" w:space="0" w:color="auto"/>
+              <w:right w:val="single" w:sz="4" w:space="0" w:color="auto"/>
+            </w:tcBorders>
+            <w:hideMark/>
+          </w:tcPr>
+          <w:p>
+            <w:pPr>
+              <w:spacing w:after="160" w:line="259" w:lineRule="auto"/>
+              <w:rPr>
+                <w:lang w:val="en-US"/>
+              </w:rPr>
+            </w:pPr>
+            <w:r>
+              <w:rPr>
+                <w:lang w:val="en-US"/>
+              </w:rPr>
+              <w:t>git branch</w:t>
+            </w:r>
+          </w:p>
+        </w:tc>
+        <w:tc>
+          <w:tcPr>
+            <w:tcW w:w="4320" w:type="dxa"/>
+            <w:tcBorders>
+              <w:top w:val="single" w:sz="4" w:space="0" w:color="auto"/>
+              <w:left w:val="single" w:sz="4" w:space="0" w:color="auto"/>
+              <w:bottom w:val="single" w:sz="4" w:space="0" w:color="auto"/>
+              <w:right w:val="single" w:sz="4" w:space="0" w:color="auto"/>
+            </w:tcBorders>
+            <w:hideMark/>
+          </w:tcPr>
+          <w:p>
+            <w:pPr>
+              <w:spacing w:after="160" w:line="259" w:lineRule="auto"/>
+              <w:rPr>
+                <w:lang w:val="en-US"/>
+              </w:rPr>
+            </w:pPr>
+            <w:proofErr w:type="spellStart"/>
+            <w:r>
+              <w:rPr>
+                <w:lang w:val="en-US"/>
+              </w:rPr>
+              <w:t>Zeigt</w:t>
+            </w:r>
+            <w:proofErr w:type="spellEnd"/>
+            <w:r>
+              <w:rPr>
+                <w:lang w:val="en-US"/>
+              </w:rPr>
+              <w:t xml:space="preserve"> alle </w:t>
+            </w:r>
+            <w:proofErr w:type="spellStart"/>
+            <w:r>
+              <w:rPr>
+                <w:lang w:val="en-US"/>
+              </w:rPr>
+              <w:t>lokalen</w:t>
+            </w:r>
+            <w:proofErr w:type="spellEnd"/>
+            <w:r>
+              <w:rPr>
+                <w:lang w:val="en-US"/>
+              </w:rPr>
+              <w:t xml:space="preserve"> Branches</w:t>
+            </w:r>
+          </w:p>
+        </w:tc>
+      </w:tr>
+      <w:tr>
+        <w:tc>
+          <w:tcPr>
+            <w:tcW w:w="4320" w:type="dxa"/>
+            <w:tcBorders>
+              <w:top w:val="single" w:sz="4" w:space="0" w:color="auto"/>
+              <w:left w:val="single" w:sz="4" w:space="0" w:color="auto"/>
+              <w:bottom w:val="single" w:sz="4" w:space="0" w:color="auto"/>
+              <w:right w:val="single" w:sz="4" w:space="0" w:color="auto"/>
+            </w:tcBorders>
+            <w:hideMark/>
+          </w:tcPr>
+          <w:p>
+            <w:pPr>
+              <w:spacing w:after="160" w:line="259" w:lineRule="auto"/>
+              <w:rPr>
+                <w:lang w:val="en-US"/>
+              </w:rPr>
+            </w:pPr>
+            <w:r>
+              <w:rPr>
+                <w:lang w:val="en-US"/>
+              </w:rPr>
+              <w:t>git branch &lt;name&gt;</w:t>
+            </w:r>
+          </w:p>
+        </w:tc>
+        <w:tc>
+          <w:tcPr>
+            <w:tcW w:w="4320" w:type="dxa"/>
+            <w:tcBorders>
+              <w:top w:val="single" w:sz="4" w:space="0" w:color="auto"/>
+              <w:left w:val="single" w:sz="4" w:space="0" w:color="auto"/>
+              <w:bottom w:val="single" w:sz="4" w:space="0" w:color="auto"/>
+              <w:right w:val="single" w:sz="4" w:space="0" w:color="auto"/>
+            </w:tcBorders>
+            <w:hideMark/>
+          </w:tcPr>
+          <w:p>
+            <w:pPr>
+              <w:spacing w:after="160" w:line="259" w:lineRule="auto"/>
+              <w:rPr>
+                <w:lang w:val="en-US"/>
+              </w:rPr>
+            </w:pPr>
+            <w:proofErr w:type="spellStart"/>
+            <w:r>
+              <w:rPr>
+                <w:lang w:val="en-US"/>
+              </w:rPr>
+              <w:t>Erstellt</w:t>
+            </w:r>
+            <w:proofErr w:type="spellEnd"/>
+            <w:r>
+              <w:rPr>
+                <w:lang w:val="en-US"/>
+              </w:rPr>
+              <w:t xml:space="preserve"> </w:t>
+            </w:r>
+            <w:proofErr w:type="spellStart"/>
+            <w:r>
+              <w:rPr>
+                <w:lang w:val="en-US"/>
+              </w:rPr>
+              <w:t>einen</w:t>
+            </w:r>
+            <w:proofErr w:type="spellEnd"/>
+            <w:r>
+              <w:rPr>
+                <w:lang w:val="en-US"/>
+              </w:rPr>
+              <w:t xml:space="preserve"> </w:t>
+            </w:r>
+            <w:proofErr w:type="spellStart"/>
+            <w:r>
+              <w:rPr>
+                <w:lang w:val="en-US"/>
+              </w:rPr>
+              <w:t>neuen</w:t>
+            </w:r>
+            <w:proofErr w:type="spellEnd"/>
+            <w:r>
+              <w:rPr>
+                <w:lang w:val="en-US"/>
+              </w:rPr>
+              <w:t xml:space="preserve"> Branch</w:t>
+            </w:r>
+          </w:p>
+        </w:tc>
+      </w:tr>
+      <w:tr>
+        <w:tc>
+          <w:tcPr>
+            <w:tcW w:w="4320" w:type="dxa"/>
+            <w:tcBorders>
+              <w:top w:val="single" w:sz="4" w:space="0" w:color="auto"/>
+              <w:left w:val="single" w:sz="4" w:space="0" w:color="auto"/>
+              <w:bottom w:val="single" w:sz="4" w:space="0" w:color="auto"/>
+              <w:right w:val="single" w:sz="4" w:space="0" w:color="auto"/>
+            </w:tcBorders>
+            <w:hideMark/>
+          </w:tcPr>
+          <w:p>
+            <w:pPr>
+              <w:spacing w:after="160" w:line="259" w:lineRule="auto"/>
+              <w:rPr>
+                <w:lang w:val="en-US"/>
+              </w:rPr>
+            </w:pPr>
+            <w:r>
+              <w:rPr>
+                <w:lang w:val="en-US"/>
+              </w:rPr>
+              <w:t>git checkout &lt;name&gt;</w:t>
+            </w:r>
+          </w:p>
+        </w:tc>
+        <w:tc>
+          <w:tcPr>
+            <w:tcW w:w="4320" w:type="dxa"/>
+            <w:tcBorders>
+              <w:top w:val="single" w:sz="4" w:space="0" w:color="auto"/>
+              <w:left w:val="single" w:sz="4" w:space="0" w:color="auto"/>
+              <w:bottom w:val="single" w:sz="4" w:space="0" w:color="auto"/>
+              <w:right w:val="single" w:sz="4" w:space="0" w:color="auto"/>
+            </w:tcBorders>
+            <w:hideMark/>
+          </w:tcPr>
+          <w:p>
+            <w:pPr>
+              <w:spacing w:after="160" w:line="259" w:lineRule="auto"/>
+              <w:rPr>
+                <w:lang w:val="en-US"/>
+              </w:rPr>
+            </w:pPr>
+            <w:proofErr w:type="spellStart"/>
+            <w:r>
+              <w:rPr>
+                <w:lang w:val="en-US"/>
+              </w:rPr>
+              <w:t>Wechselt</w:t>
+            </w:r>
+            <w:proofErr w:type="spellEnd"/>
+            <w:r>
+              <w:rPr>
+                <w:lang w:val="en-US"/>
+              </w:rPr>
+              <w:t xml:space="preserve"> </w:t>
+            </w:r>
+            <w:proofErr w:type="spellStart"/>
+            <w:r>
+              <w:rPr>
+                <w:lang w:val="en-US"/>
+              </w:rPr>
+              <w:t>zu</w:t>
+            </w:r>
+            <w:proofErr w:type="spellEnd"/>
+            <w:r>
+              <w:rPr>
+                <w:lang w:val="en-US"/>
+              </w:rPr>
+              <w:t xml:space="preserve"> </w:t>
+            </w:r>
+            <w:proofErr w:type="spellStart"/>
+            <w:r>
+              <w:rPr>
+                <w:lang w:val="en-US"/>
+              </w:rPr>
+              <w:t>einem</w:t>
+            </w:r>
+            <w:proofErr w:type="spellEnd"/>
+            <w:r>
+              <w:rPr>
+                <w:lang w:val="en-US"/>
+              </w:rPr>
+              <w:t xml:space="preserve"> </w:t>
+            </w:r>
+            <w:proofErr w:type="spellStart"/>
+            <w:r>
+              <w:rPr>
+                <w:lang w:val="en-US"/>
+              </w:rPr>
+              <w:t>anderen</w:t>
+            </w:r>
+            <w:proofErr w:type="spellEnd"/>
+            <w:r>
+              <w:rPr>
+                <w:lang w:val="en-US"/>
+              </w:rPr>
+              <w:t xml:space="preserve"> Branch</w:t>
+            </w:r>
+          </w:p>
+        </w:tc>
+      </w:tr>
+      <w:tr>
+        <w:tc>
+          <w:tcPr>
+            <w:tcW w:w="4320" w:type="dxa"/>
+            <w:tcBorders>
+              <w:top w:val="single" w:sz="4" w:space="0" w:color="auto"/>
+              <w:left w:val="single" w:sz="4" w:space="0" w:color="auto"/>
+              <w:bottom w:val="single" w:sz="4" w:space="0" w:color="auto"/>
+              <w:right w:val="single" w:sz="4" w:space="0" w:color="auto"/>
+            </w:tcBorders>
+            <w:hideMark/>
+          </w:tcPr>
+          <w:p>
+            <w:pPr>
+              <w:spacing w:after="160" w:line="259" w:lineRule="auto"/>
+              <w:rPr>
+                <w:lang w:val="en-US"/>
+              </w:rPr>
+            </w:pPr>
+            <w:r>
+              <w:rPr>
+                <w:lang w:val="en-US"/>
+              </w:rPr>
+              <w:t>git checkout -b &lt;name&gt;</w:t>
+            </w:r>
+          </w:p>
+        </w:tc>
+        <w:tc>
+          <w:tcPr>
+            <w:tcW w:w="4320" w:type="dxa"/>
+            <w:tcBorders>
+              <w:top w:val="single" w:sz="4" w:space="0" w:color="auto"/>
+              <w:left w:val="single" w:sz="4" w:space="0" w:color="auto"/>
+              <w:bottom w:val="single" w:sz="4" w:space="0" w:color="auto"/>
+              <w:right w:val="single" w:sz="4" w:space="0" w:color="auto"/>
+            </w:tcBorders>
+            <w:hideMark/>
+          </w:tcPr>
+          <w:p>
+            <w:pPr>
+              <w:spacing w:after="160" w:line="259" w:lineRule="auto"/>
+              <w:rPr>
+                <w:lang w:val="en-US"/>
+              </w:rPr>
+            </w:pPr>
+            <w:proofErr w:type="spellStart"/>
+            <w:r>
+              <w:rPr>
+                <w:lang w:val="en-US"/>
+              </w:rPr>
+              <w:t>Erstellt</w:t>
+            </w:r>
+            <w:proofErr w:type="spellEnd"/>
+            <w:r>
+              <w:rPr>
+                <w:lang w:val="en-US"/>
+              </w:rPr>
+              <w:t xml:space="preserve"> und </w:t>
+            </w:r>
+            <w:proofErr w:type="spellStart"/>
+            <w:r>
+              <w:rPr>
+                <w:lang w:val="en-US"/>
+              </w:rPr>
+              <w:t>wechselt</w:t>
+            </w:r>
+            <w:proofErr w:type="spellEnd"/>
+            <w:r>
+              <w:rPr>
+                <w:lang w:val="en-US"/>
+              </w:rPr>
+              <w:t xml:space="preserve"> </w:t>
+            </w:r>
+            <w:proofErr w:type="spellStart"/>
+            <w:r>
+              <w:rPr>
+                <w:lang w:val="en-US"/>
+              </w:rPr>
+              <w:t>zu</w:t>
+            </w:r>
+            <w:proofErr w:type="spellEnd"/>
+            <w:r>
+              <w:rPr>
+                <w:lang w:val="en-US"/>
+              </w:rPr>
+              <w:t xml:space="preserve"> </w:t>
+            </w:r>
+            <w:proofErr w:type="spellStart"/>
+            <w:r>
+              <w:rPr>
+                <w:lang w:val="en-US"/>
+              </w:rPr>
+              <w:t>einem</w:t>
+            </w:r>
+            <w:proofErr w:type="spellEnd"/>
+            <w:r>
+              <w:rPr>
+                <w:lang w:val="en-US"/>
+              </w:rPr>
+              <w:t xml:space="preserve"> </w:t>
+            </w:r>
+            <w:proofErr w:type="spellStart"/>
+            <w:r>
+              <w:rPr>
+                <w:lang w:val="en-US"/>
+              </w:rPr>
+              <w:t>neuen</w:t>
+            </w:r>
+            <w:proofErr w:type="spellEnd"/>
+            <w:r>
+              <w:rPr>
+                <w:lang w:val="en-US"/>
+              </w:rPr>
+              <w:t xml:space="preserve"> Branch</w:t>
+            </w:r>
+          </w:p>
+        </w:tc>
+      </w:tr>
+      <w:tr>
+        <w:tc>
+          <w:tcPr>
+            <w:tcW w:w="4320" w:type="dxa"/>
+            <w:tcBorders>
+              <w:top w:val="single" w:sz="4" w:space="0" w:color="auto"/>
+              <w:left w:val="single" w:sz="4" w:space="0" w:color="auto"/>
+              <w:bottom w:val="single" w:sz="4" w:space="0" w:color="auto"/>
+              <w:right w:val="single" w:sz="4" w:space="0" w:color="auto"/>
+            </w:tcBorders>
+            <w:hideMark/>
+          </w:tcPr>
+          <w:p>
+            <w:pPr>
+              <w:spacing w:after="160" w:line="259" w:lineRule="auto"/>
+              <w:rPr>
+                <w:lang w:val="en-US"/>
+              </w:rPr>
+            </w:pPr>
+            <w:r>
+              <w:rPr>
+                <w:lang w:val="en-US"/>
+              </w:rPr>
+              <w:t>git merge &lt;branch&gt;</w:t>
+            </w:r>
+          </w:p>
+        </w:tc>
+        <w:tc>
+          <w:tcPr>
+            <w:tcW w:w="4320" w:type="dxa"/>
+            <w:tcBorders>
+              <w:top w:val="single" w:sz="4" w:space="0" w:color="auto"/>
+              <w:left w:val="single" w:sz="4" w:space="0" w:color="auto"/>
+              <w:bottom w:val="single" w:sz="4" w:space="0" w:color="auto"/>
+              <w:right w:val="single" w:sz="4" w:space="0" w:color="auto"/>
+            </w:tcBorders>
+            <w:hideMark/>
+          </w:tcPr>
+          <w:p>
+            <w:pPr>
+              <w:spacing w:after="160" w:line="259" w:lineRule="auto"/>
+              <w:rPr>
+                <w:lang w:val="en-US"/>
+              </w:rPr>
+            </w:pPr>
+            <w:proofErr w:type="spellStart"/>
+            <w:r>
+              <w:rPr>
+                <w:lang w:val="en-US"/>
+              </w:rPr>
+              <w:t>Führt</w:t>
+            </w:r>
+            <w:proofErr w:type="spellEnd"/>
+            <w:r>
+              <w:rPr>
+                <w:lang w:val="en-US"/>
+              </w:rPr>
+              <w:t xml:space="preserve"> den </w:t>
+            </w:r>
+            <w:proofErr w:type="spellStart"/>
+            <w:r>
+              <w:rPr>
+                <w:lang w:val="en-US"/>
+              </w:rPr>
+              <w:t>angegebenen</w:t>
+            </w:r>
+            <w:proofErr w:type="spellEnd"/>
+            <w:r>
+              <w:rPr>
+                <w:lang w:val="en-US"/>
+              </w:rPr>
+              <w:t xml:space="preserve"> Branch in den </w:t>
+            </w:r>
+            <w:proofErr w:type="spellStart"/>
+            <w:r>
+              <w:rPr>
+                <w:lang w:val="en-US"/>
+              </w:rPr>
+              <w:t>aktuellen</w:t>
+            </w:r>
+            <w:proofErr w:type="spellEnd"/>
+            <w:r>
+              <w:rPr>
+                <w:lang w:val="en-US"/>
+              </w:rPr>
+              <w:t xml:space="preserve"> </w:t>
+            </w:r>
+            <w:proofErr w:type="spellStart"/>
+            <w:r>
+              <w:rPr>
+                <w:lang w:val="en-US"/>
+              </w:rPr>
+              <w:t>zusammen</w:t>
+            </w:r>
+            <w:proofErr w:type="spellEnd"/>
+          </w:p>
+        </w:tc>
+      </w:tr>
+      <w:tr>
+        <w:tc>
+          <w:tcPr>
+            <w:tcW w:w="4320" w:type="dxa"/>
+            <w:tcBorders>
+              <w:top w:val="single" w:sz="4" w:space="0" w:color="auto"/>
+              <w:left w:val="single" w:sz="4" w:space="0" w:color="auto"/>
+              <w:bottom w:val="single" w:sz="4" w:space="0" w:color="auto"/>
+              <w:right w:val="single" w:sz="4" w:space="0" w:color="auto"/>
+            </w:tcBorders>
+            <w:hideMark/>
+          </w:tcPr>
+          <w:p>
+            <w:pPr>
+              <w:spacing w:after="160" w:line="259" w:lineRule="auto"/>
+              <w:rPr>
+                <w:lang w:val="en-US"/>
+              </w:rPr>
+            </w:pPr>
+            <w:r>
+              <w:rPr>
+                <w:lang w:val="en-US"/>
+              </w:rPr>
+              <w:t>git pull</w:t>
+            </w:r>
+          </w:p>
+        </w:tc>
+        <w:tc>
+          <w:tcPr>
+            <w:tcW w:w="4320" w:type="dxa"/>
+            <w:tcBorders>
+              <w:top w:val="single" w:sz="4" w:space="0" w:color="auto"/>
+              <w:left w:val="single" w:sz="4" w:space="0" w:color="auto"/>
+              <w:bottom w:val="single" w:sz="4" w:space="0" w:color="auto"/>
+              <w:right w:val="single" w:sz="4" w:space="0" w:color="auto"/>
+            </w:tcBorders>
+            <w:hideMark/>
+          </w:tcPr>
+          <w:p>
+            <w:pPr>
+              <w:spacing w:after="160" w:line="259" w:lineRule="auto"/>
+              <w:rPr>
+                <w:lang w:val="en-US"/>
+              </w:rPr>
+            </w:pPr>
+            <w:r>
+              <w:rPr>
+                <w:lang w:val="en-US"/>
+              </w:rPr>
+              <w:t xml:space="preserve">Holt </w:t>
+            </w:r>
+            <w:proofErr w:type="spellStart"/>
+            <w:r>
+              <w:rPr>
+                <w:lang w:val="en-US"/>
+              </w:rPr>
+              <w:t>neue</w:t>
+            </w:r>
+            <w:proofErr w:type="spellEnd"/>
+            <w:r>
+              <w:rPr>
+                <w:lang w:val="en-US"/>
+              </w:rPr>
+              <w:t xml:space="preserve"> </w:t>
+            </w:r>
+            <w:proofErr w:type="spellStart"/>
+            <w:r>
+              <w:rPr>
+                <w:lang w:val="en-US"/>
+              </w:rPr>
+              <w:t>Änderungen</w:t>
+            </w:r>
+            <w:proofErr w:type="spellEnd"/>
+            <w:r>
+              <w:rPr>
+                <w:lang w:val="en-US"/>
+              </w:rPr>
+              <w:t xml:space="preserve"> </w:t>
+            </w:r>
+            <w:proofErr w:type="spellStart"/>
+            <w:r>
+              <w:rPr>
+                <w:lang w:val="en-US"/>
+              </w:rPr>
+              <w:t>vom</w:t>
+            </w:r>
+            <w:proofErr w:type="spellEnd"/>
+            <w:r>
+              <w:rPr>
+                <w:lang w:val="en-US"/>
+              </w:rPr>
+              <w:t xml:space="preserve"> Remote-Repository und merged </w:t>
+            </w:r>
+            <w:proofErr w:type="spellStart"/>
+            <w:r>
+              <w:rPr>
+                <w:lang w:val="en-US"/>
+              </w:rPr>
+              <w:t>sie</w:t>
+            </w:r>
+            <w:proofErr w:type="spellEnd"/>
+          </w:p>
+        </w:tc>
+      </w:tr>
+      <w:tr>
+        <w:tc>
+          <w:tcPr>
+            <w:tcW w:w="4320" w:type="dxa"/>
+            <w:tcBorders>
+              <w:top w:val="single" w:sz="4" w:space="0" w:color="auto"/>
+              <w:left w:val="single" w:sz="4" w:space="0" w:color="auto"/>
+              <w:bottom w:val="single" w:sz="4" w:space="0" w:color="auto"/>
+              <w:right w:val="single" w:sz="4" w:space="0" w:color="auto"/>
+            </w:tcBorders>
+            <w:hideMark/>
+          </w:tcPr>
+          <w:p>
+            <w:pPr>
+              <w:spacing w:after="160" w:line="259" w:lineRule="auto"/>
+              <w:rPr>
+                <w:lang w:val="en-US"/>
+              </w:rPr>
+            </w:pPr>
+            <w:r>
+              <w:rPr>
+                <w:lang w:val="en-US"/>
+              </w:rPr>
+              <w:t>git push</w:t>
+            </w:r>
+          </w:p>
+        </w:tc>
+        <w:tc>
+          <w:tcPr>
+            <w:tcW w:w="4320" w:type="dxa"/>
+            <w:tcBorders>
+              <w:top w:val="single" w:sz="4" w:space="0" w:color="auto"/>
+              <w:left w:val="single" w:sz="4" w:space="0" w:color="auto"/>
+              <w:bottom w:val="single" w:sz="4" w:space="0" w:color="auto"/>
+              <w:right w:val="single" w:sz="4" w:space="0" w:color="auto"/>
+            </w:tcBorders>
+            <w:hideMark/>
+          </w:tcPr>
+          <w:p>
+            <w:pPr>
+              <w:spacing w:after="160" w:line="259" w:lineRule="auto"/>
+              <w:rPr>
+                <w:lang w:val="en-US"/>
+              </w:rPr>
+            </w:pPr>
+            <w:proofErr w:type="spellStart"/>
+            <w:r>
+              <w:rPr>
+                <w:lang w:val="en-US"/>
+              </w:rPr>
+              <w:t>Schickt</w:t>
+            </w:r>
+            <w:proofErr w:type="spellEnd"/>
+            <w:r>
+              <w:rPr>
+                <w:lang w:val="en-US"/>
+              </w:rPr>
+              <w:t xml:space="preserve"> </w:t>
+            </w:r>
+            <w:proofErr w:type="spellStart"/>
+            <w:r>
+              <w:rPr>
+                <w:lang w:val="en-US"/>
+              </w:rPr>
+              <w:t>lokale</w:t>
+            </w:r>
+            <w:proofErr w:type="spellEnd"/>
+            <w:r>
+              <w:rPr>
+                <w:lang w:val="en-US"/>
+              </w:rPr>
+              <w:t xml:space="preserve"> Commits ins Remote-Repository</w:t>
+            </w:r>
+          </w:p>
+        </w:tc>
+      </w:tr>
+      <w:tr>
+        <w:tc>
+          <w:tcPr>
+            <w:tcW w:w="4320" w:type="dxa"/>
+            <w:tcBorders>
+              <w:top w:val="single" w:sz="4" w:space="0" w:color="auto"/>
+              <w:left w:val="single" w:sz="4" w:space="0" w:color="auto"/>
+              <w:bottom w:val="single" w:sz="4" w:space="0" w:color="auto"/>
+              <w:right w:val="single" w:sz="4" w:space="0" w:color="auto"/>
+            </w:tcBorders>
+            <w:hideMark/>
+          </w:tcPr>
+          <w:p>
+            <w:pPr>
+              <w:spacing w:after="160" w:line="259" w:lineRule="auto"/>
+              <w:rPr>
+                <w:lang w:val="en-US"/>
+              </w:rPr>
+            </w:pPr>
+            <w:r>
+              <w:rPr>
+                <w:lang w:val="en-US"/>
+              </w:rPr>
+              <w:t xml:space="preserve">git </w:t>
+            </w:r>
+            <w:proofErr w:type="gramStart"/>
+            <w:r>
+              <w:rPr>
+                <w:lang w:val="en-US"/>
+              </w:rPr>
+              <w:t>remote -v</w:t>
+            </w:r>
+            <w:proofErr w:type="gramEnd"/>
+          </w:p>
+        </w:tc>
+        <w:tc>
+          <w:tcPr>
+            <w:tcW w:w="4320" w:type="dxa"/>
+            <w:tcBorders>
+              <w:top w:val="single" w:sz="4" w:space="0" w:color="auto"/>
+              <w:left w:val="single" w:sz="4" w:space="0" w:color="auto"/>
+              <w:bottom w:val="single" w:sz="4" w:space="0" w:color="auto"/>
+              <w:right w:val="single" w:sz="4" w:space="0" w:color="auto"/>
+            </w:tcBorders>
+            <w:hideMark/>
+          </w:tcPr>
+          <w:p>
+            <w:pPr>
+              <w:spacing w:after="160" w:line="259" w:lineRule="auto"/>
+              <w:rPr>
+                <w:lang w:val="en-US"/>
+              </w:rPr>
+            </w:pPr>
+            <w:proofErr w:type="spellStart"/>
+            <w:r>
+              <w:rPr>
+                <w:lang w:val="en-US"/>
+              </w:rPr>
+              <w:t>Zeigt</w:t>
+            </w:r>
+            <w:proofErr w:type="spellEnd"/>
+            <w:r>
+              <w:rPr>
+                <w:lang w:val="en-US"/>
+              </w:rPr>
+              <w:t xml:space="preserve"> die </w:t>
+            </w:r>
+            <w:proofErr w:type="spellStart"/>
+            <w:r>
+              <w:rPr>
+                <w:lang w:val="en-US"/>
+              </w:rPr>
+              <w:t>verbundenen</w:t>
+            </w:r>
+            <w:proofErr w:type="spellEnd"/>
+            <w:r>
+              <w:rPr>
+                <w:lang w:val="en-US"/>
+              </w:rPr>
+              <w:t xml:space="preserve"> Remote-Repositories</w:t>
+            </w:r>
+          </w:p>
+        </w:tc>
+      </w:tr>
+      <w:tr>
+        <w:tc>
+          <w:tcPr>
+            <w:tcW w:w="4320" w:type="dxa"/>
+            <w:tcBorders>
+              <w:top w:val="single" w:sz="4" w:space="0" w:color="auto"/>
+              <w:left w:val="single" w:sz="4" w:space="0" w:color="auto"/>
+              <w:bottom w:val="single" w:sz="4" w:space="0" w:color="auto"/>
+              <w:right w:val="single" w:sz="4" w:space="0" w:color="auto"/>
+            </w:tcBorders>
+            <w:hideMark/>
+          </w:tcPr>
+          <w:p>
+            <w:pPr>
+              <w:spacing w:after="160" w:line="259" w:lineRule="auto"/>
+              <w:rPr>
+                <w:lang w:val="en-US"/>
+              </w:rPr>
+            </w:pPr>
+            <w:r>
+              <w:rPr>
+                <w:lang w:val="en-US"/>
+              </w:rPr>
+              <w:t>git reset --hard &lt;commit&gt;</w:t>
+            </w:r>
+          </w:p>
+        </w:tc>
+        <w:tc>
+          <w:tcPr>
+            <w:tcW w:w="4320" w:type="dxa"/>
+            <w:tcBorders>
+              <w:top w:val="single" w:sz="4" w:space="0" w:color="auto"/>
+              <w:left w:val="single" w:sz="4" w:space="0" w:color="auto"/>
+              <w:bottom w:val="single" w:sz="4" w:space="0" w:color="auto"/>
+              <w:right w:val="single" w:sz="4" w:space="0" w:color="auto"/>
+            </w:tcBorders>
+            <w:hideMark/>
+          </w:tcPr>
+          <w:p>
+            <w:pPr>
+              <w:spacing w:after="160" w:line="259" w:lineRule="auto"/>
+              <w:rPr>
+                <w:lang w:val="en-US"/>
+              </w:rPr>
+            </w:pPr>
+            <w:proofErr w:type="spellStart"/>
+            <w:r>
+              <w:rPr>
+                <w:lang w:val="en-US"/>
+              </w:rPr>
+              <w:t>Setzt</w:t>
+            </w:r>
+            <w:proofErr w:type="spellEnd"/>
+            <w:r>
+              <w:rPr>
+                <w:lang w:val="en-US"/>
+              </w:rPr>
+              <w:t xml:space="preserve"> das Projekt hart auf </w:t>
+            </w:r>
+            <w:proofErr w:type="spellStart"/>
+            <w:r>
+              <w:rPr>
+                <w:lang w:val="en-US"/>
+              </w:rPr>
+              <w:t>einen</w:t>
+            </w:r>
+            <w:proofErr w:type="spellEnd"/>
+            <w:r>
+              <w:rPr>
+                <w:lang w:val="en-US"/>
+              </w:rPr>
+              <w:t xml:space="preserve"> </w:t>
+            </w:r>
+            <w:proofErr w:type="spellStart"/>
+            <w:r>
+              <w:rPr>
+                <w:lang w:val="en-US"/>
+              </w:rPr>
+              <w:t>früheren</w:t>
+            </w:r>
+            <w:proofErr w:type="spellEnd"/>
+            <w:r>
+              <w:rPr>
+                <w:lang w:val="en-US"/>
+              </w:rPr>
+              <w:t xml:space="preserve"> Commit </w:t>
+            </w:r>
+            <w:proofErr w:type="spellStart"/>
+            <w:r>
+              <w:rPr>
+                <w:lang w:val="en-US"/>
+              </w:rPr>
+              <w:t>zurück</w:t>
+            </w:r>
+            <w:proofErr w:type="spellEnd"/>
+          </w:p>
+        </w:tc>
+      </w:tr>
+      <w:tr>
+        <w:tc>
+          <w:tcPr>
+            <w:tcW w:w="4320" w:type="dxa"/>
+            <w:tcBorders>
+              <w:top w:val="single" w:sz="4" w:space="0" w:color="auto"/>
+              <w:left w:val="single" w:sz="4" w:space="0" w:color="auto"/>
+              <w:bottom w:val="single" w:sz="4" w:space="0" w:color="auto"/>
+              <w:right w:val="single" w:sz="4" w:space="0" w:color="auto"/>
+            </w:tcBorders>
+            <w:hideMark/>
+          </w:tcPr>
+          <w:p>
+            <w:pPr>
+              <w:spacing w:after="160" w:line="259" w:lineRule="auto"/>
+              <w:rPr>
+                <w:lang w:val="en-US"/>
+              </w:rPr>
+            </w:pPr>
+            <w:r>
+              <w:rPr>
+                <w:lang w:val="en-US"/>
+              </w:rPr>
+              <w:t>git stash</w:t>
+            </w:r>
+          </w:p>
+        </w:tc>
+        <w:tc>
+          <w:tcPr>
+            <w:tcW w:w="4320" w:type="dxa"/>
+            <w:tcBorders>
+              <w:top w:val="single" w:sz="4" w:space="0" w:color="auto"/>
+              <w:left w:val="single" w:sz="4" w:space="0" w:color="auto"/>
+              <w:bottom w:val="single" w:sz="4" w:space="0" w:color="auto"/>
+              <w:right w:val="single" w:sz="4" w:space="0" w:color="auto"/>
+            </w:tcBorders>
+            <w:hideMark/>
+          </w:tcPr>
+          <w:p>
+            <w:pPr>
+              <w:spacing w:after="160" w:line="259" w:lineRule="auto"/>
+              <w:rPr>
+                <w:lang w:val="en-US"/>
+              </w:rPr>
+            </w:pPr>
+            <w:r>
+              <w:rPr>
+                <w:lang w:val="en-US"/>
+              </w:rPr>
+              <w:t xml:space="preserve">Speichert </w:t>
+            </w:r>
+            <w:proofErr w:type="spellStart"/>
+            <w:r>
+              <w:rPr>
+                <w:lang w:val="en-US"/>
+              </w:rPr>
+              <w:t>ungesicherte</w:t>
+            </w:r>
+            <w:proofErr w:type="spellEnd"/>
+            <w:r>
+              <w:rPr>
+                <w:lang w:val="en-US"/>
+              </w:rPr>
+              <w:t xml:space="preserve"> </w:t>
+            </w:r>
+            <w:proofErr w:type="spellStart"/>
+            <w:r>
+              <w:rPr>
+                <w:lang w:val="en-US"/>
+              </w:rPr>
+              <w:t>Änderungen</w:t>
+            </w:r>
+            <w:proofErr w:type="spellEnd"/>
+            <w:r>
+              <w:rPr>
+                <w:lang w:val="en-US"/>
+              </w:rPr>
+              <w:t xml:space="preserve"> </w:t>
+            </w:r>
+            <w:proofErr w:type="spellStart"/>
+            <w:r>
+              <w:rPr>
+                <w:lang w:val="en-US"/>
+              </w:rPr>
+              <w:t>zwischen</w:t>
+            </w:r>
+            <w:proofErr w:type="spellEnd"/>
+          </w:p>
+        </w:tc>
+      </w:tr>
+      <w:tr>
+        <w:tc>
+          <w:tcPr>
+            <w:tcW w:w="4320" w:type="dxa"/>
+            <w:tcBorders>
+              <w:top w:val="single" w:sz="4" w:space="0" w:color="auto"/>
+              <w:left w:val="single" w:sz="4" w:space="0" w:color="auto"/>
+              <w:bottom w:val="single" w:sz="4" w:space="0" w:color="auto"/>
+              <w:right w:val="single" w:sz="4" w:space="0" w:color="auto"/>
+            </w:tcBorders>
+            <w:hideMark/>
+          </w:tcPr>
+          <w:p>
+            <w:pPr>
+              <w:spacing w:after="160" w:line="259" w:lineRule="auto"/>
+              <w:rPr>
+                <w:lang w:val="en-US"/>
+              </w:rPr>
+            </w:pPr>
+            <w:r>
+              <w:rPr>
+                <w:lang w:val="en-US"/>
+              </w:rPr>
+              <w:t>git stash pop</w:t>
+            </w:r>
+          </w:p>
+        </w:tc>
+        <w:tc>
+          <w:tcPr>
+            <w:tcW w:w="4320" w:type="dxa"/>
+            <w:tcBorders>
+              <w:top w:val="single" w:sz="4" w:space="0" w:color="auto"/>
+              <w:left w:val="single" w:sz="4" w:space="0" w:color="auto"/>
+              <w:bottom w:val="single" w:sz="4" w:space="0" w:color="auto"/>
+              <w:right w:val="single" w:sz="4" w:space="0" w:color="auto"/>
+            </w:tcBorders>
+            <w:hideMark/>
+          </w:tcPr>
+          <w:p>
+            <w:pPr>
+              <w:spacing w:after="160" w:line="259" w:lineRule="auto"/>
+              <w:rPr>
+                <w:lang w:val="en-US"/>
+              </w:rPr>
+            </w:pPr>
+            <w:proofErr w:type="spellStart"/>
+            <w:r>
+              <w:rPr>
+                <w:lang w:val="en-US"/>
+              </w:rPr>
+              <w:t>Stellt</w:t>
+            </w:r>
+            <w:proofErr w:type="spellEnd"/>
+            <w:r>
+              <w:rPr>
+                <w:lang w:val="en-US"/>
+              </w:rPr>
+              <w:t xml:space="preserve"> </w:t>
+            </w:r>
+            <w:proofErr w:type="spellStart"/>
+            <w:r>
+              <w:rPr>
+                <w:lang w:val="en-US"/>
+              </w:rPr>
+              <w:t>gespeicherte</w:t>
+            </w:r>
+            <w:proofErr w:type="spellEnd"/>
+            <w:r>
+              <w:rPr>
+                <w:lang w:val="en-US"/>
+              </w:rPr>
+              <w:t xml:space="preserve"> </w:t>
+            </w:r>
+            <w:proofErr w:type="spellStart"/>
+            <w:r>
+              <w:rPr>
+                <w:lang w:val="en-US"/>
+              </w:rPr>
+              <w:t>Änderungen</w:t>
+            </w:r>
+            <w:proofErr w:type="spellEnd"/>
+            <w:r>
+              <w:rPr>
+                <w:lang w:val="en-US"/>
+              </w:rPr>
+              <w:t xml:space="preserve"> </w:t>
+            </w:r>
+            <w:proofErr w:type="spellStart"/>
+            <w:r>
+              <w:rPr>
+                <w:lang w:val="en-US"/>
+              </w:rPr>
+              <w:t>wieder</w:t>
+            </w:r>
+            <w:proofErr w:type="spellEnd"/>
+            <w:r>
+              <w:rPr>
+                <w:lang w:val="en-US"/>
+              </w:rPr>
+              <w:t xml:space="preserve"> her</w:t>
+            </w:r>
+          </w:p>
+        </w:tc>
+      </w:tr>
+      <w:tr>
+        <w:tc>
+          <w:tcPr>
+            <w:tcW w:w="4320" w:type="dxa"/>
+            <w:tcBorders>
+              <w:top w:val="single" w:sz="4" w:space="0" w:color="auto"/>
+              <w:left w:val="single" w:sz="4" w:space="0" w:color="auto"/>
+              <w:bottom w:val="single" w:sz="4" w:space="0" w:color="auto"/>
+              <w:right w:val="single" w:sz="4" w:space="0" w:color="auto"/>
+            </w:tcBorders>
+            <w:hideMark/>
+          </w:tcPr>
+          <w:p>
+            <w:pPr>
+              <w:spacing w:after="160" w:line="259" w:lineRule="auto"/>
+              <w:rPr>
+                <w:lang w:val="en-US"/>
+              </w:rPr>
+            </w:pPr>
+            <w:r>
+              <w:rPr>
+                <w:lang w:val="en-US"/>
+              </w:rPr>
+              <w:lastRenderedPageBreak/>
+              <w:t>git rm &lt;</w:t>
+            </w:r>
+            <w:proofErr w:type="spellStart"/>
+            <w:r>
+              <w:rPr>
+                <w:lang w:val="en-US"/>
+              </w:rPr>
+              <w:t>datei</w:t>
+            </w:r>
+            <w:proofErr w:type="spellEnd"/>
+            <w:r>
+              <w:rPr>
+                <w:lang w:val="en-US"/>
+              </w:rPr>
+              <w:t>&gt;</w:t>
+            </w:r>
+          </w:p>
+        </w:tc>
+        <w:tc>
+          <w:tcPr>
+            <w:tcW w:w="4320" w:type="dxa"/>
+            <w:tcBorders>
+              <w:top w:val="single" w:sz="4" w:space="0" w:color="auto"/>
+              <w:left w:val="single" w:sz="4" w:space="0" w:color="auto"/>
+              <w:bottom w:val="single" w:sz="4" w:space="0" w:color="auto"/>
+              <w:right w:val="single" w:sz="4" w:space="0" w:color="auto"/>
+            </w:tcBorders>
+            <w:hideMark/>
+          </w:tcPr>
+          <w:p>
+            <w:pPr>
+              <w:spacing w:after="160" w:line="259" w:lineRule="auto"/>
+              <w:rPr>
+                <w:lang w:val="en-US"/>
+              </w:rPr>
+            </w:pPr>
+            <w:proofErr w:type="spellStart"/>
+            <w:r>
+              <w:rPr>
+                <w:lang w:val="en-US"/>
+              </w:rPr>
+              <w:t>Entfernt</w:t>
+            </w:r>
+            <w:proofErr w:type="spellEnd"/>
+            <w:r>
+              <w:rPr>
+                <w:lang w:val="en-US"/>
+              </w:rPr>
+              <w:t xml:space="preserve"> </w:t>
+            </w:r>
+            <w:proofErr w:type="spellStart"/>
+            <w:r>
+              <w:rPr>
+                <w:lang w:val="en-US"/>
+              </w:rPr>
+              <w:t>eine</w:t>
+            </w:r>
+            <w:proofErr w:type="spellEnd"/>
+            <w:r>
+              <w:rPr>
+                <w:lang w:val="en-US"/>
+              </w:rPr>
+              <w:t xml:space="preserve"> </w:t>
+            </w:r>
+            <w:proofErr w:type="spellStart"/>
+            <w:r>
+              <w:rPr>
+                <w:lang w:val="en-US"/>
+              </w:rPr>
+              <w:t>Datei</w:t>
+            </w:r>
+            <w:proofErr w:type="spellEnd"/>
+            <w:r>
+              <w:rPr>
+                <w:lang w:val="en-US"/>
+              </w:rPr>
+              <w:t xml:space="preserve"> </w:t>
+            </w:r>
+            <w:proofErr w:type="spellStart"/>
+            <w:r>
+              <w:rPr>
+                <w:lang w:val="en-US"/>
+              </w:rPr>
+              <w:t>aus</w:t>
+            </w:r>
+            <w:proofErr w:type="spellEnd"/>
+            <w:r>
+              <w:rPr>
+                <w:lang w:val="en-US"/>
+              </w:rPr>
+              <w:t xml:space="preserve"> dem </w:t>
+            </w:r>
+            <w:proofErr w:type="spellStart"/>
+            <w:r>
+              <w:rPr>
+                <w:lang w:val="en-US"/>
+              </w:rPr>
+              <w:t>Arbeitsverzeichnis</w:t>
+            </w:r>
+            <w:proofErr w:type="spellEnd"/>
+            <w:r>
+              <w:rPr>
+                <w:lang w:val="en-US"/>
+              </w:rPr>
+              <w:t xml:space="preserve"> und dem Staging-</w:t>
+            </w:r>
+            <w:proofErr w:type="spellStart"/>
+            <w:r>
+              <w:rPr>
+                <w:lang w:val="en-US"/>
+              </w:rPr>
+              <w:t>Bereich</w:t>
+            </w:r>
+            <w:proofErr w:type="spellEnd"/>
+          </w:p>
+        </w:tc>
+      </w:tr>
+      <w:tr>
+        <w:tc>
+          <w:tcPr>
+            <w:tcW w:w="4320" w:type="dxa"/>
+            <w:tcBorders>
+              <w:top w:val="single" w:sz="4" w:space="0" w:color="auto"/>
+              <w:left w:val="single" w:sz="4" w:space="0" w:color="auto"/>
+              <w:bottom w:val="single" w:sz="4" w:space="0" w:color="auto"/>
+              <w:right w:val="single" w:sz="4" w:space="0" w:color="auto"/>
+            </w:tcBorders>
+            <w:hideMark/>
+          </w:tcPr>
+          <w:p>
+            <w:pPr>
+              <w:spacing w:after="160" w:line="259" w:lineRule="auto"/>
+              <w:rPr>
+                <w:lang w:val="en-US"/>
+              </w:rPr>
+            </w:pPr>
+            <w:r>
+              <w:rPr>
+                <w:lang w:val="en-US"/>
+              </w:rPr>
+              <w:t>git config --global user.name "Name"</w:t>
+            </w:r>
+          </w:p>
+        </w:tc>
+        <w:tc>
+          <w:tcPr>
+            <w:tcW w:w="4320" w:type="dxa"/>
+            <w:tcBorders>
+              <w:top w:val="single" w:sz="4" w:space="0" w:color="auto"/>
+              <w:left w:val="single" w:sz="4" w:space="0" w:color="auto"/>
+              <w:bottom w:val="single" w:sz="4" w:space="0" w:color="auto"/>
+              <w:right w:val="single" w:sz="4" w:space="0" w:color="auto"/>
+            </w:tcBorders>
+            <w:hideMark/>
+          </w:tcPr>
+          <w:p>
+            <w:pPr>
+              <w:spacing w:after="160" w:line="259" w:lineRule="auto"/>
+              <w:rPr>
+                <w:lang w:val="en-US"/>
+              </w:rPr>
+            </w:pPr>
+            <w:proofErr w:type="spellStart"/>
+            <w:r>
+              <w:rPr>
+                <w:lang w:val="en-US"/>
+              </w:rPr>
+              <w:t>Setzt</w:t>
+            </w:r>
+            <w:proofErr w:type="spellEnd"/>
+            <w:r>
+              <w:rPr>
+                <w:lang w:val="en-US"/>
+              </w:rPr>
+              <w:t xml:space="preserve"> den </w:t>
+            </w:r>
+            <w:proofErr w:type="spellStart"/>
+            <w:r>
+              <w:rPr>
+                <w:lang w:val="en-US"/>
+              </w:rPr>
+              <w:t>globalen</w:t>
+            </w:r>
+            <w:proofErr w:type="spellEnd"/>
+            <w:r>
+              <w:rPr>
+                <w:lang w:val="en-US"/>
+              </w:rPr>
+              <w:t xml:space="preserve"> Git-</w:t>
+            </w:r>
+            <w:proofErr w:type="spellStart"/>
+            <w:r>
+              <w:rPr>
+                <w:lang w:val="en-US"/>
+              </w:rPr>
+              <w:t>Benutzernamen</w:t>
+            </w:r>
+            <w:proofErr w:type="spellEnd"/>
+          </w:p>
+        </w:tc>
+      </w:tr>
+      <w:tr>
+        <w:tc>
+          <w:tcPr>
+            <w:tcW w:w="4320" w:type="dxa"/>
+            <w:tcBorders>
+              <w:top w:val="single" w:sz="4" w:space="0" w:color="auto"/>
+              <w:left w:val="single" w:sz="4" w:space="0" w:color="auto"/>
+              <w:bottom w:val="single" w:sz="4" w:space="0" w:color="auto"/>
+              <w:right w:val="single" w:sz="4" w:space="0" w:color="auto"/>
+            </w:tcBorders>
+            <w:hideMark/>
+          </w:tcPr>
+          <w:p>
+            <w:pPr>
+              <w:spacing w:after="160" w:line="259" w:lineRule="auto"/>
+              <w:rPr>
+                <w:lang w:val="en-US"/>
+              </w:rPr>
+            </w:pPr>
+            <w:r>
+              <w:rPr>
+                <w:lang w:val="en-US"/>
+              </w:rPr>
+              <w:t xml:space="preserve">git config --global </w:t>
+            </w:r>
+            <w:proofErr w:type="spellStart"/>
+            <w:proofErr w:type="gramStart"/>
+            <w:r>
+              <w:rPr>
+                <w:lang w:val="en-US"/>
+              </w:rPr>
+              <w:t>user.email</w:t>
+            </w:r>
+            <w:proofErr w:type="spellEnd"/>
+            <w:proofErr w:type="gramEnd"/>
+            <w:r>
+              <w:rPr>
+                <w:lang w:val="en-US"/>
+              </w:rPr>
+              <w:t xml:space="preserve"> "E-Mail"</w:t>
+            </w:r>
+          </w:p>
+        </w:tc>
+        <w:tc>
+          <w:tcPr>
+            <w:tcW w:w="4320" w:type="dxa"/>
+            <w:tcBorders>
+              <w:top w:val="single" w:sz="4" w:space="0" w:color="auto"/>
+              <w:left w:val="single" w:sz="4" w:space="0" w:color="auto"/>
+              <w:bottom w:val="single" w:sz="4" w:space="0" w:color="auto"/>
+              <w:right w:val="single" w:sz="4" w:space="0" w:color="auto"/>
+            </w:tcBorders>
+            <w:hideMark/>
+          </w:tcPr>
+          <w:p>
+            <w:pPr>
+              <w:spacing w:after="160" w:line="259" w:lineRule="auto"/>
+              <w:rPr>
+                <w:lang w:val="en-US"/>
+              </w:rPr>
+            </w:pPr>
+            <w:proofErr w:type="spellStart"/>
+            <w:r>
+              <w:rPr>
+                <w:lang w:val="en-US"/>
+              </w:rPr>
+              <w:t>Setzt</w:t>
+            </w:r>
+            <w:proofErr w:type="spellEnd"/>
+            <w:r>
+              <w:rPr>
+                <w:lang w:val="en-US"/>
+              </w:rPr>
+              <w:t xml:space="preserve"> die </w:t>
+            </w:r>
+            <w:proofErr w:type="spellStart"/>
+            <w:r>
+              <w:rPr>
+                <w:lang w:val="en-US"/>
+              </w:rPr>
+              <w:t>globale</w:t>
+            </w:r>
+            <w:proofErr w:type="spellEnd"/>
+            <w:r>
+              <w:rPr>
+                <w:lang w:val="en-US"/>
+              </w:rPr>
+              <w:t xml:space="preserve"> Git-E-Mail-</w:t>
+            </w:r>
+            <w:proofErr w:type="spellStart"/>
+            <w:r>
+              <w:rPr>
+                <w:lang w:val="en-US"/>
+              </w:rPr>
+              <w:t>Adresse</w:t>
+            </w:r>
+            <w:proofErr w:type="spellEnd"/>
+          </w:p>
+        </w:tc>
+      </w:tr>
+    </w:tbl>
+    <w:p/>
+    <w:p>
+      <w:r>
+        <w:br w:type="page"/>
       </w:r>
     </w:p>
     <w:p/>
     <w:sectPr>
-      <w:headerReference w:type="default" r:id="rId10"/>
+      <w:headerReference w:type="default" r:id="rId11"/>
       <w:pgSz w:w="11906" w:h="16838"/>
       <w:pgMar w:top="1417" w:right="1417" w:bottom="1134" w:left="1417" w:header="708" w:footer="708" w:gutter="0"/>
       <w:cols w:space="708"/>
@@ -661,6 +4019,184 @@
 <file path=word/numbering.xml><?xml version="1.0" encoding="utf-8"?>
 <w:numbering xmlns:wpc="http://schemas.microsoft.com/office/word/2010/wordprocessingCanvas" xmlns:cx="http://schemas.microsoft.com/office/drawing/2014/chartex" xmlns:cx1="http://schemas.microsoft.com/office/drawing/2015/9/8/chartex" xmlns:cx2="http://schemas.microsoft.com/office/drawing/2015/10/21/chartex" xmlns:cx3="http://schemas.microsoft.com/office/drawing/2016/5/9/chartex" xmlns:cx4="http://schemas.microsoft.com/office/drawing/2016/5/10/chartex" xmlns:cx5="http://schemas.microsoft.com/office/drawing/2016/5/11/chartex" xmlns:cx6="http://schemas.microsoft.com/office/drawing/2016/5/12/chartex" xmlns:cx7="http://schemas.microsoft.com/office/drawing/2016/5/13/chartex" xmlns:cx8="http://schemas.microsoft.com/office/drawing/2016/5/14/chartex" xmlns:mc="http://schemas.openxmlformats.org/markup-compatibility/2006" xmlns:aink="http://schemas.microsoft.com/office/drawing/2016/ink" xmlns:am3d="http://schemas.microsoft.com/office/drawing/2017/model3d" xmlns:o="urn:schemas-microsoft-com:office:office" xmlns:oel="http://schemas.microsoft.com/office/2019/extlst" xmlns:r="http://schemas.openxmlformats.org/officeDocument/2006/relationships" xmlns:m="http://schemas.openxmlformats.org/officeDocument/2006/math" xmlns:v="urn:schemas-microsoft-com:vml" xmlns:wp14="http://schemas.microsoft.com/office/word/2010/wordprocessingDrawing" xmlns:wp="http://schemas.openxmlformats.org/drawingml/2006/wordprocessingDrawing" xmlns:w10="urn:schemas-microsoft-com:office:word" xmlns:w="http://schemas.openxmlformats.org/wordprocessingml/2006/main" xmlns:w14="http://schemas.microsoft.com/office/word/2010/wordml" xmlns:w15="http://schemas.microsoft.com/office/word/2012/wordml" xmlns:w16cex="http://schemas.microsoft.com/office/word/2018/wordml/cex" xmlns:w16cid="http://schemas.microsoft.com/office/word/2016/wordml/cid" xmlns:w16="http://schemas.microsoft.com/office/word/2018/wordml" xmlns:w16du="http://schemas.microsoft.com/office/word/2023/wordml/word16du" xmlns:w16sdtdh="http://schemas.microsoft.com/office/word/2020/wordml/sdtdatahash" xmlns:w16sdtfl="http://schemas.microsoft.com/office/word/2024/wordml/sdtformatlock" xmlns:w16se="http://schemas.microsoft.com/office/word/2015/wordml/symex" xmlns:wpg="http://schemas.microsoft.com/office/word/2010/wordprocessingGroup" xmlns:wpi="http://schemas.microsoft.com/office/word/2010/wordprocessingInk" xmlns:wne="http://schemas.microsoft.com/office/word/2006/wordml" xmlns:wps="http://schemas.microsoft.com/office/word/2010/wordprocessingShape" mc:Ignorable="w14 w15 w16se w16cid w16 w16cex w16sdtdh w16sdtfl w16du wp14">
   <w:abstractNum w:abstractNumId="0" w15:restartNumberingAfterBreak="0">
+    <w:nsid w:val="018C7ED8"/>
+    <w:multiLevelType w:val="hybridMultilevel"/>
+    <w:tmpl w:val="C48CA9AE"/>
+    <w:lvl w:ilvl="0" w:tplc="0407000F">
+      <w:start w:val="1"/>
+      <w:numFmt w:val="decimal"/>
+      <w:lvlText w:val="%1."/>
+      <w:lvlJc w:val="left"/>
+      <w:pPr>
+        <w:ind w:left="720" w:hanging="360"/>
+      </w:pPr>
+      <w:rPr>
+        <w:rFonts w:hint="default"/>
+      </w:rPr>
+    </w:lvl>
+    <w:lvl w:ilvl="1" w:tplc="04070019">
+      <w:start w:val="1"/>
+      <w:numFmt w:val="lowerLetter"/>
+      <w:lvlText w:val="%2."/>
+      <w:lvlJc w:val="left"/>
+      <w:pPr>
+        <w:ind w:left="1440" w:hanging="360"/>
+      </w:pPr>
+    </w:lvl>
+    <w:lvl w:ilvl="2" w:tplc="0407001B">
+      <w:start w:val="1"/>
+      <w:numFmt w:val="lowerRoman"/>
+      <w:lvlText w:val="%3."/>
+      <w:lvlJc w:val="right"/>
+      <w:pPr>
+        <w:ind w:left="2160" w:hanging="180"/>
+      </w:pPr>
+    </w:lvl>
+    <w:lvl w:ilvl="3" w:tplc="0407000F">
+      <w:start w:val="1"/>
+      <w:numFmt w:val="decimal"/>
+      <w:lvlText w:val="%4."/>
+      <w:lvlJc w:val="left"/>
+      <w:pPr>
+        <w:ind w:left="2880" w:hanging="360"/>
+      </w:pPr>
+    </w:lvl>
+    <w:lvl w:ilvl="4" w:tplc="04070019">
+      <w:start w:val="1"/>
+      <w:numFmt w:val="lowerLetter"/>
+      <w:lvlText w:val="%5."/>
+      <w:lvlJc w:val="left"/>
+      <w:pPr>
+        <w:ind w:left="3600" w:hanging="360"/>
+      </w:pPr>
+    </w:lvl>
+    <w:lvl w:ilvl="5" w:tplc="0407001B" w:tentative="1">
+      <w:start w:val="1"/>
+      <w:numFmt w:val="lowerRoman"/>
+      <w:lvlText w:val="%6."/>
+      <w:lvlJc w:val="right"/>
+      <w:pPr>
+        <w:ind w:left="4320" w:hanging="180"/>
+      </w:pPr>
+    </w:lvl>
+    <w:lvl w:ilvl="6" w:tplc="0407000F" w:tentative="1">
+      <w:start w:val="1"/>
+      <w:numFmt w:val="decimal"/>
+      <w:lvlText w:val="%7."/>
+      <w:lvlJc w:val="left"/>
+      <w:pPr>
+        <w:ind w:left="5040" w:hanging="360"/>
+      </w:pPr>
+    </w:lvl>
+    <w:lvl w:ilvl="7" w:tplc="04070019" w:tentative="1">
+      <w:start w:val="1"/>
+      <w:numFmt w:val="lowerLetter"/>
+      <w:lvlText w:val="%8."/>
+      <w:lvlJc w:val="left"/>
+      <w:pPr>
+        <w:ind w:left="5760" w:hanging="360"/>
+      </w:pPr>
+    </w:lvl>
+    <w:lvl w:ilvl="8" w:tplc="0407001B" w:tentative="1">
+      <w:start w:val="1"/>
+      <w:numFmt w:val="lowerRoman"/>
+      <w:lvlText w:val="%9."/>
+      <w:lvlJc w:val="right"/>
+      <w:pPr>
+        <w:ind w:left="6480" w:hanging="180"/>
+      </w:pPr>
+    </w:lvl>
+  </w:abstractNum>
+  <w:abstractNum w:abstractNumId="1" w15:restartNumberingAfterBreak="0">
+    <w:nsid w:val="0F2D6D24"/>
+    <w:multiLevelType w:val="hybridMultilevel"/>
+    <w:tmpl w:val="3B98947A"/>
+    <w:lvl w:ilvl="0" w:tplc="0407000F">
+      <w:start w:val="1"/>
+      <w:numFmt w:val="decimal"/>
+      <w:lvlText w:val="%1."/>
+      <w:lvlJc w:val="left"/>
+      <w:pPr>
+        <w:ind w:left="720" w:hanging="360"/>
+      </w:pPr>
+      <w:rPr>
+        <w:rFonts w:hint="default"/>
+      </w:rPr>
+    </w:lvl>
+    <w:lvl w:ilvl="1" w:tplc="04070019">
+      <w:start w:val="1"/>
+      <w:numFmt w:val="lowerLetter"/>
+      <w:lvlText w:val="%2."/>
+      <w:lvlJc w:val="left"/>
+      <w:pPr>
+        <w:ind w:left="1440" w:hanging="360"/>
+      </w:pPr>
+    </w:lvl>
+    <w:lvl w:ilvl="2" w:tplc="0407001B" w:tentative="1">
+      <w:start w:val="1"/>
+      <w:numFmt w:val="lowerRoman"/>
+      <w:lvlText w:val="%3."/>
+      <w:lvlJc w:val="right"/>
+      <w:pPr>
+        <w:ind w:left="2160" w:hanging="180"/>
+      </w:pPr>
+    </w:lvl>
+    <w:lvl w:ilvl="3" w:tplc="0407000F" w:tentative="1">
+      <w:start w:val="1"/>
+      <w:numFmt w:val="decimal"/>
+      <w:lvlText w:val="%4."/>
+      <w:lvlJc w:val="left"/>
+      <w:pPr>
+        <w:ind w:left="2880" w:hanging="360"/>
+      </w:pPr>
+    </w:lvl>
+    <w:lvl w:ilvl="4" w:tplc="04070019" w:tentative="1">
+      <w:start w:val="1"/>
+      <w:numFmt w:val="lowerLetter"/>
+      <w:lvlText w:val="%5."/>
+      <w:lvlJc w:val="left"/>
+      <w:pPr>
+        <w:ind w:left="3600" w:hanging="360"/>
+      </w:pPr>
+    </w:lvl>
+    <w:lvl w:ilvl="5" w:tplc="0407001B" w:tentative="1">
+      <w:start w:val="1"/>
+      <w:numFmt w:val="lowerRoman"/>
+      <w:lvlText w:val="%6."/>
+      <w:lvlJc w:val="right"/>
+      <w:pPr>
+        <w:ind w:left="4320" w:hanging="180"/>
+      </w:pPr>
+    </w:lvl>
+    <w:lvl w:ilvl="6" w:tplc="0407000F" w:tentative="1">
+      <w:start w:val="1"/>
+      <w:numFmt w:val="decimal"/>
+      <w:lvlText w:val="%7."/>
+      <w:lvlJc w:val="left"/>
+      <w:pPr>
+        <w:ind w:left="5040" w:hanging="360"/>
+      </w:pPr>
+    </w:lvl>
+    <w:lvl w:ilvl="7" w:tplc="04070019" w:tentative="1">
+      <w:start w:val="1"/>
+      <w:numFmt w:val="lowerLetter"/>
+      <w:lvlText w:val="%8."/>
+      <w:lvlJc w:val="left"/>
+      <w:pPr>
+        <w:ind w:left="5760" w:hanging="360"/>
+      </w:pPr>
+    </w:lvl>
+    <w:lvl w:ilvl="8" w:tplc="0407001B" w:tentative="1">
+      <w:start w:val="1"/>
+      <w:numFmt w:val="lowerRoman"/>
+      <w:lvlText w:val="%9."/>
+      <w:lvlJc w:val="right"/>
+      <w:pPr>
+        <w:ind w:left="6480" w:hanging="180"/>
+      </w:pPr>
+    </w:lvl>
+  </w:abstractNum>
+  <w:abstractNum w:abstractNumId="2" w15:restartNumberingAfterBreak="0">
     <w:nsid w:val="19127D47"/>
     <w:multiLevelType w:val="hybridMultilevel"/>
     <w:tmpl w:val="BEB01972"/>
@@ -749,7 +4285,7 @@
       </w:pPr>
     </w:lvl>
   </w:abstractNum>
-  <w:abstractNum w:abstractNumId="1" w15:restartNumberingAfterBreak="0">
+  <w:abstractNum w:abstractNumId="3" w15:restartNumberingAfterBreak="0">
     <w:nsid w:val="22832BC8"/>
     <w:multiLevelType w:val="hybridMultilevel"/>
     <w:tmpl w:val="D85865CC"/>
@@ -838,7 +4374,185 @@
       </w:pPr>
     </w:lvl>
   </w:abstractNum>
-  <w:abstractNum w:abstractNumId="2" w15:restartNumberingAfterBreak="0">
+  <w:abstractNum w:abstractNumId="4" w15:restartNumberingAfterBreak="0">
+    <w:nsid w:val="2F67333E"/>
+    <w:multiLevelType w:val="hybridMultilevel"/>
+    <w:tmpl w:val="75DC178A"/>
+    <w:lvl w:ilvl="0" w:tplc="0407000F">
+      <w:start w:val="1"/>
+      <w:numFmt w:val="decimal"/>
+      <w:lvlText w:val="%1."/>
+      <w:lvlJc w:val="left"/>
+      <w:pPr>
+        <w:ind w:left="360" w:hanging="360"/>
+      </w:pPr>
+      <w:rPr>
+        <w:rFonts w:hint="default"/>
+      </w:rPr>
+    </w:lvl>
+    <w:lvl w:ilvl="1" w:tplc="04070019" w:tentative="1">
+      <w:start w:val="1"/>
+      <w:numFmt w:val="lowerLetter"/>
+      <w:lvlText w:val="%2."/>
+      <w:lvlJc w:val="left"/>
+      <w:pPr>
+        <w:ind w:left="1080" w:hanging="360"/>
+      </w:pPr>
+    </w:lvl>
+    <w:lvl w:ilvl="2" w:tplc="0407001B" w:tentative="1">
+      <w:start w:val="1"/>
+      <w:numFmt w:val="lowerRoman"/>
+      <w:lvlText w:val="%3."/>
+      <w:lvlJc w:val="right"/>
+      <w:pPr>
+        <w:ind w:left="1800" w:hanging="180"/>
+      </w:pPr>
+    </w:lvl>
+    <w:lvl w:ilvl="3" w:tplc="0407000F" w:tentative="1">
+      <w:start w:val="1"/>
+      <w:numFmt w:val="decimal"/>
+      <w:lvlText w:val="%4."/>
+      <w:lvlJc w:val="left"/>
+      <w:pPr>
+        <w:ind w:left="2520" w:hanging="360"/>
+      </w:pPr>
+    </w:lvl>
+    <w:lvl w:ilvl="4" w:tplc="04070019" w:tentative="1">
+      <w:start w:val="1"/>
+      <w:numFmt w:val="lowerLetter"/>
+      <w:lvlText w:val="%5."/>
+      <w:lvlJc w:val="left"/>
+      <w:pPr>
+        <w:ind w:left="3240" w:hanging="360"/>
+      </w:pPr>
+    </w:lvl>
+    <w:lvl w:ilvl="5" w:tplc="0407001B" w:tentative="1">
+      <w:start w:val="1"/>
+      <w:numFmt w:val="lowerRoman"/>
+      <w:lvlText w:val="%6."/>
+      <w:lvlJc w:val="right"/>
+      <w:pPr>
+        <w:ind w:left="3960" w:hanging="180"/>
+      </w:pPr>
+    </w:lvl>
+    <w:lvl w:ilvl="6" w:tplc="0407000F" w:tentative="1">
+      <w:start w:val="1"/>
+      <w:numFmt w:val="decimal"/>
+      <w:lvlText w:val="%7."/>
+      <w:lvlJc w:val="left"/>
+      <w:pPr>
+        <w:ind w:left="4680" w:hanging="360"/>
+      </w:pPr>
+    </w:lvl>
+    <w:lvl w:ilvl="7" w:tplc="04070019" w:tentative="1">
+      <w:start w:val="1"/>
+      <w:numFmt w:val="lowerLetter"/>
+      <w:lvlText w:val="%8."/>
+      <w:lvlJc w:val="left"/>
+      <w:pPr>
+        <w:ind w:left="5400" w:hanging="360"/>
+      </w:pPr>
+    </w:lvl>
+    <w:lvl w:ilvl="8" w:tplc="0407001B" w:tentative="1">
+      <w:start w:val="1"/>
+      <w:numFmt w:val="lowerRoman"/>
+      <w:lvlText w:val="%9."/>
+      <w:lvlJc w:val="right"/>
+      <w:pPr>
+        <w:ind w:left="6120" w:hanging="180"/>
+      </w:pPr>
+    </w:lvl>
+  </w:abstractNum>
+  <w:abstractNum w:abstractNumId="5" w15:restartNumberingAfterBreak="0">
+    <w:nsid w:val="54772645"/>
+    <w:multiLevelType w:val="hybridMultilevel"/>
+    <w:tmpl w:val="50C2AE4A"/>
+    <w:lvl w:ilvl="0" w:tplc="0407000F">
+      <w:start w:val="1"/>
+      <w:numFmt w:val="decimal"/>
+      <w:lvlText w:val="%1."/>
+      <w:lvlJc w:val="left"/>
+      <w:pPr>
+        <w:ind w:left="720" w:hanging="360"/>
+      </w:pPr>
+      <w:rPr>
+        <w:rFonts w:hint="default"/>
+      </w:rPr>
+    </w:lvl>
+    <w:lvl w:ilvl="1" w:tplc="04070019" w:tentative="1">
+      <w:start w:val="1"/>
+      <w:numFmt w:val="lowerLetter"/>
+      <w:lvlText w:val="%2."/>
+      <w:lvlJc w:val="left"/>
+      <w:pPr>
+        <w:ind w:left="1440" w:hanging="360"/>
+      </w:pPr>
+    </w:lvl>
+    <w:lvl w:ilvl="2" w:tplc="0407001B" w:tentative="1">
+      <w:start w:val="1"/>
+      <w:numFmt w:val="lowerRoman"/>
+      <w:lvlText w:val="%3."/>
+      <w:lvlJc w:val="right"/>
+      <w:pPr>
+        <w:ind w:left="2160" w:hanging="180"/>
+      </w:pPr>
+    </w:lvl>
+    <w:lvl w:ilvl="3" w:tplc="0407000F" w:tentative="1">
+      <w:start w:val="1"/>
+      <w:numFmt w:val="decimal"/>
+      <w:lvlText w:val="%4."/>
+      <w:lvlJc w:val="left"/>
+      <w:pPr>
+        <w:ind w:left="2880" w:hanging="360"/>
+      </w:pPr>
+    </w:lvl>
+    <w:lvl w:ilvl="4" w:tplc="04070019" w:tentative="1">
+      <w:start w:val="1"/>
+      <w:numFmt w:val="lowerLetter"/>
+      <w:lvlText w:val="%5."/>
+      <w:lvlJc w:val="left"/>
+      <w:pPr>
+        <w:ind w:left="3600" w:hanging="360"/>
+      </w:pPr>
+    </w:lvl>
+    <w:lvl w:ilvl="5" w:tplc="0407001B" w:tentative="1">
+      <w:start w:val="1"/>
+      <w:numFmt w:val="lowerRoman"/>
+      <w:lvlText w:val="%6."/>
+      <w:lvlJc w:val="right"/>
+      <w:pPr>
+        <w:ind w:left="4320" w:hanging="180"/>
+      </w:pPr>
+    </w:lvl>
+    <w:lvl w:ilvl="6" w:tplc="0407000F" w:tentative="1">
+      <w:start w:val="1"/>
+      <w:numFmt w:val="decimal"/>
+      <w:lvlText w:val="%7."/>
+      <w:lvlJc w:val="left"/>
+      <w:pPr>
+        <w:ind w:left="5040" w:hanging="360"/>
+      </w:pPr>
+    </w:lvl>
+    <w:lvl w:ilvl="7" w:tplc="04070019" w:tentative="1">
+      <w:start w:val="1"/>
+      <w:numFmt w:val="lowerLetter"/>
+      <w:lvlText w:val="%8."/>
+      <w:lvlJc w:val="left"/>
+      <w:pPr>
+        <w:ind w:left="5760" w:hanging="360"/>
+      </w:pPr>
+    </w:lvl>
+    <w:lvl w:ilvl="8" w:tplc="0407001B" w:tentative="1">
+      <w:start w:val="1"/>
+      <w:numFmt w:val="lowerRoman"/>
+      <w:lvlText w:val="%9."/>
+      <w:lvlJc w:val="right"/>
+      <w:pPr>
+        <w:ind w:left="6480" w:hanging="180"/>
+      </w:pPr>
+    </w:lvl>
+  </w:abstractNum>
+  <w:abstractNum w:abstractNumId="6" w15:restartNumberingAfterBreak="0">
     <w:nsid w:val="59FC6E51"/>
     <w:multiLevelType w:val="hybridMultilevel"/>
     <w:tmpl w:val="BE0C8DD6"/>
@@ -927,14 +4641,118 @@
       </w:pPr>
     </w:lvl>
   </w:abstractNum>
+  <w:abstractNum w:abstractNumId="7" w15:restartNumberingAfterBreak="0">
+    <w:nsid w:val="6B670EA7"/>
+    <w:multiLevelType w:val="hybridMultilevel"/>
+    <w:tmpl w:val="EC12FE04"/>
+    <w:lvl w:ilvl="0" w:tplc="0407000F">
+      <w:start w:val="1"/>
+      <w:numFmt w:val="decimal"/>
+      <w:lvlText w:val="%1."/>
+      <w:lvlJc w:val="left"/>
+      <w:pPr>
+        <w:ind w:left="720" w:hanging="360"/>
+      </w:pPr>
+      <w:rPr>
+        <w:rFonts w:hint="default"/>
+      </w:rPr>
+    </w:lvl>
+    <w:lvl w:ilvl="1" w:tplc="04070019">
+      <w:start w:val="1"/>
+      <w:numFmt w:val="lowerLetter"/>
+      <w:lvlText w:val="%2."/>
+      <w:lvlJc w:val="left"/>
+      <w:pPr>
+        <w:ind w:left="1440" w:hanging="360"/>
+      </w:pPr>
+    </w:lvl>
+    <w:lvl w:ilvl="2" w:tplc="0407001B" w:tentative="1">
+      <w:start w:val="1"/>
+      <w:numFmt w:val="lowerRoman"/>
+      <w:lvlText w:val="%3."/>
+      <w:lvlJc w:val="right"/>
+      <w:pPr>
+        <w:ind w:left="2160" w:hanging="180"/>
+      </w:pPr>
+    </w:lvl>
+    <w:lvl w:ilvl="3" w:tplc="0407000F" w:tentative="1">
+      <w:start w:val="1"/>
+      <w:numFmt w:val="decimal"/>
+      <w:lvlText w:val="%4."/>
+      <w:lvlJc w:val="left"/>
+      <w:pPr>
+        <w:ind w:left="2880" w:hanging="360"/>
+      </w:pPr>
+    </w:lvl>
+    <w:lvl w:ilvl="4" w:tplc="04070019" w:tentative="1">
+      <w:start w:val="1"/>
+      <w:numFmt w:val="lowerLetter"/>
+      <w:lvlText w:val="%5."/>
+      <w:lvlJc w:val="left"/>
+      <w:pPr>
+        <w:ind w:left="3600" w:hanging="360"/>
+      </w:pPr>
+    </w:lvl>
+    <w:lvl w:ilvl="5" w:tplc="0407001B" w:tentative="1">
+      <w:start w:val="1"/>
+      <w:numFmt w:val="lowerRoman"/>
+      <w:lvlText w:val="%6."/>
+      <w:lvlJc w:val="right"/>
+      <w:pPr>
+        <w:ind w:left="4320" w:hanging="180"/>
+      </w:pPr>
+    </w:lvl>
+    <w:lvl w:ilvl="6" w:tplc="0407000F" w:tentative="1">
+      <w:start w:val="1"/>
+      <w:numFmt w:val="decimal"/>
+      <w:lvlText w:val="%7."/>
+      <w:lvlJc w:val="left"/>
+      <w:pPr>
+        <w:ind w:left="5040" w:hanging="360"/>
+      </w:pPr>
+    </w:lvl>
+    <w:lvl w:ilvl="7" w:tplc="04070019" w:tentative="1">
+      <w:start w:val="1"/>
+      <w:numFmt w:val="lowerLetter"/>
+      <w:lvlText w:val="%8."/>
+      <w:lvlJc w:val="left"/>
+      <w:pPr>
+        <w:ind w:left="5760" w:hanging="360"/>
+      </w:pPr>
+    </w:lvl>
+    <w:lvl w:ilvl="8" w:tplc="0407001B" w:tentative="1">
+      <w:start w:val="1"/>
+      <w:numFmt w:val="lowerRoman"/>
+      <w:lvlText w:val="%9."/>
+      <w:lvlJc w:val="right"/>
+      <w:pPr>
+        <w:ind w:left="6480" w:hanging="180"/>
+      </w:pPr>
+    </w:lvl>
+  </w:abstractNum>
   <w:num w:numId="1" w16cid:durableId="1042633645">
+    <w:abstractNumId w:val="6"/>
+  </w:num>
+  <w:num w:numId="2" w16cid:durableId="1925723875">
+    <w:abstractNumId w:val="3"/>
+  </w:num>
+  <w:num w:numId="3" w16cid:durableId="1380281146">
     <w:abstractNumId w:val="2"/>
   </w:num>
-  <w:num w:numId="2" w16cid:durableId="1925723875">
+  <w:num w:numId="4" w16cid:durableId="1602567383">
+    <w:abstractNumId w:val="4"/>
+  </w:num>
+  <w:num w:numId="5" w16cid:durableId="1153066373">
+    <w:abstractNumId w:val="7"/>
+  </w:num>
+  <w:num w:numId="6" w16cid:durableId="1512601221">
     <w:abstractNumId w:val="1"/>
   </w:num>
-  <w:num w:numId="3" w16cid:durableId="1380281146">
+  <w:num w:numId="7" w16cid:durableId="2058970804">
     <w:abstractNumId w:val="0"/>
+  </w:num>
+  <w:num w:numId="8" w16cid:durableId="294483105">
+    <w:abstractNumId w:val="5"/>
   </w:num>
 </w:numbering>
 </file>
@@ -1920,6 +5738,25 @@
       <w:shd w:val="clear" w:color="auto" w:fill="E1DFDD"/>
     </w:rPr>
   </w:style>
+  <w:style w:type="table" w:styleId="Tabellenraster">
+    <w:name w:val="Table Grid"/>
+    <w:basedOn w:val="NormaleTabelle"/>
+    <w:uiPriority w:val="39"/>
+    <w:rsid w:val="00F01824"/>
+    <w:pPr>
+      <w:spacing w:after="0" w:line="240" w:lineRule="auto"/>
+    </w:pPr>
+    <w:tblPr>
+      <w:tblBorders>
+        <w:top w:val="single" w:sz="4" w:space="0" w:color="auto"/>
+        <w:left w:val="single" w:sz="4" w:space="0" w:color="auto"/>
+        <w:bottom w:val="single" w:sz="4" w:space="0" w:color="auto"/>
+        <w:right w:val="single" w:sz="4" w:space="0" w:color="auto"/>
+        <w:insideH w:val="single" w:sz="4" w:space="0" w:color="auto"/>
+        <w:insideV w:val="single" w:sz="4" w:space="0" w:color="auto"/>
+      </w:tblBorders>
+    </w:tblPr>
+  </w:style>
 </w:styles>
 </file>
 

</xml_diff>

<commit_message>
VSCode einführung, allgemeine Einführung weitergeschrieben
</commit_message>
<xml_diff>
--- a/Anleitung.docx
+++ b/Anleitung.docx
@@ -62,7 +62,13 @@
     </w:p>
     <w:p>
       <w:r>
-        <w:t xml:space="preserve">Somit eignet sich GIT insbesondere für Teams oder ganze Unternehmen, kann aber auch als einzelne Person von Vorteil sein. GIT hat seine größte Stärke somit in Textdokumenten wie Code oder ganz </w:t>
+        <w:t xml:space="preserve">Somit eignet sich GIT insbesondere für Teams oder ganze Unternehmen, kann aber auch als einzelne Person von Vorteil sein. GIT hat seine größte Stärke somit in Textdokumenten wie Code oder </w:t>
+      </w:r>
+      <w:r>
+        <w:t xml:space="preserve">auch </w:t>
+      </w:r>
+      <w:r>
+        <w:t xml:space="preserve">ganz </w:t>
       </w:r>
       <w:proofErr w:type="spellStart"/>
       <w:r>
@@ -73,6 +79,123 @@
         <w:t xml:space="preserve"> Word Dateien.</w:t>
       </w:r>
     </w:p>
+    <w:p>
+      <w:pPr>
+        <w:pStyle w:val="berschrift2"/>
+      </w:pPr>
+      <w:r>
+        <w:t>Das Prinzip hinter GIT</w:t>
+      </w:r>
+    </w:p>
+    <w:p>
+      <w:r>
+        <w:t>Um die Teamarbeit zu ermöglichen oder aber auch für verschiedene Ideen in verschiedene Richtungen zu arbeiten, kann man bei GIT wie bei einem Baum immer am Stamm (</w:t>
+      </w:r>
+      <w:proofErr w:type="spellStart"/>
+      <w:r>
+        <w:t>master</w:t>
+      </w:r>
+      <w:proofErr w:type="spellEnd"/>
+      <w:r>
+        <w:t>/main-</w:t>
+      </w:r>
+      <w:proofErr w:type="spellStart"/>
+      <w:r>
+        <w:t>branch</w:t>
+      </w:r>
+      <w:proofErr w:type="spellEnd"/>
+      <w:r>
+        <w:t xml:space="preserve">) arbeiten und sich von dort aus verzweigen. Das heißt man kann an verschiedenen Ästen bzw. </w:t>
+      </w:r>
+      <w:proofErr w:type="spellStart"/>
+      <w:r>
+        <w:t>Branches</w:t>
+      </w:r>
+      <w:proofErr w:type="spellEnd"/>
+      <w:r>
+        <w:t xml:space="preserve"> </w:t>
+      </w:r>
+      <w:proofErr w:type="spellStart"/>
+      <w:r>
+        <w:t>arbieten</w:t>
+      </w:r>
+      <w:proofErr w:type="spellEnd"/>
+      <w:r>
+        <w:t xml:space="preserve"> (z.B. jedes Teammitglied an einem eigenen) und die Ergebnisse, die einem gefallen, dann wieder zusammenführen (</w:t>
+      </w:r>
+      <w:proofErr w:type="spellStart"/>
+      <w:r>
+        <w:t>mergen</w:t>
+      </w:r>
+      <w:proofErr w:type="spellEnd"/>
+      <w:r>
+        <w:t>).</w:t>
+      </w:r>
+    </w:p>
+    <w:p>
+      <w:r>
+        <w:t>Das Vorgehen ist wie folgt.</w:t>
+      </w:r>
+    </w:p>
+    <w:p>
+      <w:r>
+        <w:t xml:space="preserve">Jedes Teammitglied arbeitet in seinem eigenen Branch. Dabei werden die geänderten bzw. neuen Dateien erstmal lokal über GIT gespeichert. </w:t>
+      </w:r>
+    </w:p>
+    <w:p>
+      <w:r>
+        <w:t xml:space="preserve">Regelmäßig sollte dieser Branch den </w:t>
+      </w:r>
+      <w:proofErr w:type="gramStart"/>
+      <w:r>
+        <w:t>Anderen</w:t>
+      </w:r>
+      <w:proofErr w:type="gramEnd"/>
+      <w:r>
+        <w:t xml:space="preserve"> zur Einsicht auf einem gemeinsamen Ordner (Remote-Repository) zur Verfügung gestellt werden. Dadurch können Verbesserungsvorschläge oder auch notwendige Änderungswünsche eingebracht werden. </w:t>
+      </w:r>
+    </w:p>
+    <w:p>
+      <w:r>
+        <w:t xml:space="preserve">Ist der Branch gut gelungen und man möchte ihn zum Hauptstrang oder </w:t>
+      </w:r>
+      <w:proofErr w:type="spellStart"/>
+      <w:r>
+        <w:t>master</w:t>
+      </w:r>
+      <w:proofErr w:type="spellEnd"/>
+      <w:r>
+        <w:t xml:space="preserve"> hinzufügen, kann man diese zusammenführen/</w:t>
+      </w:r>
+      <w:proofErr w:type="spellStart"/>
+      <w:r>
+        <w:t>mergen</w:t>
+      </w:r>
+      <w:proofErr w:type="spellEnd"/>
+      <w:r>
+        <w:t>.</w:t>
+      </w:r>
+    </w:p>
+    <w:p>
+      <w:r>
+        <w:t xml:space="preserve">Das Team sollte </w:t>
+      </w:r>
+      <w:proofErr w:type="gramStart"/>
+      <w:r>
+        <w:t>sich</w:t>
+      </w:r>
+      <w:proofErr w:type="gramEnd"/>
+      <w:r>
+        <w:t xml:space="preserve"> um auf dem neuesten Stand zu bleiben also den neuen Master ziehen.</w:t>
+      </w:r>
+    </w:p>
+    <w:p>
+      <w:r>
+        <w:t>So entwickelt sich dann langfristig ein gut strukturiertes Projekt und es ist jederzeit möglich auf eine alte Version zuzugreifen oder sie wiederherzustellen.</w:t>
+      </w:r>
+    </w:p>
+    <w:p/>
+    <w:p/>
     <w:p/>
     <w:p>
       <w:r>
@@ -668,14 +791,9 @@
       <w:r>
         <w:t xml:space="preserve"> </w:t>
       </w:r>
-      <w:proofErr w:type="spellStart"/>
       <w:proofErr w:type="gramStart"/>
       <w:r>
-        <w:t>add</w:t>
-      </w:r>
-      <w:proofErr w:type="spellEnd"/>
-      <w:r>
-        <w:t xml:space="preserve"> .</w:t>
+        <w:t>add .</w:t>
       </w:r>
       <w:proofErr w:type="gramEnd"/>
       <w:r>
@@ -1062,8 +1180,6 @@
       </w:r>
       <w:r>
         <w:tab/>
-      </w:r>
-      <w:r>
         <w:t>Gemeinsamer Ordner mit dem Fortschritt des Projekts</w:t>
       </w:r>
     </w:p>
@@ -1078,8 +1194,6 @@
       </w:r>
       <w:r>
         <w:tab/>
-      </w:r>
-      <w:r>
         <w:t>Dateien die geändert, aber noch nicht in lokaler Datenbank eingecheckt wurden.</w:t>
       </w:r>
     </w:p>
@@ -1094,8 +1208,6 @@
       </w:r>
       <w:r>
         <w:tab/>
-      </w:r>
-      <w:r>
         <w:t>geänderte Datei, die für den Commit vorgemerkt wurde</w:t>
       </w:r>
     </w:p>
@@ -1110,8 +1222,6 @@
       </w:r>
       <w:r>
         <w:tab/>
-      </w:r>
-      <w:r>
         <w:t>Daten in lokaler Datenbank</w:t>
       </w:r>
     </w:p>
@@ -1273,14 +1383,9 @@
       <w:r>
         <w:t xml:space="preserve"> </w:t>
       </w:r>
-      <w:proofErr w:type="spellStart"/>
       <w:proofErr w:type="gramStart"/>
       <w:r>
-        <w:t>add</w:t>
-      </w:r>
-      <w:proofErr w:type="spellEnd"/>
-      <w:r>
-        <w:t xml:space="preserve"> .</w:t>
+        <w:t>add .</w:t>
       </w:r>
       <w:proofErr w:type="gramEnd"/>
       <w:r>
@@ -1499,6 +1604,17 @@
       <w:r>
         <w:t>-Symbol.</w:t>
       </w:r>
+    </w:p>
+    <w:p/>
+    <w:p>
+      <w:r>
+        <w:t xml:space="preserve">Branchen und </w:t>
+      </w:r>
+      <w:proofErr w:type="spellStart"/>
+      <w:r>
+        <w:t>Mergen</w:t>
+      </w:r>
+      <w:proofErr w:type="spellEnd"/>
     </w:p>
     <w:p>
       <w:r>
@@ -3938,6 +4054,118 @@
       <w:r>
         <w:br w:type="page"/>
       </w:r>
+    </w:p>
+    <w:p>
+      <w:pPr>
+        <w:pStyle w:val="berschrift2"/>
+      </w:pPr>
+      <w:r>
+        <w:lastRenderedPageBreak/>
+        <w:t>Arbeiten mit VS</w:t>
+      </w:r>
+      <w:r>
+        <w:t>-</w:t>
+      </w:r>
+      <w:r>
+        <w:t>Code</w:t>
+      </w:r>
+    </w:p>
+    <w:p>
+      <w:r>
+        <w:t xml:space="preserve">Visual Studio Code ist ein von Microsoft bereitgestellter Editor, welcher </w:t>
+      </w:r>
+      <w:proofErr w:type="gramStart"/>
+      <w:r>
+        <w:t>das arbeiten</w:t>
+      </w:r>
+      <w:proofErr w:type="gramEnd"/>
+      <w:r>
+        <w:t xml:space="preserve"> in verschiedensten Programmiersprachen ermöglicht. Anwendung findet es insbesondere um einen kurzen Überblick über Code zu bekommen</w:t>
+      </w:r>
+      <w:r>
+        <w:t xml:space="preserve"> oder schnelle Änderungen vorzunehmen.</w:t>
+      </w:r>
+    </w:p>
+    <w:p>
+      <w:r>
+        <w:t xml:space="preserve">Über GIT ist es dann noch möglich an einem Projekt über </w:t>
+      </w:r>
+      <w:proofErr w:type="spellStart"/>
+      <w:r>
+        <w:t>Pycharm</w:t>
+      </w:r>
+      <w:proofErr w:type="spellEnd"/>
+      <w:r>
+        <w:t xml:space="preserve"> oder </w:t>
+      </w:r>
+      <w:proofErr w:type="spellStart"/>
+      <w:r>
+        <w:t>Intellij</w:t>
+      </w:r>
+      <w:proofErr w:type="spellEnd"/>
+      <w:r>
+        <w:t xml:space="preserve"> etc. und </w:t>
+      </w:r>
+      <w:proofErr w:type="spellStart"/>
+      <w:r>
+        <w:t>VSCode</w:t>
+      </w:r>
+      <w:proofErr w:type="spellEnd"/>
+      <w:r>
+        <w:t xml:space="preserve"> zu arbeiten.</w:t>
+      </w:r>
+    </w:p>
+    <w:p>
+      <w:pPr>
+        <w:pStyle w:val="Listenabsatz"/>
+        <w:numPr>
+          <w:ilvl w:val="0"/>
+          <w:numId w:val="9"/>
+        </w:numPr>
+      </w:pPr>
+      <w:r>
+        <w:t xml:space="preserve">Falls man sich bei </w:t>
+      </w:r>
+      <w:proofErr w:type="spellStart"/>
+      <w:r>
+        <w:t>VSCode</w:t>
+      </w:r>
+      <w:proofErr w:type="spellEnd"/>
+      <w:r>
+        <w:t xml:space="preserve"> anmelden muss, am besten mit den gleichen Daten wie GITHUB.</w:t>
+      </w:r>
+    </w:p>
+    <w:p>
+      <w:pPr>
+        <w:pStyle w:val="Listenabsatz"/>
+        <w:numPr>
+          <w:ilvl w:val="0"/>
+          <w:numId w:val="9"/>
+        </w:numPr>
+      </w:pPr>
+      <w:r>
+        <w:t xml:space="preserve">In </w:t>
+      </w:r>
+      <w:proofErr w:type="spellStart"/>
+      <w:r>
+        <w:t>VSCode</w:t>
+      </w:r>
+      <w:proofErr w:type="spellEnd"/>
+      <w:r>
+        <w:t xml:space="preserve"> </w:t>
+      </w:r>
+      <w:r>
+        <w:t>einfach links auf das GIT-Symbol klicken und der Anleitung folgen.</w:t>
+      </w:r>
+    </w:p>
+    <w:p>
+      <w:pPr>
+        <w:pStyle w:val="Listenabsatz"/>
+        <w:numPr>
+          <w:ilvl w:val="0"/>
+          <w:numId w:val="9"/>
+        </w:numPr>
+      </w:pPr>
     </w:p>
     <w:p/>
     <w:sectPr>
@@ -4464,6 +4692,95 @@
     </w:lvl>
   </w:abstractNum>
   <w:abstractNum w:abstractNumId="5" w15:restartNumberingAfterBreak="0">
+    <w:nsid w:val="37D11D44"/>
+    <w:multiLevelType w:val="hybridMultilevel"/>
+    <w:tmpl w:val="AFACD502"/>
+    <w:lvl w:ilvl="0" w:tplc="0407000F">
+      <w:start w:val="1"/>
+      <w:numFmt w:val="decimal"/>
+      <w:lvlText w:val="%1."/>
+      <w:lvlJc w:val="left"/>
+      <w:pPr>
+        <w:ind w:left="720" w:hanging="360"/>
+      </w:pPr>
+      <w:rPr>
+        <w:rFonts w:hint="default"/>
+      </w:rPr>
+    </w:lvl>
+    <w:lvl w:ilvl="1" w:tplc="04070019" w:tentative="1">
+      <w:start w:val="1"/>
+      <w:numFmt w:val="lowerLetter"/>
+      <w:lvlText w:val="%2."/>
+      <w:lvlJc w:val="left"/>
+      <w:pPr>
+        <w:ind w:left="1440" w:hanging="360"/>
+      </w:pPr>
+    </w:lvl>
+    <w:lvl w:ilvl="2" w:tplc="0407001B" w:tentative="1">
+      <w:start w:val="1"/>
+      <w:numFmt w:val="lowerRoman"/>
+      <w:lvlText w:val="%3."/>
+      <w:lvlJc w:val="right"/>
+      <w:pPr>
+        <w:ind w:left="2160" w:hanging="180"/>
+      </w:pPr>
+    </w:lvl>
+    <w:lvl w:ilvl="3" w:tplc="0407000F" w:tentative="1">
+      <w:start w:val="1"/>
+      <w:numFmt w:val="decimal"/>
+      <w:lvlText w:val="%4."/>
+      <w:lvlJc w:val="left"/>
+      <w:pPr>
+        <w:ind w:left="2880" w:hanging="360"/>
+      </w:pPr>
+    </w:lvl>
+    <w:lvl w:ilvl="4" w:tplc="04070019" w:tentative="1">
+      <w:start w:val="1"/>
+      <w:numFmt w:val="lowerLetter"/>
+      <w:lvlText w:val="%5."/>
+      <w:lvlJc w:val="left"/>
+      <w:pPr>
+        <w:ind w:left="3600" w:hanging="360"/>
+      </w:pPr>
+    </w:lvl>
+    <w:lvl w:ilvl="5" w:tplc="0407001B" w:tentative="1">
+      <w:start w:val="1"/>
+      <w:numFmt w:val="lowerRoman"/>
+      <w:lvlText w:val="%6."/>
+      <w:lvlJc w:val="right"/>
+      <w:pPr>
+        <w:ind w:left="4320" w:hanging="180"/>
+      </w:pPr>
+    </w:lvl>
+    <w:lvl w:ilvl="6" w:tplc="0407000F" w:tentative="1">
+      <w:start w:val="1"/>
+      <w:numFmt w:val="decimal"/>
+      <w:lvlText w:val="%7."/>
+      <w:lvlJc w:val="left"/>
+      <w:pPr>
+        <w:ind w:left="5040" w:hanging="360"/>
+      </w:pPr>
+    </w:lvl>
+    <w:lvl w:ilvl="7" w:tplc="04070019" w:tentative="1">
+      <w:start w:val="1"/>
+      <w:numFmt w:val="lowerLetter"/>
+      <w:lvlText w:val="%8."/>
+      <w:lvlJc w:val="left"/>
+      <w:pPr>
+        <w:ind w:left="5760" w:hanging="360"/>
+      </w:pPr>
+    </w:lvl>
+    <w:lvl w:ilvl="8" w:tplc="0407001B" w:tentative="1">
+      <w:start w:val="1"/>
+      <w:numFmt w:val="lowerRoman"/>
+      <w:lvlText w:val="%9."/>
+      <w:lvlJc w:val="right"/>
+      <w:pPr>
+        <w:ind w:left="6480" w:hanging="180"/>
+      </w:pPr>
+    </w:lvl>
+  </w:abstractNum>
+  <w:abstractNum w:abstractNumId="6" w15:restartNumberingAfterBreak="0">
     <w:nsid w:val="54772645"/>
     <w:multiLevelType w:val="hybridMultilevel"/>
     <w:tmpl w:val="50C2AE4A"/>
@@ -4552,7 +4869,7 @@
       </w:pPr>
     </w:lvl>
   </w:abstractNum>
-  <w:abstractNum w:abstractNumId="6" w15:restartNumberingAfterBreak="0">
+  <w:abstractNum w:abstractNumId="7" w15:restartNumberingAfterBreak="0">
     <w:nsid w:val="59FC6E51"/>
     <w:multiLevelType w:val="hybridMultilevel"/>
     <w:tmpl w:val="BE0C8DD6"/>
@@ -4641,7 +4958,7 @@
       </w:pPr>
     </w:lvl>
   </w:abstractNum>
-  <w:abstractNum w:abstractNumId="7" w15:restartNumberingAfterBreak="0">
+  <w:abstractNum w:abstractNumId="8" w15:restartNumberingAfterBreak="0">
     <w:nsid w:val="6B670EA7"/>
     <w:multiLevelType w:val="hybridMultilevel"/>
     <w:tmpl w:val="EC12FE04"/>
@@ -4731,7 +5048,7 @@
     </w:lvl>
   </w:abstractNum>
   <w:num w:numId="1" w16cid:durableId="1042633645">
-    <w:abstractNumId w:val="6"/>
+    <w:abstractNumId w:val="7"/>
   </w:num>
   <w:num w:numId="2" w16cid:durableId="1925723875">
     <w:abstractNumId w:val="3"/>
@@ -4743,7 +5060,7 @@
     <w:abstractNumId w:val="4"/>
   </w:num>
   <w:num w:numId="5" w16cid:durableId="1153066373">
-    <w:abstractNumId w:val="7"/>
+    <w:abstractNumId w:val="8"/>
   </w:num>
   <w:num w:numId="6" w16cid:durableId="1512601221">
     <w:abstractNumId w:val="1"/>
@@ -4752,6 +5069,9 @@
     <w:abstractNumId w:val="0"/>
   </w:num>
   <w:num w:numId="8" w16cid:durableId="294483105">
+    <w:abstractNumId w:val="6"/>
+  </w:num>
+  <w:num w:numId="9" w16cid:durableId="1882400081">
     <w:abstractNumId w:val="5"/>
   </w:num>
 </w:numbering>
@@ -5359,6 +5679,7 @@
   <w:style w:type="character" w:default="1" w:styleId="Absatz-Standardschriftart">
     <w:name w:val="Default Paragraph Font"/>
     <w:uiPriority w:val="1"/>
+    <w:semiHidden/>
     <w:unhideWhenUsed/>
   </w:style>
   <w:style w:type="table" w:default="1" w:styleId="NormaleTabelle">

</xml_diff>

<commit_message>
Kapitel zu VSCode und R geschrieben
</commit_message>
<xml_diff>
--- a/Anleitung.docx
+++ b/Anleitung.docx
@@ -4159,17 +4159,259 @@
       </w:r>
     </w:p>
     <w:p>
+      <w:r>
+        <w:br w:type="page"/>
+      </w:r>
+    </w:p>
+    <w:p>
+      <w:pPr>
+        <w:pStyle w:val="berschrift2"/>
+      </w:pPr>
+      <w:proofErr w:type="spellStart"/>
+      <w:r>
+        <w:lastRenderedPageBreak/>
+        <w:t>Jupyter</w:t>
+      </w:r>
+      <w:proofErr w:type="spellEnd"/>
+      <w:r>
+        <w:t xml:space="preserve"> -</w:t>
+      </w:r>
+      <w:r>
+        <w:t>Notebooks und R in VS-Code</w:t>
+      </w:r>
+    </w:p>
+    <w:p>
+      <w:r>
+        <w:t xml:space="preserve">Wie gesagt bietet VS-Code verschiedenste Möglichkeiten. So kann man auch </w:t>
+      </w:r>
+      <w:proofErr w:type="spellStart"/>
+      <w:r>
+        <w:t>Jupyter</w:t>
+      </w:r>
+      <w:proofErr w:type="spellEnd"/>
+      <w:r>
+        <w:t>-Notebooks oder auch in R coden, wenn man die Plugins dafür installiert.</w:t>
+      </w:r>
+    </w:p>
+    <w:p>
+      <w:r>
+        <w:t xml:space="preserve">Um jetzt ein </w:t>
+      </w:r>
+      <w:proofErr w:type="spellStart"/>
+      <w:r>
+        <w:t>Jupyter</w:t>
+      </w:r>
+      <w:proofErr w:type="spellEnd"/>
+      <w:r>
+        <w:t>-Notebook in VS-Code zu öffnen, brauchen wir zunächst einmal R oder R-Studio. (</w:t>
+      </w:r>
+      <w:hyperlink r:id="rId11" w:history="1">
+        <w:r>
+          <w:rPr>
+            <w:rStyle w:val="Hyperlink"/>
+          </w:rPr>
+          <w:t>https://cran.r-project.org/</w:t>
+        </w:r>
+      </w:hyperlink>
+      <w:r>
+        <w:t>)</w:t>
+      </w:r>
+    </w:p>
+    <w:p>
+      <w:pPr>
+        <w:tabs>
+          <w:tab w:val="left" w:pos="5304"/>
+        </w:tabs>
+      </w:pPr>
+      <w:r>
+        <w:t>Außerdem Python, am besten die neueste Version.</w:t>
+      </w:r>
+      <w:r>
+        <w:t xml:space="preserve"> (</w:t>
+      </w:r>
+      <w:hyperlink r:id="rId12" w:history="1">
+        <w:r>
+          <w:rPr>
+            <w:rStyle w:val="Hyperlink"/>
+          </w:rPr>
+          <w:t>https://www.python.org/downloads/windows/</w:t>
+        </w:r>
+      </w:hyperlink>
+      <w:r>
+        <w:t>)</w:t>
+      </w:r>
+    </w:p>
+    <w:p>
+      <w:pPr>
+        <w:tabs>
+          <w:tab w:val="left" w:pos="5304"/>
+        </w:tabs>
+      </w:pPr>
+      <w:r>
+        <w:t>In VS-Code:</w:t>
+      </w:r>
+    </w:p>
+    <w:p>
       <w:pPr>
         <w:pStyle w:val="Listenabsatz"/>
         <w:numPr>
           <w:ilvl w:val="0"/>
-          <w:numId w:val="9"/>
+          <w:numId w:val="11"/>
         </w:numPr>
-      </w:pPr>
-    </w:p>
+        <w:tabs>
+          <w:tab w:val="left" w:pos="5304"/>
+        </w:tabs>
+      </w:pPr>
+      <w:r>
+        <w:t>R installieren</w:t>
+      </w:r>
+    </w:p>
+    <w:p>
+      <w:pPr>
+        <w:pStyle w:val="Listenabsatz"/>
+        <w:numPr>
+          <w:ilvl w:val="0"/>
+          <w:numId w:val="11"/>
+        </w:numPr>
+        <w:tabs>
+          <w:tab w:val="left" w:pos="5304"/>
+        </w:tabs>
+      </w:pPr>
+      <w:r>
+        <w:t>Python installieren</w:t>
+      </w:r>
+    </w:p>
+    <w:p>
+      <w:r>
+        <w:t>In R:</w:t>
+      </w:r>
+    </w:p>
+    <w:p>
+      <w:pPr>
+        <w:pStyle w:val="Listenabsatz"/>
+        <w:numPr>
+          <w:ilvl w:val="0"/>
+          <w:numId w:val="10"/>
+        </w:numPr>
+      </w:pPr>
+      <w:proofErr w:type="spellStart"/>
+      <w:proofErr w:type="gramStart"/>
+      <w:r>
+        <w:t>install.packages</w:t>
+      </w:r>
+      <w:proofErr w:type="spellEnd"/>
+      <w:proofErr w:type="gramEnd"/>
+      <w:r>
+        <w:t>("</w:t>
+      </w:r>
+      <w:proofErr w:type="spellStart"/>
+      <w:r>
+        <w:t>IRkernel</w:t>
+      </w:r>
+      <w:proofErr w:type="spellEnd"/>
+      <w:r>
+        <w:t>")</w:t>
+      </w:r>
+    </w:p>
+    <w:p>
+      <w:pPr>
+        <w:pStyle w:val="Listenabsatz"/>
+        <w:numPr>
+          <w:ilvl w:val="0"/>
+          <w:numId w:val="10"/>
+        </w:numPr>
+      </w:pPr>
+      <w:proofErr w:type="spellStart"/>
+      <w:proofErr w:type="gramStart"/>
+      <w:r>
+        <w:t>IRkernel</w:t>
+      </w:r>
+      <w:proofErr w:type="spellEnd"/>
+      <w:r>
+        <w:t>::</w:t>
+      </w:r>
+      <w:proofErr w:type="spellStart"/>
+      <w:r>
+        <w:t>installspec</w:t>
+      </w:r>
+      <w:proofErr w:type="spellEnd"/>
+      <w:r>
+        <w:t>(</w:t>
+      </w:r>
+      <w:proofErr w:type="gramEnd"/>
+      <w:r>
+        <w:t>)</w:t>
+      </w:r>
+    </w:p>
+    <w:p>
+      <w:r>
+        <w:t>In VS-Code:</w:t>
+      </w:r>
+    </w:p>
+    <w:p>
+      <w:pPr>
+        <w:pStyle w:val="Listenabsatz"/>
+        <w:numPr>
+          <w:ilvl w:val="0"/>
+          <w:numId w:val="12"/>
+        </w:numPr>
+      </w:pPr>
+      <w:proofErr w:type="spellStart"/>
+      <w:r>
+        <w:t>pip</w:t>
+      </w:r>
+      <w:proofErr w:type="spellEnd"/>
+      <w:r>
+        <w:t xml:space="preserve"> </w:t>
+      </w:r>
+      <w:proofErr w:type="spellStart"/>
+      <w:r>
+        <w:t>install</w:t>
+      </w:r>
+      <w:proofErr w:type="spellEnd"/>
+      <w:r>
+        <w:t xml:space="preserve"> </w:t>
+      </w:r>
+      <w:proofErr w:type="spellStart"/>
+      <w:r>
+        <w:t>jupyter</w:t>
+      </w:r>
+      <w:proofErr w:type="spellEnd"/>
+    </w:p>
+    <w:p>
+      <w:pPr>
+        <w:pStyle w:val="Listenabsatz"/>
+        <w:numPr>
+          <w:ilvl w:val="0"/>
+          <w:numId w:val="12"/>
+        </w:numPr>
+      </w:pPr>
+      <w:proofErr w:type="spellStart"/>
+      <w:r>
+        <w:t>pip</w:t>
+      </w:r>
+      <w:proofErr w:type="spellEnd"/>
+      <w:r>
+        <w:t xml:space="preserve"> </w:t>
+      </w:r>
+      <w:proofErr w:type="spellStart"/>
+      <w:r>
+        <w:t>install</w:t>
+      </w:r>
+      <w:proofErr w:type="spellEnd"/>
+      <w:r>
+        <w:t xml:space="preserve"> </w:t>
+      </w:r>
+      <w:proofErr w:type="spellStart"/>
+      <w:r>
+        <w:t>notebook</w:t>
+      </w:r>
+      <w:proofErr w:type="spellEnd"/>
+    </w:p>
+    <w:p/>
     <w:p/>
     <w:sectPr>
-      <w:headerReference w:type="default" r:id="rId11"/>
+      <w:headerReference w:type="default" r:id="rId13"/>
       <w:pgSz w:w="11906" w:h="16838"/>
       <w:pgMar w:top="1417" w:right="1417" w:bottom="1134" w:left="1417" w:header="708" w:footer="708" w:gutter="0"/>
       <w:cols w:space="708"/>
@@ -4247,6 +4489,95 @@
 <file path=word/numbering.xml><?xml version="1.0" encoding="utf-8"?>
 <w:numbering xmlns:wpc="http://schemas.microsoft.com/office/word/2010/wordprocessingCanvas" xmlns:cx="http://schemas.microsoft.com/office/drawing/2014/chartex" xmlns:cx1="http://schemas.microsoft.com/office/drawing/2015/9/8/chartex" xmlns:cx2="http://schemas.microsoft.com/office/drawing/2015/10/21/chartex" xmlns:cx3="http://schemas.microsoft.com/office/drawing/2016/5/9/chartex" xmlns:cx4="http://schemas.microsoft.com/office/drawing/2016/5/10/chartex" xmlns:cx5="http://schemas.microsoft.com/office/drawing/2016/5/11/chartex" xmlns:cx6="http://schemas.microsoft.com/office/drawing/2016/5/12/chartex" xmlns:cx7="http://schemas.microsoft.com/office/drawing/2016/5/13/chartex" xmlns:cx8="http://schemas.microsoft.com/office/drawing/2016/5/14/chartex" xmlns:mc="http://schemas.openxmlformats.org/markup-compatibility/2006" xmlns:aink="http://schemas.microsoft.com/office/drawing/2016/ink" xmlns:am3d="http://schemas.microsoft.com/office/drawing/2017/model3d" xmlns:o="urn:schemas-microsoft-com:office:office" xmlns:oel="http://schemas.microsoft.com/office/2019/extlst" xmlns:r="http://schemas.openxmlformats.org/officeDocument/2006/relationships" xmlns:m="http://schemas.openxmlformats.org/officeDocument/2006/math" xmlns:v="urn:schemas-microsoft-com:vml" xmlns:wp14="http://schemas.microsoft.com/office/word/2010/wordprocessingDrawing" xmlns:wp="http://schemas.openxmlformats.org/drawingml/2006/wordprocessingDrawing" xmlns:w10="urn:schemas-microsoft-com:office:word" xmlns:w="http://schemas.openxmlformats.org/wordprocessingml/2006/main" xmlns:w14="http://schemas.microsoft.com/office/word/2010/wordml" xmlns:w15="http://schemas.microsoft.com/office/word/2012/wordml" xmlns:w16cex="http://schemas.microsoft.com/office/word/2018/wordml/cex" xmlns:w16cid="http://schemas.microsoft.com/office/word/2016/wordml/cid" xmlns:w16="http://schemas.microsoft.com/office/word/2018/wordml" xmlns:w16du="http://schemas.microsoft.com/office/word/2023/wordml/word16du" xmlns:w16sdtdh="http://schemas.microsoft.com/office/word/2020/wordml/sdtdatahash" xmlns:w16sdtfl="http://schemas.microsoft.com/office/word/2024/wordml/sdtformatlock" xmlns:w16se="http://schemas.microsoft.com/office/word/2015/wordml/symex" xmlns:wpg="http://schemas.microsoft.com/office/word/2010/wordprocessingGroup" xmlns:wpi="http://schemas.microsoft.com/office/word/2010/wordprocessingInk" xmlns:wne="http://schemas.microsoft.com/office/word/2006/wordml" xmlns:wps="http://schemas.microsoft.com/office/word/2010/wordprocessingShape" mc:Ignorable="w14 w15 w16se w16cid w16 w16cex w16sdtdh w16sdtfl w16du wp14">
   <w:abstractNum w:abstractNumId="0" w15:restartNumberingAfterBreak="0">
+    <w:nsid w:val="009D33C4"/>
+    <w:multiLevelType w:val="hybridMultilevel"/>
+    <w:tmpl w:val="CE88D8A2"/>
+    <w:lvl w:ilvl="0" w:tplc="0407000F">
+      <w:start w:val="1"/>
+      <w:numFmt w:val="decimal"/>
+      <w:lvlText w:val="%1."/>
+      <w:lvlJc w:val="left"/>
+      <w:pPr>
+        <w:ind w:left="720" w:hanging="360"/>
+      </w:pPr>
+      <w:rPr>
+        <w:rFonts w:hint="default"/>
+      </w:rPr>
+    </w:lvl>
+    <w:lvl w:ilvl="1" w:tplc="04070019" w:tentative="1">
+      <w:start w:val="1"/>
+      <w:numFmt w:val="lowerLetter"/>
+      <w:lvlText w:val="%2."/>
+      <w:lvlJc w:val="left"/>
+      <w:pPr>
+        <w:ind w:left="1440" w:hanging="360"/>
+      </w:pPr>
+    </w:lvl>
+    <w:lvl w:ilvl="2" w:tplc="0407001B" w:tentative="1">
+      <w:start w:val="1"/>
+      <w:numFmt w:val="lowerRoman"/>
+      <w:lvlText w:val="%3."/>
+      <w:lvlJc w:val="right"/>
+      <w:pPr>
+        <w:ind w:left="2160" w:hanging="180"/>
+      </w:pPr>
+    </w:lvl>
+    <w:lvl w:ilvl="3" w:tplc="0407000F" w:tentative="1">
+      <w:start w:val="1"/>
+      <w:numFmt w:val="decimal"/>
+      <w:lvlText w:val="%4."/>
+      <w:lvlJc w:val="left"/>
+      <w:pPr>
+        <w:ind w:left="2880" w:hanging="360"/>
+      </w:pPr>
+    </w:lvl>
+    <w:lvl w:ilvl="4" w:tplc="04070019" w:tentative="1">
+      <w:start w:val="1"/>
+      <w:numFmt w:val="lowerLetter"/>
+      <w:lvlText w:val="%5."/>
+      <w:lvlJc w:val="left"/>
+      <w:pPr>
+        <w:ind w:left="3600" w:hanging="360"/>
+      </w:pPr>
+    </w:lvl>
+    <w:lvl w:ilvl="5" w:tplc="0407001B" w:tentative="1">
+      <w:start w:val="1"/>
+      <w:numFmt w:val="lowerRoman"/>
+      <w:lvlText w:val="%6."/>
+      <w:lvlJc w:val="right"/>
+      <w:pPr>
+        <w:ind w:left="4320" w:hanging="180"/>
+      </w:pPr>
+    </w:lvl>
+    <w:lvl w:ilvl="6" w:tplc="0407000F" w:tentative="1">
+      <w:start w:val="1"/>
+      <w:numFmt w:val="decimal"/>
+      <w:lvlText w:val="%7."/>
+      <w:lvlJc w:val="left"/>
+      <w:pPr>
+        <w:ind w:left="5040" w:hanging="360"/>
+      </w:pPr>
+    </w:lvl>
+    <w:lvl w:ilvl="7" w:tplc="04070019" w:tentative="1">
+      <w:start w:val="1"/>
+      <w:numFmt w:val="lowerLetter"/>
+      <w:lvlText w:val="%8."/>
+      <w:lvlJc w:val="left"/>
+      <w:pPr>
+        <w:ind w:left="5760" w:hanging="360"/>
+      </w:pPr>
+    </w:lvl>
+    <w:lvl w:ilvl="8" w:tplc="0407001B" w:tentative="1">
+      <w:start w:val="1"/>
+      <w:numFmt w:val="lowerRoman"/>
+      <w:lvlText w:val="%9."/>
+      <w:lvlJc w:val="right"/>
+      <w:pPr>
+        <w:ind w:left="6480" w:hanging="180"/>
+      </w:pPr>
+    </w:lvl>
+  </w:abstractNum>
+  <w:abstractNum w:abstractNumId="1" w15:restartNumberingAfterBreak="0">
     <w:nsid w:val="018C7ED8"/>
     <w:multiLevelType w:val="hybridMultilevel"/>
     <w:tmpl w:val="C48CA9AE"/>
@@ -4335,7 +4666,96 @@
       </w:pPr>
     </w:lvl>
   </w:abstractNum>
-  <w:abstractNum w:abstractNumId="1" w15:restartNumberingAfterBreak="0">
+  <w:abstractNum w:abstractNumId="2" w15:restartNumberingAfterBreak="0">
+    <w:nsid w:val="0396507A"/>
+    <w:multiLevelType w:val="hybridMultilevel"/>
+    <w:tmpl w:val="467EB37C"/>
+    <w:lvl w:ilvl="0" w:tplc="0407000F">
+      <w:start w:val="1"/>
+      <w:numFmt w:val="decimal"/>
+      <w:lvlText w:val="%1."/>
+      <w:lvlJc w:val="left"/>
+      <w:pPr>
+        <w:ind w:left="720" w:hanging="360"/>
+      </w:pPr>
+      <w:rPr>
+        <w:rFonts w:hint="default"/>
+      </w:rPr>
+    </w:lvl>
+    <w:lvl w:ilvl="1" w:tplc="04070019" w:tentative="1">
+      <w:start w:val="1"/>
+      <w:numFmt w:val="lowerLetter"/>
+      <w:lvlText w:val="%2."/>
+      <w:lvlJc w:val="left"/>
+      <w:pPr>
+        <w:ind w:left="1440" w:hanging="360"/>
+      </w:pPr>
+    </w:lvl>
+    <w:lvl w:ilvl="2" w:tplc="0407001B" w:tentative="1">
+      <w:start w:val="1"/>
+      <w:numFmt w:val="lowerRoman"/>
+      <w:lvlText w:val="%3."/>
+      <w:lvlJc w:val="right"/>
+      <w:pPr>
+        <w:ind w:left="2160" w:hanging="180"/>
+      </w:pPr>
+    </w:lvl>
+    <w:lvl w:ilvl="3" w:tplc="0407000F" w:tentative="1">
+      <w:start w:val="1"/>
+      <w:numFmt w:val="decimal"/>
+      <w:lvlText w:val="%4."/>
+      <w:lvlJc w:val="left"/>
+      <w:pPr>
+        <w:ind w:left="2880" w:hanging="360"/>
+      </w:pPr>
+    </w:lvl>
+    <w:lvl w:ilvl="4" w:tplc="04070019" w:tentative="1">
+      <w:start w:val="1"/>
+      <w:numFmt w:val="lowerLetter"/>
+      <w:lvlText w:val="%5."/>
+      <w:lvlJc w:val="left"/>
+      <w:pPr>
+        <w:ind w:left="3600" w:hanging="360"/>
+      </w:pPr>
+    </w:lvl>
+    <w:lvl w:ilvl="5" w:tplc="0407001B" w:tentative="1">
+      <w:start w:val="1"/>
+      <w:numFmt w:val="lowerRoman"/>
+      <w:lvlText w:val="%6."/>
+      <w:lvlJc w:val="right"/>
+      <w:pPr>
+        <w:ind w:left="4320" w:hanging="180"/>
+      </w:pPr>
+    </w:lvl>
+    <w:lvl w:ilvl="6" w:tplc="0407000F" w:tentative="1">
+      <w:start w:val="1"/>
+      <w:numFmt w:val="decimal"/>
+      <w:lvlText w:val="%7."/>
+      <w:lvlJc w:val="left"/>
+      <w:pPr>
+        <w:ind w:left="5040" w:hanging="360"/>
+      </w:pPr>
+    </w:lvl>
+    <w:lvl w:ilvl="7" w:tplc="04070019" w:tentative="1">
+      <w:start w:val="1"/>
+      <w:numFmt w:val="lowerLetter"/>
+      <w:lvlText w:val="%8."/>
+      <w:lvlJc w:val="left"/>
+      <w:pPr>
+        <w:ind w:left="5760" w:hanging="360"/>
+      </w:pPr>
+    </w:lvl>
+    <w:lvl w:ilvl="8" w:tplc="0407001B" w:tentative="1">
+      <w:start w:val="1"/>
+      <w:numFmt w:val="lowerRoman"/>
+      <w:lvlText w:val="%9."/>
+      <w:lvlJc w:val="right"/>
+      <w:pPr>
+        <w:ind w:left="6480" w:hanging="180"/>
+      </w:pPr>
+    </w:lvl>
+  </w:abstractNum>
+  <w:abstractNum w:abstractNumId="3" w15:restartNumberingAfterBreak="0">
     <w:nsid w:val="0F2D6D24"/>
     <w:multiLevelType w:val="hybridMultilevel"/>
     <w:tmpl w:val="3B98947A"/>
@@ -4424,7 +4844,7 @@
       </w:pPr>
     </w:lvl>
   </w:abstractNum>
-  <w:abstractNum w:abstractNumId="2" w15:restartNumberingAfterBreak="0">
+  <w:abstractNum w:abstractNumId="4" w15:restartNumberingAfterBreak="0">
     <w:nsid w:val="19127D47"/>
     <w:multiLevelType w:val="hybridMultilevel"/>
     <w:tmpl w:val="BEB01972"/>
@@ -4513,7 +4933,7 @@
       </w:pPr>
     </w:lvl>
   </w:abstractNum>
-  <w:abstractNum w:abstractNumId="3" w15:restartNumberingAfterBreak="0">
+  <w:abstractNum w:abstractNumId="5" w15:restartNumberingAfterBreak="0">
     <w:nsid w:val="22832BC8"/>
     <w:multiLevelType w:val="hybridMultilevel"/>
     <w:tmpl w:val="D85865CC"/>
@@ -4602,7 +5022,7 @@
       </w:pPr>
     </w:lvl>
   </w:abstractNum>
-  <w:abstractNum w:abstractNumId="4" w15:restartNumberingAfterBreak="0">
+  <w:abstractNum w:abstractNumId="6" w15:restartNumberingAfterBreak="0">
     <w:nsid w:val="2F67333E"/>
     <w:multiLevelType w:val="hybridMultilevel"/>
     <w:tmpl w:val="75DC178A"/>
@@ -4691,7 +5111,7 @@
       </w:pPr>
     </w:lvl>
   </w:abstractNum>
-  <w:abstractNum w:abstractNumId="5" w15:restartNumberingAfterBreak="0">
+  <w:abstractNum w:abstractNumId="7" w15:restartNumberingAfterBreak="0">
     <w:nsid w:val="37D11D44"/>
     <w:multiLevelType w:val="hybridMultilevel"/>
     <w:tmpl w:val="AFACD502"/>
@@ -4780,7 +5200,96 @@
       </w:pPr>
     </w:lvl>
   </w:abstractNum>
-  <w:abstractNum w:abstractNumId="6" w15:restartNumberingAfterBreak="0">
+  <w:abstractNum w:abstractNumId="8" w15:restartNumberingAfterBreak="0">
+    <w:nsid w:val="39C925EF"/>
+    <w:multiLevelType w:val="hybridMultilevel"/>
+    <w:tmpl w:val="C42204CC"/>
+    <w:lvl w:ilvl="0" w:tplc="0407000F">
+      <w:start w:val="1"/>
+      <w:numFmt w:val="decimal"/>
+      <w:lvlText w:val="%1."/>
+      <w:lvlJc w:val="left"/>
+      <w:pPr>
+        <w:ind w:left="720" w:hanging="360"/>
+      </w:pPr>
+      <w:rPr>
+        <w:rFonts w:hint="default"/>
+      </w:rPr>
+    </w:lvl>
+    <w:lvl w:ilvl="1" w:tplc="04070019" w:tentative="1">
+      <w:start w:val="1"/>
+      <w:numFmt w:val="lowerLetter"/>
+      <w:lvlText w:val="%2."/>
+      <w:lvlJc w:val="left"/>
+      <w:pPr>
+        <w:ind w:left="1440" w:hanging="360"/>
+      </w:pPr>
+    </w:lvl>
+    <w:lvl w:ilvl="2" w:tplc="0407001B" w:tentative="1">
+      <w:start w:val="1"/>
+      <w:numFmt w:val="lowerRoman"/>
+      <w:lvlText w:val="%3."/>
+      <w:lvlJc w:val="right"/>
+      <w:pPr>
+        <w:ind w:left="2160" w:hanging="180"/>
+      </w:pPr>
+    </w:lvl>
+    <w:lvl w:ilvl="3" w:tplc="0407000F" w:tentative="1">
+      <w:start w:val="1"/>
+      <w:numFmt w:val="decimal"/>
+      <w:lvlText w:val="%4."/>
+      <w:lvlJc w:val="left"/>
+      <w:pPr>
+        <w:ind w:left="2880" w:hanging="360"/>
+      </w:pPr>
+    </w:lvl>
+    <w:lvl w:ilvl="4" w:tplc="04070019" w:tentative="1">
+      <w:start w:val="1"/>
+      <w:numFmt w:val="lowerLetter"/>
+      <w:lvlText w:val="%5."/>
+      <w:lvlJc w:val="left"/>
+      <w:pPr>
+        <w:ind w:left="3600" w:hanging="360"/>
+      </w:pPr>
+    </w:lvl>
+    <w:lvl w:ilvl="5" w:tplc="0407001B" w:tentative="1">
+      <w:start w:val="1"/>
+      <w:numFmt w:val="lowerRoman"/>
+      <w:lvlText w:val="%6."/>
+      <w:lvlJc w:val="right"/>
+      <w:pPr>
+        <w:ind w:left="4320" w:hanging="180"/>
+      </w:pPr>
+    </w:lvl>
+    <w:lvl w:ilvl="6" w:tplc="0407000F" w:tentative="1">
+      <w:start w:val="1"/>
+      <w:numFmt w:val="decimal"/>
+      <w:lvlText w:val="%7."/>
+      <w:lvlJc w:val="left"/>
+      <w:pPr>
+        <w:ind w:left="5040" w:hanging="360"/>
+      </w:pPr>
+    </w:lvl>
+    <w:lvl w:ilvl="7" w:tplc="04070019" w:tentative="1">
+      <w:start w:val="1"/>
+      <w:numFmt w:val="lowerLetter"/>
+      <w:lvlText w:val="%8."/>
+      <w:lvlJc w:val="left"/>
+      <w:pPr>
+        <w:ind w:left="5760" w:hanging="360"/>
+      </w:pPr>
+    </w:lvl>
+    <w:lvl w:ilvl="8" w:tplc="0407001B" w:tentative="1">
+      <w:start w:val="1"/>
+      <w:numFmt w:val="lowerRoman"/>
+      <w:lvlText w:val="%9."/>
+      <w:lvlJc w:val="right"/>
+      <w:pPr>
+        <w:ind w:left="6480" w:hanging="180"/>
+      </w:pPr>
+    </w:lvl>
+  </w:abstractNum>
+  <w:abstractNum w:abstractNumId="9" w15:restartNumberingAfterBreak="0">
     <w:nsid w:val="54772645"/>
     <w:multiLevelType w:val="hybridMultilevel"/>
     <w:tmpl w:val="50C2AE4A"/>
@@ -4869,7 +5378,7 @@
       </w:pPr>
     </w:lvl>
   </w:abstractNum>
-  <w:abstractNum w:abstractNumId="7" w15:restartNumberingAfterBreak="0">
+  <w:abstractNum w:abstractNumId="10" w15:restartNumberingAfterBreak="0">
     <w:nsid w:val="59FC6E51"/>
     <w:multiLevelType w:val="hybridMultilevel"/>
     <w:tmpl w:val="BE0C8DD6"/>
@@ -4958,7 +5467,7 @@
       </w:pPr>
     </w:lvl>
   </w:abstractNum>
-  <w:abstractNum w:abstractNumId="8" w15:restartNumberingAfterBreak="0">
+  <w:abstractNum w:abstractNumId="11" w15:restartNumberingAfterBreak="0">
     <w:nsid w:val="6B670EA7"/>
     <w:multiLevelType w:val="hybridMultilevel"/>
     <w:tmpl w:val="EC12FE04"/>
@@ -5048,31 +5557,40 @@
     </w:lvl>
   </w:abstractNum>
   <w:num w:numId="1" w16cid:durableId="1042633645">
+    <w:abstractNumId w:val="10"/>
+  </w:num>
+  <w:num w:numId="2" w16cid:durableId="1925723875">
+    <w:abstractNumId w:val="5"/>
+  </w:num>
+  <w:num w:numId="3" w16cid:durableId="1380281146">
+    <w:abstractNumId w:val="4"/>
+  </w:num>
+  <w:num w:numId="4" w16cid:durableId="1602567383">
+    <w:abstractNumId w:val="6"/>
+  </w:num>
+  <w:num w:numId="5" w16cid:durableId="1153066373">
+    <w:abstractNumId w:val="11"/>
+  </w:num>
+  <w:num w:numId="6" w16cid:durableId="1512601221">
+    <w:abstractNumId w:val="3"/>
+  </w:num>
+  <w:num w:numId="7" w16cid:durableId="2058970804">
+    <w:abstractNumId w:val="1"/>
+  </w:num>
+  <w:num w:numId="8" w16cid:durableId="294483105">
+    <w:abstractNumId w:val="9"/>
+  </w:num>
+  <w:num w:numId="9" w16cid:durableId="1882400081">
     <w:abstractNumId w:val="7"/>
   </w:num>
-  <w:num w:numId="2" w16cid:durableId="1925723875">
-    <w:abstractNumId w:val="3"/>
+  <w:num w:numId="10" w16cid:durableId="1629312341">
+    <w:abstractNumId w:val="8"/>
   </w:num>
-  <w:num w:numId="3" w16cid:durableId="1380281146">
+  <w:num w:numId="11" w16cid:durableId="384762843">
     <w:abstractNumId w:val="2"/>
   </w:num>
-  <w:num w:numId="4" w16cid:durableId="1602567383">
-    <w:abstractNumId w:val="4"/>
-  </w:num>
-  <w:num w:numId="5" w16cid:durableId="1153066373">
-    <w:abstractNumId w:val="8"/>
-  </w:num>
-  <w:num w:numId="6" w16cid:durableId="1512601221">
-    <w:abstractNumId w:val="1"/>
-  </w:num>
-  <w:num w:numId="7" w16cid:durableId="2058970804">
+  <w:num w:numId="12" w16cid:durableId="1576014624">
     <w:abstractNumId w:val="0"/>
-  </w:num>
-  <w:num w:numId="8" w16cid:durableId="294483105">
-    <w:abstractNumId w:val="6"/>
-  </w:num>
-  <w:num w:numId="9" w16cid:durableId="1882400081">
-    <w:abstractNumId w:val="5"/>
   </w:num>
 </w:numbering>
 </file>

</xml_diff>

<commit_message>
CML-Einbindung und sprachliche Verbesserungen
</commit_message>
<xml_diff>
--- a/Anleitung.docx
+++ b/Anleitung.docx
@@ -11,8 +11,13 @@
       </w:r>
     </w:p>
     <w:p>
-      <w:r>
-        <w:t xml:space="preserve">GIT ist ein </w:t>
+      <w:proofErr w:type="spellStart"/>
+      <w:r>
+        <w:t>Git</w:t>
+      </w:r>
+      <w:proofErr w:type="spellEnd"/>
+      <w:r>
+        <w:t xml:space="preserve"> ist ein </w:t>
       </w:r>
       <w:proofErr w:type="spellStart"/>
       <w:r>
@@ -20,92 +25,167 @@
       </w:r>
       <w:proofErr w:type="spellEnd"/>
       <w:r>
-        <w:t xml:space="preserve"> </w:t>
-      </w:r>
-      <w:proofErr w:type="spellStart"/>
-      <w:r>
-        <w:t>bzw</w:t>
-      </w:r>
-      <w:proofErr w:type="spellEnd"/>
-      <w:r>
-        <w:t xml:space="preserve"> ein DVCS (Distributed Version Control System)</w:t>
-      </w:r>
-    </w:p>
-    <w:p>
-      <w:r>
-        <w:t xml:space="preserve">Das heißt, dass jeder Anwender eines </w:t>
-      </w:r>
-      <w:proofErr w:type="spellStart"/>
-      <w:r>
-        <w:t>Repositorys</w:t>
-      </w:r>
-      <w:proofErr w:type="spellEnd"/>
-      <w:r>
-        <w:t xml:space="preserve"> eine komplette Kopie des ganzen Produkts hat. Dadurch wird sichergestellt, </w:t>
+        <w:t xml:space="preserve"> bzw. ein DVCS (Distributed Version Control System) und dient dazu, bei längeren Projekten alle Versionen zu verschiedenen Zeitpunkten sauber zu dokumentieren.</w:t>
+      </w:r>
+    </w:p>
+    <w:p>
+      <w:r>
+        <w:t xml:space="preserve">Um Teamarbeit zu ermöglichen oder verschiedene Ideen parallel zu entwickeln, kann man bei </w:t>
+      </w:r>
+      <w:proofErr w:type="spellStart"/>
+      <w:r>
+        <w:t>Git</w:t>
+      </w:r>
+      <w:proofErr w:type="spellEnd"/>
+      <w:r>
+        <w:t xml:space="preserve"> – ähnlich wie bei einem Baum – am Stamm (dem </w:t>
+      </w:r>
+      <w:r>
+        <w:rPr>
+          <w:i/>
+          <w:iCs/>
+        </w:rPr>
+        <w:t>main</w:t>
+      </w:r>
+      <w:r>
+        <w:t xml:space="preserve">- oder </w:t>
+      </w:r>
+      <w:r>
+        <w:rPr>
+          <w:i/>
+          <w:iCs/>
+        </w:rPr>
+        <w:t>master</w:t>
+      </w:r>
+      <w:r>
+        <w:t xml:space="preserve">-Branch) arbeiten und sich von dort aus verzweigen. Das bedeutet, man kann an unterschiedlichen Ästen bzw. </w:t>
+      </w:r>
+      <w:proofErr w:type="spellStart"/>
+      <w:r>
+        <w:t>Branches</w:t>
+      </w:r>
+      <w:proofErr w:type="spellEnd"/>
+      <w:r>
+        <w:t xml:space="preserve"> arbeiten (z.</w:t>
+      </w:r>
+      <w:r>
+        <w:rPr>
+          <w:rFonts w:ascii="Arial" w:hAnsi="Arial" w:cs="Arial"/>
+        </w:rPr>
+        <w:t> </w:t>
+      </w:r>
+      <w:r>
+        <w:t>B. jedes Teammitglied an einem eigenen) und die Ergebnisse, die man behalten m</w:t>
+      </w:r>
+      <w:r>
+        <w:rPr>
+          <w:rFonts w:cs="Aptos"/>
+        </w:rPr>
+        <w:t>ö</w:t>
+      </w:r>
+      <w:r>
+        <w:t>chte, sp</w:t>
+      </w:r>
+      <w:r>
+        <w:rPr>
+          <w:rFonts w:cs="Aptos"/>
+        </w:rPr>
+        <w:t>ä</w:t>
+      </w:r>
+      <w:r>
+        <w:t>ter wieder zusammenf</w:t>
+      </w:r>
+      <w:r>
+        <w:rPr>
+          <w:rFonts w:cs="Aptos"/>
+        </w:rPr>
+        <w:t>ü</w:t>
+      </w:r>
+      <w:r>
+        <w:t>hren (</w:t>
+      </w:r>
+      <w:proofErr w:type="spellStart"/>
+      <w:r>
+        <w:t>mergen</w:t>
+      </w:r>
+      <w:proofErr w:type="spellEnd"/>
+      <w:r>
+        <w:t>).</w:t>
+      </w:r>
+    </w:p>
+    <w:p>
+      <w:r>
+        <w:t>Das typische Vorgehen sieht folgendermaßen aus:</w:t>
+      </w:r>
+      <w:r>
+        <w:br/>
+        <w:t>Jedes Teammitglied arbeitet in einem eigenen Branch</w:t>
+      </w:r>
+      <w:r>
+        <w:t xml:space="preserve"> (Zweig)</w:t>
+      </w:r>
+      <w:r>
+        <w:t xml:space="preserve">. Änderungen und neue Dateien werden dabei zunächst lokal über </w:t>
+      </w:r>
+      <w:proofErr w:type="spellStart"/>
+      <w:r>
+        <w:t>Git</w:t>
+      </w:r>
+      <w:proofErr w:type="spellEnd"/>
+      <w:r>
+        <w:t xml:space="preserve"> gespeichert.</w:t>
+      </w:r>
+      <w:r>
+        <w:br/>
       </w:r>
       <w:proofErr w:type="gramStart"/>
       <w:r>
-        <w:t>das</w:t>
+        <w:t>Regelmäßig</w:t>
       </w:r>
       <w:proofErr w:type="gramEnd"/>
       <w:r>
-        <w:t xml:space="preserve"> keine Version verloren geht. Denn sollte der Server mit dem Repository abstürzen, kann man den </w:t>
-      </w:r>
-      <w:proofErr w:type="gramStart"/>
-      <w:r>
-        <w:t>Stand</w:t>
-      </w:r>
-      <w:proofErr w:type="gramEnd"/>
-      <w:r>
-        <w:t xml:space="preserve"> durch den der User wiederherstellen.</w:t>
-      </w:r>
-    </w:p>
-    <w:p>
-      <w:r>
-        <w:t xml:space="preserve">Somit eignet sich GIT insbesondere für Teams oder ganze Unternehmen, kann aber auch als einzelne Person von Vorteil sein. GIT hat seine größte Stärke somit in Textdokumenten wie Code oder </w:t>
-      </w:r>
-      <w:r>
-        <w:t xml:space="preserve">auch </w:t>
-      </w:r>
-      <w:r>
-        <w:t xml:space="preserve">ganz </w:t>
-      </w:r>
-      <w:proofErr w:type="spellStart"/>
-      <w:r>
-        <w:t>nomalen</w:t>
-      </w:r>
-      <w:proofErr w:type="spellEnd"/>
-      <w:r>
-        <w:t xml:space="preserve"> Word Dateien.</w:t>
-      </w:r>
-    </w:p>
-    <w:p>
-      <w:pPr>
-        <w:pStyle w:val="berschrift2"/>
-      </w:pPr>
-      <w:r>
-        <w:t>Das Prinzip hinter GIT</w:t>
-      </w:r>
-    </w:p>
-    <w:p>
-      <w:r>
-        <w:t>Um die Teamarbeit zu ermöglichen oder aber auch für verschiedene Ideen in verschiedene Richtungen zu arbeiten, kann man bei GIT wie bei einem Baum immer am Stamm (</w:t>
-      </w:r>
-      <w:proofErr w:type="spellStart"/>
-      <w:r>
+        <w:t xml:space="preserve"> sollte der eigene Branch zur Einsicht und Zusammenarbeit in ein zentrales, gemeinsam genutztes Verzeichnis (Remote-Repository) hochgeladen werden. So können andere Teammitglieder Verbesserungsvorschläge einbringen oder notwendige Änderungen anregen.</w:t>
+      </w:r>
+    </w:p>
+    <w:p>
+      <w:r>
+        <w:t>Wenn der Branch ausreichend geprüft und für gut befunden wurde, kann er mit dem Hauptzweig (</w:t>
+      </w:r>
+      <w:proofErr w:type="spellStart"/>
+      <w:r>
+        <w:rPr>
+          <w:i/>
+          <w:iCs/>
+        </w:rPr>
+        <w:t>main</w:t>
+      </w:r>
+      <w:proofErr w:type="spellEnd"/>
+      <w:r>
+        <w:t xml:space="preserve"> oder </w:t>
+      </w:r>
+      <w:proofErr w:type="spellStart"/>
+      <w:r>
+        <w:rPr>
+          <w:i/>
+          <w:iCs/>
+        </w:rPr>
         <w:t>master</w:t>
       </w:r>
       <w:proofErr w:type="spellEnd"/>
       <w:r>
-        <w:t>/main-</w:t>
-      </w:r>
-      <w:proofErr w:type="spellStart"/>
-      <w:r>
-        <w:t>branch</w:t>
-      </w:r>
-      <w:proofErr w:type="spellEnd"/>
-      <w:r>
-        <w:t xml:space="preserve">) arbeiten und sich von dort aus verzweigen. Das heißt man kann an verschiedenen Ästen bzw. </w:t>
+        <w:t>) zusammengeführt (</w:t>
+      </w:r>
+      <w:proofErr w:type="spellStart"/>
+      <w:r>
+        <w:t>gemergt</w:t>
+      </w:r>
+      <w:proofErr w:type="spellEnd"/>
+      <w:r>
+        <w:t>) werden.</w:t>
+      </w:r>
+      <w:r>
+        <w:br/>
+        <w:t>Damit alle Teammitglieder auf dem aktuellen Stand bleiben, sollten sie regelmäßig den neuesten Stand des Haupt-</w:t>
       </w:r>
       <w:proofErr w:type="spellStart"/>
       <w:r>
@@ -113,90 +193,152 @@
       </w:r>
       <w:proofErr w:type="spellEnd"/>
       <w:r>
-        <w:t xml:space="preserve"> </w:t>
-      </w:r>
-      <w:proofErr w:type="spellStart"/>
-      <w:r>
-        <w:t>arbieten</w:t>
-      </w:r>
-      <w:proofErr w:type="spellEnd"/>
-      <w:r>
-        <w:t xml:space="preserve"> (z.B. jedes Teammitglied an einem eigenen) und die Ergebnisse, die einem gefallen, dann wieder zusammenführen (</w:t>
-      </w:r>
-      <w:proofErr w:type="spellStart"/>
-      <w:r>
-        <w:t>mergen</w:t>
-      </w:r>
-      <w:proofErr w:type="spellEnd"/>
-      <w:r>
-        <w:t>).</w:t>
-      </w:r>
-    </w:p>
-    <w:p>
-      <w:r>
-        <w:t>Das Vorgehen ist wie folgt.</w:t>
-      </w:r>
-    </w:p>
-    <w:p>
-      <w:r>
-        <w:t xml:space="preserve">Jedes Teammitglied arbeitet in seinem eigenen Branch. Dabei werden die geänderten bzw. neuen Dateien erstmal lokal über GIT gespeichert. </w:t>
-      </w:r>
-    </w:p>
-    <w:p>
-      <w:r>
-        <w:t xml:space="preserve">Regelmäßig sollte dieser Branch den </w:t>
-      </w:r>
-      <w:proofErr w:type="gramStart"/>
-      <w:r>
-        <w:t>Anderen</w:t>
-      </w:r>
-      <w:proofErr w:type="gramEnd"/>
-      <w:r>
-        <w:t xml:space="preserve"> zur Einsicht auf einem gemeinsamen Ordner (Remote-Repository) zur Verfügung gestellt werden. Dadurch können Verbesserungsvorschläge oder auch notwendige Änderungswünsche eingebracht werden. </w:t>
-      </w:r>
-    </w:p>
-    <w:p>
-      <w:r>
-        <w:t xml:space="preserve">Ist der Branch gut gelungen und man möchte ihn zum Hauptstrang oder </w:t>
-      </w:r>
-      <w:proofErr w:type="spellStart"/>
-      <w:r>
+        <w:t xml:space="preserve"> abrufen (pull).</w:t>
+      </w:r>
+    </w:p>
+    <w:p>
+      <w:r>
+        <w:t>Auf diese Weise entsteht im Laufe der Zeit ein gut strukturiertes Projekt. Es bleibt jederzeit möglich, auf ältere Versionen zuzugreifen oder sie wiederherzustellen.</w:t>
+      </w:r>
+    </w:p>
+    <w:p/>
+    <w:p>
+      <w:r>
+        <w:t>Arbeitsweise:</w:t>
+      </w:r>
+    </w:p>
+    <w:p>
+      <w:proofErr w:type="spellStart"/>
+      <w:r>
+        <w:t>Git</w:t>
+      </w:r>
+      <w:proofErr w:type="spellEnd"/>
+      <w:r>
+        <w:t xml:space="preserve"> speichert bei jedem </w:t>
+      </w:r>
+      <w:r>
+        <w:rPr>
+          <w:i/>
+          <w:iCs/>
+        </w:rPr>
+        <w:t>Commit</w:t>
+      </w:r>
+      <w:r>
+        <w:t xml:space="preserve"> (Speichervorgang) eine Art Snapshot des gesamten Dateiordners bzw. des zu überwachenden Projekts. Diese Snapshots werden chronologisch geordnet im Repository abgelegt.</w:t>
+      </w:r>
+    </w:p>
+    <w:p>
+      <w:r>
+        <w:t xml:space="preserve">Um sinnvoll mit </w:t>
+      </w:r>
+      <w:proofErr w:type="spellStart"/>
+      <w:r>
+        <w:t>Git</w:t>
+      </w:r>
+      <w:proofErr w:type="spellEnd"/>
+      <w:r>
+        <w:t xml:space="preserve"> zu versionieren, ist es essenziell, jeden Commit mit einer kurzen, aussagekräftigen Beschreibung zu versehen. Diese sollte idealerweise alle Änderungen seit dem letzten Stand sowie ggf. die dahinterstehende Intention enthalten. So wird es möglich, später auf eine bestimmte Version zurückzublicken und nachzuvollziehen, was sich verändert hat und warum.</w:t>
+      </w:r>
+    </w:p>
+    <w:p>
+      <w:r>
+        <w:t xml:space="preserve">Wie bereits erwähnt, können in </w:t>
+      </w:r>
+      <w:proofErr w:type="spellStart"/>
+      <w:r>
+        <w:t>Git</w:t>
+      </w:r>
+      <w:proofErr w:type="spellEnd"/>
+      <w:r>
+        <w:t xml:space="preserve"> mehrere Personen – jeweils in ihrem eigenen Branch – unabhängig voneinander arbeiten. Auch in diesen </w:t>
+      </w:r>
+      <w:proofErr w:type="spellStart"/>
+      <w:r>
+        <w:t>Branches</w:t>
+      </w:r>
+      <w:proofErr w:type="spellEnd"/>
+      <w:r>
+        <w:t xml:space="preserve"> wird bei jedem Commit ein Snapshot erstellt und im Repository „abgelegt“. Im gemeinsamen Remote-Repository befinden sich somit die Snapshots aller </w:t>
+      </w:r>
+      <w:proofErr w:type="spellStart"/>
+      <w:r>
+        <w:t>Branches</w:t>
+      </w:r>
+      <w:proofErr w:type="spellEnd"/>
+      <w:r>
+        <w:t xml:space="preserve"> sowie des Haupt-</w:t>
+      </w:r>
+      <w:proofErr w:type="spellStart"/>
+      <w:r>
+        <w:t>Branches</w:t>
+      </w:r>
+      <w:proofErr w:type="spellEnd"/>
+      <w:r>
+        <w:t xml:space="preserve"> (</w:t>
+      </w:r>
+      <w:proofErr w:type="spellStart"/>
+      <w:r>
+        <w:rPr>
+          <w:i/>
+          <w:iCs/>
+        </w:rPr>
+        <w:t>main</w:t>
+      </w:r>
+      <w:proofErr w:type="spellEnd"/>
+      <w:r>
+        <w:t xml:space="preserve"> oder </w:t>
+      </w:r>
+      <w:proofErr w:type="spellStart"/>
+      <w:r>
+        <w:rPr>
+          <w:i/>
+          <w:iCs/>
+        </w:rPr>
         <w:t>master</w:t>
       </w:r>
       <w:proofErr w:type="spellEnd"/>
       <w:r>
-        <w:t xml:space="preserve"> hinzufügen, kann man diese zusammenführen/</w:t>
-      </w:r>
-      <w:proofErr w:type="spellStart"/>
-      <w:r>
-        <w:t>mergen</w:t>
-      </w:r>
-      <w:proofErr w:type="spellEnd"/>
-      <w:r>
-        <w:t>.</w:t>
-      </w:r>
-    </w:p>
-    <w:p>
-      <w:r>
-        <w:t xml:space="preserve">Das Team sollte </w:t>
-      </w:r>
-      <w:proofErr w:type="gramStart"/>
-      <w:r>
-        <w:t>sich</w:t>
-      </w:r>
-      <w:proofErr w:type="gramEnd"/>
-      <w:r>
-        <w:t xml:space="preserve"> um auf dem neuesten Stand zu bleiben also den neuen Master ziehen.</w:t>
-      </w:r>
-    </w:p>
-    <w:p>
-      <w:r>
-        <w:t>So entwickelt sich dann langfristig ein gut strukturiertes Projekt und es ist jederzeit möglich auf eine alte Version zuzugreifen oder sie wiederherzustellen.</w:t>
-      </w:r>
-    </w:p>
-    <w:p/>
-    <w:p/>
-    <w:p/>
+        <w:t>) nebeneinander.</w:t>
+      </w:r>
+    </w:p>
+    <w:p>
+      <w:r>
+        <w:t xml:space="preserve">Beim </w:t>
+      </w:r>
+      <w:proofErr w:type="spellStart"/>
+      <w:r>
+        <w:t>Merge</w:t>
+      </w:r>
+      <w:proofErr w:type="spellEnd"/>
+      <w:r>
+        <w:t xml:space="preserve">-Vorgang wird ein bestimmter Branch mit dem </w:t>
+      </w:r>
+      <w:r>
+        <w:rPr>
+          <w:i/>
+          <w:iCs/>
+        </w:rPr>
+        <w:t>main</w:t>
+      </w:r>
+      <w:r>
+        <w:t>-Branch zusammengeführt.</w:t>
+      </w:r>
+    </w:p>
+    <w:p>
+      <w:r>
+        <w:t xml:space="preserve">Jede*r Mitarbeitende verfügt – nach einem </w:t>
+      </w:r>
+      <w:r>
+        <w:rPr>
+          <w:i/>
+          <w:iCs/>
+        </w:rPr>
+        <w:t>Pull</w:t>
+      </w:r>
+      <w:r>
+        <w:t xml:space="preserve"> vom Remote-Repository – über eine vollständige, lokale Kopie des gesamten Projekts. Dadurch kann das Repository jederzeit auf den aktuellen Stand gebracht oder auf einen früheren Zustand zurückgesetzt werden.</w:t>
+      </w:r>
+    </w:p>
     <w:p>
       <w:r>
         <w:br w:type="page"/>
@@ -641,42 +783,30 @@
       </w:r>
       <w:proofErr w:type="gramEnd"/>
       <w:r>
-        <w:t xml:space="preserve"> in dem alle Dateien liegen. Darin werden wir nun unser Repo also </w:t>
-      </w:r>
-      <w:proofErr w:type="gramStart"/>
-      <w:r>
-        <w:t>einen .</w:t>
+        <w:t xml:space="preserve"> in dem alle Dateien liegen. Darin werden wir nun unser Repo also einen </w:t>
+      </w:r>
+      <w:r>
+        <w:t>(</w:t>
+      </w:r>
+      <w:r>
+        <w:t>.</w:t>
       </w:r>
       <w:proofErr w:type="spellStart"/>
       <w:r>
         <w:t>git</w:t>
       </w:r>
       <w:proofErr w:type="spellEnd"/>
-      <w:proofErr w:type="gramEnd"/>
-      <w:r>
-        <w:t xml:space="preserve"> Ordner legen.</w:t>
+      <w:r>
+        <w:t xml:space="preserve">) </w:t>
+      </w:r>
+      <w:r>
+        <w:t>Ordner legen.</w:t>
       </w:r>
       <w:r>
         <w:t xml:space="preserve"> Das heißt auch, dass </w:t>
       </w:r>
       <w:r>
-        <w:t xml:space="preserve">nur </w:t>
-      </w:r>
-      <w:proofErr w:type="gramStart"/>
-      <w:r>
-        <w:t>Dateien</w:t>
-      </w:r>
-      <w:proofErr w:type="gramEnd"/>
-      <w:r>
-        <w:t xml:space="preserve"> die in dem Ordner </w:t>
-      </w:r>
-      <w:proofErr w:type="gramStart"/>
-      <w:r>
-        <w:t>liegen</w:t>
-      </w:r>
-      <w:proofErr w:type="gramEnd"/>
-      <w:r>
-        <w:t xml:space="preserve"> getrackt werden können.</w:t>
+        <w:t>nur Dateien die in dem Ordner liegen getrackt werden können.</w:t>
       </w:r>
     </w:p>
     <w:p>
@@ -1175,73 +1305,357 @@
       </w:r>
     </w:p>
     <w:p>
-      <w:r>
-        <w:t xml:space="preserve">Repository: </w:t>
-      </w:r>
-      <w:r>
-        <w:tab/>
-        <w:t>Gemeinsamer Ordner mit dem Fortschritt des Projekts</w:t>
-      </w:r>
-    </w:p>
-    <w:p>
-      <w:proofErr w:type="spellStart"/>
-      <w:r>
+      <w:pPr>
+        <w:rPr>
+          <w:b/>
+          <w:bCs/>
+        </w:rPr>
+      </w:pPr>
+      <w:proofErr w:type="spellStart"/>
+      <w:r>
+        <w:rPr>
+          <w:b/>
+          <w:bCs/>
+        </w:rPr>
         <w:t>Modified</w:t>
       </w:r>
       <w:proofErr w:type="spellEnd"/>
       <w:r>
+        <w:rPr>
+          <w:b/>
+          <w:bCs/>
+        </w:rPr>
         <w:t xml:space="preserve">: </w:t>
       </w:r>
-      <w:r>
-        <w:tab/>
+    </w:p>
+    <w:p>
+      <w:r>
         <w:t>Dateien die geändert, aber noch nicht in lokaler Datenbank eingecheckt wurden.</w:t>
       </w:r>
     </w:p>
     <w:p>
-      <w:proofErr w:type="spellStart"/>
-      <w:r>
-        <w:t>Staged</w:t>
-      </w:r>
-      <w:proofErr w:type="spellEnd"/>
-      <w:r>
-        <w:t xml:space="preserve">: </w:t>
-      </w:r>
-      <w:r>
-        <w:tab/>
-        <w:t>geänderte Datei, die für den Commit vorgemerkt wurde</w:t>
-      </w:r>
-    </w:p>
-    <w:p>
-      <w:proofErr w:type="spellStart"/>
-      <w:r>
-        <w:t>Comitted</w:t>
-      </w:r>
-      <w:proofErr w:type="spellEnd"/>
-      <w:r>
-        <w:t xml:space="preserve">: </w:t>
-      </w:r>
-      <w:r>
-        <w:tab/>
-        <w:t>Daten in lokaler Datenbank</w:t>
-      </w:r>
-    </w:p>
-    <w:p>
-      <w:r>
-        <w:t xml:space="preserve">Push: </w:t>
-      </w:r>
-      <w:r>
-        <w:tab/>
-      </w:r>
-      <w:r>
-        <w:tab/>
-        <w:t>Dateien auf Remote Repository (GITHUB) geschoben</w:t>
-      </w:r>
-    </w:p>
-    <w:p>
-      <w:pPr>
-        <w:pStyle w:val="berschrift2"/>
-      </w:pPr>
-    </w:p>
+      <w:r>
+        <w:rPr>
+          <w:b/>
+          <w:bCs/>
+        </w:rPr>
+        <w:t>Repository</w:t>
+      </w:r>
+      <w:r>
+        <w:br/>
+        <w:t xml:space="preserve">Ein Projektordner, der von </w:t>
+      </w:r>
+      <w:proofErr w:type="spellStart"/>
+      <w:r>
+        <w:t>Git</w:t>
+      </w:r>
+      <w:proofErr w:type="spellEnd"/>
+      <w:r>
+        <w:t xml:space="preserve"> verwaltet wird. </w:t>
+      </w:r>
+      <w:proofErr w:type="gramStart"/>
+      <w:r>
+        <w:t>Enthält</w:t>
+      </w:r>
+      <w:proofErr w:type="gramEnd"/>
+      <w:r>
+        <w:t xml:space="preserve"> alle Dateien und die gesamte Versionshistorie.</w:t>
+      </w:r>
+    </w:p>
+    <w:p>
+      <w:r>
+        <w:rPr>
+          <w:b/>
+          <w:bCs/>
+        </w:rPr>
+        <w:t>Commit</w:t>
+      </w:r>
+      <w:r>
+        <w:br/>
+        <w:t>Ein gespeicherter Versionsstand mit einer Nachricht, die beschreibt, was geändert wurde.</w:t>
+      </w:r>
+      <w:r>
+        <w:t xml:space="preserve"> Wird vorerst lokal gespeichert.</w:t>
+      </w:r>
+    </w:p>
+    <w:p>
+      <w:r>
+        <w:rPr>
+          <w:b/>
+          <w:bCs/>
+        </w:rPr>
+        <w:t>Branch</w:t>
+      </w:r>
+      <w:r>
+        <w:br/>
+        <w:t>Ein Entwicklungszweig, in dem unabhängig gearbeitet werden kann. Ermöglicht parallele Entwicklung an verschiedenen Funktionen oder Fehlerbehebungen.</w:t>
+      </w:r>
+    </w:p>
+    <w:p>
+      <w:proofErr w:type="spellStart"/>
+      <w:r>
+        <w:rPr>
+          <w:b/>
+          <w:bCs/>
+        </w:rPr>
+        <w:t>Merge</w:t>
+      </w:r>
+      <w:proofErr w:type="spellEnd"/>
+      <w:r>
+        <w:br/>
+        <w:t>Das Zusammenführen von Änderungen aus einem Branch in einen anderen (z.</w:t>
+      </w:r>
+      <w:r>
+        <w:rPr>
+          <w:rFonts w:ascii="Arial" w:hAnsi="Arial" w:cs="Arial"/>
+        </w:rPr>
+        <w:t> </w:t>
+      </w:r>
+      <w:r>
+        <w:t xml:space="preserve">B. in den </w:t>
+      </w:r>
+      <w:proofErr w:type="spellStart"/>
+      <w:r>
+        <w:t>Hauptbranch</w:t>
+      </w:r>
+      <w:proofErr w:type="spellEnd"/>
+      <w:r>
+        <w:t>).</w:t>
+      </w:r>
+    </w:p>
+    <w:p>
+      <w:r>
+        <w:rPr>
+          <w:b/>
+          <w:bCs/>
+        </w:rPr>
+        <w:t>Main (früher Master)</w:t>
+      </w:r>
+      <w:r>
+        <w:br/>
+        <w:t>Der Hauptentwicklungszweig eines Projekts. Standardmäßig heißt er heute oft „</w:t>
+      </w:r>
+      <w:proofErr w:type="spellStart"/>
+      <w:r>
+        <w:t>main</w:t>
+      </w:r>
+      <w:proofErr w:type="spellEnd"/>
+      <w:r>
+        <w:t>“.</w:t>
+      </w:r>
+    </w:p>
+    <w:p>
+      <w:r>
+        <w:rPr>
+          <w:b/>
+          <w:bCs/>
+        </w:rPr>
+        <w:t>Clone</w:t>
+      </w:r>
+      <w:r>
+        <w:br/>
+        <w:t>Herunterladen einer Kopie eines Remote-</w:t>
+      </w:r>
+      <w:proofErr w:type="spellStart"/>
+      <w:r>
+        <w:t>Repositories</w:t>
+      </w:r>
+      <w:proofErr w:type="spellEnd"/>
+      <w:r>
+        <w:t xml:space="preserve"> auf den lokalen Rechner.</w:t>
+      </w:r>
+    </w:p>
+    <w:p>
+      <w:r>
+        <w:rPr>
+          <w:b/>
+          <w:bCs/>
+        </w:rPr>
+        <w:t>Push</w:t>
+      </w:r>
+      <w:r>
+        <w:br/>
+        <w:t xml:space="preserve">Übertragen der lokalen </w:t>
+      </w:r>
+      <w:proofErr w:type="spellStart"/>
+      <w:r>
+        <w:t>Commits</w:t>
+      </w:r>
+      <w:proofErr w:type="spellEnd"/>
+      <w:r>
+        <w:t xml:space="preserve"> in das Remote-Repository, damit andere darauf zugreifen können.</w:t>
+      </w:r>
+    </w:p>
+    <w:p>
+      <w:r>
+        <w:rPr>
+          <w:b/>
+          <w:bCs/>
+        </w:rPr>
+        <w:t>Pull</w:t>
+      </w:r>
+      <w:r>
+        <w:br/>
+        <w:t xml:space="preserve">Aktualisieren des lokalen </w:t>
+      </w:r>
+      <w:proofErr w:type="spellStart"/>
+      <w:r>
+        <w:t>Repositories</w:t>
+      </w:r>
+      <w:proofErr w:type="spellEnd"/>
+      <w:r>
+        <w:t xml:space="preserve"> mit den neuesten Änderungen aus dem Remote-Repository.</w:t>
+      </w:r>
+    </w:p>
+    <w:p>
+      <w:r>
+        <w:rPr>
+          <w:b/>
+          <w:bCs/>
+        </w:rPr>
+        <w:t>Remote Repository</w:t>
+      </w:r>
+      <w:r>
+        <w:br/>
+        <w:t>Ein zentrales Repository auf einem Server (z.</w:t>
+      </w:r>
+      <w:r>
+        <w:rPr>
+          <w:rFonts w:ascii="Arial" w:hAnsi="Arial" w:cs="Arial"/>
+        </w:rPr>
+        <w:t> </w:t>
+      </w:r>
+      <w:r>
+        <w:t xml:space="preserve">B. GitHub, </w:t>
+      </w:r>
+      <w:proofErr w:type="spellStart"/>
+      <w:r>
+        <w:t>Bitbucket</w:t>
+      </w:r>
+      <w:proofErr w:type="spellEnd"/>
+      <w:r>
+        <w:t>), das von mehreren Personen genutzt wird.</w:t>
+      </w:r>
+    </w:p>
+    <w:p>
+      <w:proofErr w:type="spellStart"/>
+      <w:r>
+        <w:rPr>
+          <w:b/>
+          <w:bCs/>
+        </w:rPr>
+        <w:t>Staging</w:t>
+      </w:r>
+      <w:proofErr w:type="spellEnd"/>
+      <w:r>
+        <w:rPr>
+          <w:b/>
+          <w:bCs/>
+        </w:rPr>
+        <w:t xml:space="preserve"> Area</w:t>
+      </w:r>
+      <w:r>
+        <w:br/>
+        <w:t xml:space="preserve">Ein Zwischenspeicherbereich, </w:t>
+      </w:r>
+      <w:proofErr w:type="gramStart"/>
+      <w:r>
+        <w:t>in dem Änderungen</w:t>
+      </w:r>
+      <w:proofErr w:type="gramEnd"/>
+      <w:r>
+        <w:t xml:space="preserve"> gesammelt werden, bevor sie committet werden.</w:t>
+      </w:r>
+    </w:p>
+    <w:p>
+      <w:r>
+        <w:rPr>
+          <w:b/>
+          <w:bCs/>
+        </w:rPr>
+        <w:t>Conflict (</w:t>
+      </w:r>
+      <w:proofErr w:type="spellStart"/>
+      <w:r>
+        <w:rPr>
+          <w:b/>
+          <w:bCs/>
+        </w:rPr>
+        <w:t>Merge</w:t>
+      </w:r>
+      <w:proofErr w:type="spellEnd"/>
+      <w:r>
+        <w:rPr>
+          <w:b/>
+          <w:bCs/>
+        </w:rPr>
+        <w:t>-Konflikt)</w:t>
+      </w:r>
+      <w:r>
+        <w:br/>
+        <w:t>Ein Versionskonflikt, der entsteht, wenn zwei Änderungen dieselbe Stelle im Code betreffen und nicht automatisch zusammengeführt werden können.</w:t>
+      </w:r>
+    </w:p>
+    <w:p>
+      <w:proofErr w:type="spellStart"/>
+      <w:r>
+        <w:rPr>
+          <w:b/>
+          <w:bCs/>
+        </w:rPr>
+        <w:t>Checkout</w:t>
+      </w:r>
+      <w:proofErr w:type="spellEnd"/>
+      <w:r>
+        <w:br/>
+        <w:t>Wechseln zu einem anderen Branch oder zu einem bestimmten Commit.</w:t>
+      </w:r>
+    </w:p>
+    <w:p>
+      <w:r>
+        <w:rPr>
+          <w:b/>
+          <w:bCs/>
+        </w:rPr>
+        <w:t>Fork</w:t>
+      </w:r>
+      <w:r>
+        <w:br/>
+        <w:t xml:space="preserve">Eine Kopie eines </w:t>
+      </w:r>
+      <w:proofErr w:type="spellStart"/>
+      <w:r>
+        <w:t>Repositories</w:t>
+      </w:r>
+      <w:proofErr w:type="spellEnd"/>
+      <w:r>
+        <w:t>, meist um unabhängig daran arbeiten zu können (z.</w:t>
+      </w:r>
+      <w:r>
+        <w:rPr>
+          <w:rFonts w:ascii="Arial" w:hAnsi="Arial" w:cs="Arial"/>
+        </w:rPr>
+        <w:t> </w:t>
+      </w:r>
+      <w:r>
+        <w:t>B. in Open-Source-Projekten).</w:t>
+      </w:r>
+    </w:p>
+    <w:p>
+      <w:r>
+        <w:rPr>
+          <w:b/>
+          <w:bCs/>
+        </w:rPr>
+        <w:lastRenderedPageBreak/>
+        <w:t>Pull Request (PR)</w:t>
+      </w:r>
+      <w:r>
+        <w:br/>
+        <w:t>Ein Antrag zur Zusammenführung von Änderungen aus einem Branch in einen anderen, meist mit der Möglichkeit zur Überprüfung und Diskussion.</w:t>
+      </w:r>
+    </w:p>
+    <w:p/>
     <w:p>
       <w:pPr>
         <w:pStyle w:val="berschrift2"/>
@@ -1582,36 +1996,45 @@
       </w:r>
       <w:proofErr w:type="spellStart"/>
       <w:r>
+        <w:t>G</w:t>
+      </w:r>
+      <w:r>
+        <w:t>it</w:t>
+      </w:r>
+      <w:proofErr w:type="spellEnd"/>
+      <w:r>
+        <w:t xml:space="preserve"> in einer Umgebung verwendet werden, die GIT bereits integriert, findet man die einzelnen Befehle </w:t>
+      </w:r>
+      <w:proofErr w:type="spellStart"/>
+      <w:r>
+        <w:t>idR</w:t>
+      </w:r>
+      <w:proofErr w:type="spellEnd"/>
+      <w:r>
+        <w:t xml:space="preserve"> als Symbole recht schnell über das </w:t>
+      </w:r>
+      <w:proofErr w:type="spellStart"/>
+      <w:r>
         <w:t>git</w:t>
       </w:r>
       <w:proofErr w:type="spellEnd"/>
       <w:r>
-        <w:t xml:space="preserve"> in einer Umgebung verwendet werden, die GIT bereits integriert, findet man die einzelnen Befehle </w:t>
-      </w:r>
-      <w:proofErr w:type="spellStart"/>
-      <w:r>
-        <w:t>idR</w:t>
-      </w:r>
-      <w:proofErr w:type="spellEnd"/>
-      <w:r>
-        <w:t xml:space="preserve"> als Symbole recht schnell über das </w:t>
-      </w:r>
-      <w:proofErr w:type="spellStart"/>
-      <w:r>
-        <w:t>git</w:t>
-      </w:r>
-      <w:proofErr w:type="spellEnd"/>
-      <w:r>
         <w:t>-Symbol.</w:t>
       </w:r>
     </w:p>
     <w:p/>
     <w:p>
       <w:r>
+        <w:rPr>
+          <w:highlight w:val="yellow"/>
+        </w:rPr>
         <w:t xml:space="preserve">Branchen und </w:t>
       </w:r>
       <w:proofErr w:type="spellStart"/>
       <w:r>
+        <w:rPr>
+          <w:highlight w:val="yellow"/>
+        </w:rPr>
         <w:t>Mergen</w:t>
       </w:r>
       <w:proofErr w:type="spellEnd"/>
@@ -1627,7 +2050,13 @@
       </w:pPr>
       <w:r>
         <w:lastRenderedPageBreak/>
-        <w:t>GIT-Befehle im Überblick:</w:t>
+        <w:t>GIT</w:t>
+      </w:r>
+      <w:r>
+        <w:t>-Bash/CMD</w:t>
+      </w:r>
+      <w:r>
+        <w:t>-Befehle im Überblick:</w:t>
       </w:r>
     </w:p>
     <w:tbl>
@@ -4409,7 +4838,500 @@
       <w:proofErr w:type="spellEnd"/>
     </w:p>
     <w:p/>
+    <w:p>
+      <w:r>
+        <w:br w:type="page"/>
+      </w:r>
+    </w:p>
+    <w:p>
+      <w:pPr>
+        <w:pStyle w:val="berschrift1"/>
+      </w:pPr>
+      <w:r>
+        <w:lastRenderedPageBreak/>
+        <w:t>CML mit GIT</w:t>
+      </w:r>
+    </w:p>
+    <w:p>
+      <w:r>
+        <w:t xml:space="preserve">CML verfügt bereits über integrierte </w:t>
+      </w:r>
+      <w:proofErr w:type="spellStart"/>
+      <w:r>
+        <w:t>Git</w:t>
+      </w:r>
+      <w:proofErr w:type="spellEnd"/>
+      <w:r>
+        <w:t>-Funktionalitäten, erkennbar an der linken Seitenleiste (Sidebar).</w:t>
+      </w:r>
+      <w:r>
+        <w:br/>
+        <w:t>Die einfachste Möglichkeit, den eigenen Fortschritt in CML zu versionieren, ist das Anlegen eines Remote-</w:t>
+      </w:r>
+      <w:proofErr w:type="spellStart"/>
+      <w:r>
+        <w:t>Repositories</w:t>
+      </w:r>
+      <w:proofErr w:type="spellEnd"/>
+      <w:r>
+        <w:t>, z.</w:t>
+      </w:r>
+      <w:r>
+        <w:rPr>
+          <w:rFonts w:ascii="Arial" w:hAnsi="Arial" w:cs="Arial"/>
+        </w:rPr>
+        <w:t> </w:t>
+      </w:r>
+      <w:r>
+        <w:t xml:space="preserve">B. bei </w:t>
+      </w:r>
+      <w:proofErr w:type="spellStart"/>
+      <w:r>
+        <w:rPr>
+          <w:b/>
+          <w:bCs/>
+        </w:rPr>
+        <w:t>Bitbucket</w:t>
+      </w:r>
+      <w:proofErr w:type="spellEnd"/>
+      <w:r>
+        <w:t xml:space="preserve"> oder </w:t>
+      </w:r>
+      <w:r>
+        <w:rPr>
+          <w:b/>
+          <w:bCs/>
+        </w:rPr>
+        <w:t>GitHub</w:t>
+      </w:r>
+      <w:r>
+        <w:t>.</w:t>
+      </w:r>
+    </w:p>
+    <w:p>
+      <w:r>
+        <w:rPr>
+          <w:b/>
+          <w:bCs/>
+        </w:rPr>
+        <w:t xml:space="preserve">Vorgehen in </w:t>
+      </w:r>
+      <w:proofErr w:type="spellStart"/>
+      <w:r>
+        <w:rPr>
+          <w:b/>
+          <w:bCs/>
+        </w:rPr>
+        <w:t>Bitbucket</w:t>
+      </w:r>
+      <w:proofErr w:type="spellEnd"/>
+      <w:r>
+        <w:rPr>
+          <w:b/>
+          <w:bCs/>
+        </w:rPr>
+        <w:t>:</w:t>
+      </w:r>
+    </w:p>
+    <w:p>
+      <w:pPr>
+        <w:numPr>
+          <w:ilvl w:val="0"/>
+          <w:numId w:val="15"/>
+        </w:numPr>
+      </w:pPr>
+      <w:r>
+        <w:t>Ein neues Repository anlegen</w:t>
+      </w:r>
+    </w:p>
+    <w:p>
+      <w:pPr>
+        <w:numPr>
+          <w:ilvl w:val="0"/>
+          <w:numId w:val="15"/>
+        </w:numPr>
+      </w:pPr>
+      <w:r>
+        <w:t>Die Repository-URL kopieren</w:t>
+      </w:r>
+    </w:p>
+    <w:p>
+      <w:pPr>
+        <w:numPr>
+          <w:ilvl w:val="0"/>
+          <w:numId w:val="15"/>
+        </w:numPr>
+      </w:pPr>
+      <w:r>
+        <w:t>Optional: Über ein Terminal (z.</w:t>
+      </w:r>
+      <w:r>
+        <w:rPr>
+          <w:rFonts w:ascii="Arial" w:hAnsi="Arial" w:cs="Arial"/>
+        </w:rPr>
+        <w:t> </w:t>
+      </w:r>
+      <w:r>
+        <w:t xml:space="preserve">B. </w:t>
+      </w:r>
+      <w:proofErr w:type="spellStart"/>
+      <w:r>
+        <w:t>Git</w:t>
+      </w:r>
+      <w:proofErr w:type="spellEnd"/>
+      <w:r>
+        <w:t xml:space="preserve"> Bash) pr</w:t>
+      </w:r>
+      <w:r>
+        <w:rPr>
+          <w:rFonts w:cs="Aptos"/>
+        </w:rPr>
+        <w:t>ü</w:t>
+      </w:r>
+      <w:r>
+        <w:t>fen, ob Name und E-Mail korrekt hinterlegt sind:</w:t>
+      </w:r>
+    </w:p>
+    <w:p>
+      <w:pPr>
+        <w:numPr>
+          <w:ilvl w:val="1"/>
+          <w:numId w:val="15"/>
+        </w:numPr>
+      </w:pPr>
+      <w:proofErr w:type="spellStart"/>
+      <w:r>
+        <w:t>git</w:t>
+      </w:r>
+      <w:proofErr w:type="spellEnd"/>
+      <w:r>
+        <w:t xml:space="preserve"> </w:t>
+      </w:r>
+      <w:proofErr w:type="spellStart"/>
+      <w:r>
+        <w:t>config</w:t>
+      </w:r>
+      <w:proofErr w:type="spellEnd"/>
+      <w:r>
+        <w:t xml:space="preserve"> --user.name</w:t>
+      </w:r>
+    </w:p>
+    <w:p>
+      <w:pPr>
+        <w:numPr>
+          <w:ilvl w:val="1"/>
+          <w:numId w:val="15"/>
+        </w:numPr>
+      </w:pPr>
+      <w:proofErr w:type="spellStart"/>
+      <w:r>
+        <w:t>git</w:t>
+      </w:r>
+      <w:proofErr w:type="spellEnd"/>
+      <w:r>
+        <w:t xml:space="preserve"> </w:t>
+      </w:r>
+      <w:proofErr w:type="spellStart"/>
+      <w:r>
+        <w:t>config</w:t>
+      </w:r>
+      <w:proofErr w:type="spellEnd"/>
+      <w:r>
+        <w:t xml:space="preserve"> --</w:t>
+      </w:r>
+      <w:proofErr w:type="spellStart"/>
+      <w:proofErr w:type="gramStart"/>
+      <w:r>
+        <w:t>user.email</w:t>
+      </w:r>
+      <w:proofErr w:type="spellEnd"/>
+      <w:proofErr w:type="gramEnd"/>
+    </w:p>
+    <w:p>
+      <w:r>
+        <w:rPr>
+          <w:b/>
+          <w:bCs/>
+        </w:rPr>
+        <w:t>In CML:</w:t>
+      </w:r>
+    </w:p>
+    <w:p>
+      <w:pPr>
+        <w:numPr>
+          <w:ilvl w:val="0"/>
+          <w:numId w:val="16"/>
+        </w:numPr>
+      </w:pPr>
+      <w:r>
+        <w:t>In das Verzeichnis wechseln, das versioniert werden soll</w:t>
+      </w:r>
+    </w:p>
+    <w:p>
+      <w:pPr>
+        <w:numPr>
+          <w:ilvl w:val="0"/>
+          <w:numId w:val="16"/>
+        </w:numPr>
+      </w:pPr>
+      <w:r>
+        <w:t xml:space="preserve">In der linken Sidebar auf das </w:t>
+      </w:r>
+      <w:proofErr w:type="spellStart"/>
+      <w:r>
+        <w:t>Git</w:t>
+      </w:r>
+      <w:proofErr w:type="spellEnd"/>
+      <w:r>
+        <w:t xml:space="preserve">-Symbol klicken und </w:t>
+      </w:r>
+      <w:r>
+        <w:rPr>
+          <w:b/>
+          <w:bCs/>
+        </w:rPr>
+        <w:t>„Clone Repository“</w:t>
+      </w:r>
+      <w:r>
+        <w:t xml:space="preserve"> auswählen</w:t>
+      </w:r>
+    </w:p>
+    <w:p>
+      <w:pPr>
+        <w:numPr>
+          <w:ilvl w:val="0"/>
+          <w:numId w:val="16"/>
+        </w:numPr>
+      </w:pPr>
+      <w:r>
+        <w:t>Die zuvor kopierte URL einfügen, Benutzername und Passwort (bzw. Token) eingeben</w:t>
+      </w:r>
+    </w:p>
+    <w:p>
+      <w:r>
+        <w:t xml:space="preserve">Daraufhin wird auf der gewählten Ebene ein neuer Ordner mit dem Namen des </w:t>
+      </w:r>
+      <w:proofErr w:type="spellStart"/>
+      <w:r>
+        <w:t>Repositories</w:t>
+      </w:r>
+      <w:proofErr w:type="spellEnd"/>
+      <w:r>
+        <w:t xml:space="preserve"> erstellt. Dieser Ordner wird nun von </w:t>
+      </w:r>
+      <w:proofErr w:type="spellStart"/>
+      <w:r>
+        <w:t>Git</w:t>
+      </w:r>
+      <w:proofErr w:type="spellEnd"/>
+      <w:r>
+        <w:t xml:space="preserve"> überwacht (getrackt).</w:t>
+      </w:r>
+    </w:p>
+    <w:p>
+      <w:r>
+        <w:t xml:space="preserve">Innerhalb dieses Ordners kann man über das </w:t>
+      </w:r>
+      <w:proofErr w:type="spellStart"/>
+      <w:r>
+        <w:t>Git</w:t>
+      </w:r>
+      <w:proofErr w:type="spellEnd"/>
+      <w:r>
+        <w:t xml:space="preserve">-Symbol in der Sidebar alle Änderungen einsehen. Dort erscheinen alle Dateien als </w:t>
+      </w:r>
+      <w:proofErr w:type="spellStart"/>
+      <w:r>
+        <w:rPr>
+          <w:b/>
+          <w:bCs/>
+        </w:rPr>
+        <w:t>staged</w:t>
+      </w:r>
+      <w:proofErr w:type="spellEnd"/>
+      <w:r>
+        <w:t xml:space="preserve">, </w:t>
+      </w:r>
+      <w:proofErr w:type="spellStart"/>
+      <w:r>
+        <w:rPr>
+          <w:b/>
+          <w:bCs/>
+        </w:rPr>
+        <w:t>changed</w:t>
+      </w:r>
+      <w:proofErr w:type="spellEnd"/>
+      <w:r>
+        <w:t xml:space="preserve"> oder </w:t>
+      </w:r>
+      <w:proofErr w:type="spellStart"/>
+      <w:r>
+        <w:rPr>
+          <w:b/>
+          <w:bCs/>
+        </w:rPr>
+        <w:t>untracked</w:t>
+      </w:r>
+      <w:proofErr w:type="spellEnd"/>
+      <w:r>
+        <w:t xml:space="preserve">. Eine </w:t>
+      </w:r>
+      <w:proofErr w:type="spellStart"/>
+      <w:r>
+        <w:rPr>
+          <w:b/>
+          <w:bCs/>
+        </w:rPr>
+        <w:t>History</w:t>
+      </w:r>
+      <w:proofErr w:type="spellEnd"/>
+      <w:r>
+        <w:rPr>
+          <w:b/>
+          <w:bCs/>
+        </w:rPr>
+        <w:t>-Ansicht</w:t>
+      </w:r>
+      <w:r>
+        <w:t xml:space="preserve"> aller bisherigen </w:t>
+      </w:r>
+      <w:proofErr w:type="spellStart"/>
+      <w:r>
+        <w:t>Commits</w:t>
+      </w:r>
+      <w:proofErr w:type="spellEnd"/>
+      <w:r>
+        <w:t xml:space="preserve"> ist ebenfalls verfügbar. Nicht </w:t>
+      </w:r>
+      <w:proofErr w:type="spellStart"/>
+      <w:r>
+        <w:t>commitete</w:t>
+      </w:r>
+      <w:proofErr w:type="spellEnd"/>
+      <w:r>
+        <w:t xml:space="preserve"> Dateien werden durch Warnhinweise hervorgehoben.</w:t>
+      </w:r>
+    </w:p>
+    <w:p>
+      <w:r>
+        <w:rPr>
+          <w:b/>
+          <w:bCs/>
+        </w:rPr>
+        <w:t>Commit:</w:t>
+      </w:r>
+      <w:r>
+        <w:br/>
+        <w:t xml:space="preserve">Im Feld </w:t>
+      </w:r>
+      <w:r>
+        <w:rPr>
+          <w:b/>
+          <w:bCs/>
+        </w:rPr>
+        <w:t>„Summary“</w:t>
+      </w:r>
+      <w:r>
+        <w:t xml:space="preserve"> sollte eine kurze Beschreibung der vorgenommenen Änderungen eingetragen werden (Pflicht für den Commit, da </w:t>
+      </w:r>
+      <w:proofErr w:type="spellStart"/>
+      <w:r>
+        <w:t>Git</w:t>
+      </w:r>
+      <w:proofErr w:type="spellEnd"/>
+      <w:r>
+        <w:t xml:space="preserve"> sonst einen Fehler ausgibt).</w:t>
+      </w:r>
+      <w:r>
+        <w:br/>
+        <w:t xml:space="preserve">Optional kann im Feld </w:t>
+      </w:r>
+      <w:r>
+        <w:rPr>
+          <w:b/>
+          <w:bCs/>
+        </w:rPr>
+        <w:t>„Description“</w:t>
+      </w:r>
+      <w:r>
+        <w:t xml:space="preserve"> genauer erläutert werden, warum bestimmte Änderungen vorgenommen wurden – besonders hilfreich bei komplexeren Projekten oder für eine saubere Dokumentation.</w:t>
+      </w:r>
+    </w:p>
+    <w:p>
+      <w:r>
+        <w:rPr>
+          <w:b/>
+          <w:bCs/>
+        </w:rPr>
+        <w:t>Push &amp; Pull:</w:t>
+      </w:r>
+      <w:r>
+        <w:br/>
+        <w:t xml:space="preserve">In der oberen Menüleiste von CML finden sich unter dem Menüpunkt </w:t>
+      </w:r>
+      <w:proofErr w:type="spellStart"/>
+      <w:r>
+        <w:rPr>
+          <w:b/>
+          <w:bCs/>
+        </w:rPr>
+        <w:t>Git</w:t>
+      </w:r>
+      <w:proofErr w:type="spellEnd"/>
+      <w:r>
+        <w:t xml:space="preserve"> die Optionen </w:t>
+      </w:r>
+      <w:r>
+        <w:rPr>
+          <w:b/>
+          <w:bCs/>
+        </w:rPr>
+        <w:t>Push</w:t>
+      </w:r>
+      <w:r>
+        <w:t xml:space="preserve"> und </w:t>
+      </w:r>
+      <w:r>
+        <w:rPr>
+          <w:b/>
+          <w:bCs/>
+        </w:rPr>
+        <w:t>Pull</w:t>
+      </w:r>
+      <w:r>
+        <w:t xml:space="preserve"> sowie weitere </w:t>
+      </w:r>
+      <w:proofErr w:type="spellStart"/>
+      <w:r>
+        <w:t>Git</w:t>
+      </w:r>
+      <w:proofErr w:type="spellEnd"/>
+      <w:r>
+        <w:t>-Funktionen.</w:t>
+      </w:r>
+    </w:p>
+    <w:p>
+      <w:r>
+        <w:rPr>
+          <w:highlight w:val="yellow"/>
+        </w:rPr>
+        <w:t xml:space="preserve">Branch &amp; </w:t>
+      </w:r>
+      <w:proofErr w:type="spellStart"/>
+      <w:r>
+        <w:rPr>
+          <w:highlight w:val="yellow"/>
+        </w:rPr>
+        <w:t>Merge</w:t>
+      </w:r>
+      <w:proofErr w:type="spellEnd"/>
+    </w:p>
     <w:p/>
+    <w:p>
+      <w:pPr>
+        <w:ind w:left="360"/>
+      </w:pPr>
+    </w:p>
     <w:sectPr>
       <w:headerReference w:type="default" r:id="rId13"/>
       <w:pgSz w:w="11906" w:h="16838"/>
@@ -4756,6 +5678,236 @@
     </w:lvl>
   </w:abstractNum>
   <w:abstractNum w:abstractNumId="3" w15:restartNumberingAfterBreak="0">
+    <w:nsid w:val="05BD4D5B"/>
+    <w:multiLevelType w:val="multilevel"/>
+    <w:tmpl w:val="BEA8EE2E"/>
+    <w:lvl w:ilvl="0">
+      <w:start w:val="1"/>
+      <w:numFmt w:val="decimal"/>
+      <w:lvlText w:val="%1."/>
+      <w:lvlJc w:val="left"/>
+      <w:pPr>
+        <w:tabs>
+          <w:tab w:val="num" w:pos="720"/>
+        </w:tabs>
+        <w:ind w:left="720" w:hanging="360"/>
+      </w:pPr>
+    </w:lvl>
+    <w:lvl w:ilvl="1">
+      <w:start w:val="1"/>
+      <w:numFmt w:val="bullet"/>
+      <w:lvlText w:val="o"/>
+      <w:lvlJc w:val="left"/>
+      <w:pPr>
+        <w:tabs>
+          <w:tab w:val="num" w:pos="1440"/>
+        </w:tabs>
+        <w:ind w:left="1440" w:hanging="360"/>
+      </w:pPr>
+      <w:rPr>
+        <w:rFonts w:ascii="Courier New" w:hAnsi="Courier New" w:hint="default"/>
+        <w:sz w:val="20"/>
+      </w:rPr>
+    </w:lvl>
+    <w:lvl w:ilvl="2" w:tentative="1">
+      <w:start w:val="1"/>
+      <w:numFmt w:val="decimal"/>
+      <w:lvlText w:val="%3."/>
+      <w:lvlJc w:val="left"/>
+      <w:pPr>
+        <w:tabs>
+          <w:tab w:val="num" w:pos="2160"/>
+        </w:tabs>
+        <w:ind w:left="2160" w:hanging="360"/>
+      </w:pPr>
+    </w:lvl>
+    <w:lvl w:ilvl="3" w:tentative="1">
+      <w:start w:val="1"/>
+      <w:numFmt w:val="decimal"/>
+      <w:lvlText w:val="%4."/>
+      <w:lvlJc w:val="left"/>
+      <w:pPr>
+        <w:tabs>
+          <w:tab w:val="num" w:pos="2880"/>
+        </w:tabs>
+        <w:ind w:left="2880" w:hanging="360"/>
+      </w:pPr>
+    </w:lvl>
+    <w:lvl w:ilvl="4" w:tentative="1">
+      <w:start w:val="1"/>
+      <w:numFmt w:val="decimal"/>
+      <w:lvlText w:val="%5."/>
+      <w:lvlJc w:val="left"/>
+      <w:pPr>
+        <w:tabs>
+          <w:tab w:val="num" w:pos="3600"/>
+        </w:tabs>
+        <w:ind w:left="3600" w:hanging="360"/>
+      </w:pPr>
+    </w:lvl>
+    <w:lvl w:ilvl="5" w:tentative="1">
+      <w:start w:val="1"/>
+      <w:numFmt w:val="decimal"/>
+      <w:lvlText w:val="%6."/>
+      <w:lvlJc w:val="left"/>
+      <w:pPr>
+        <w:tabs>
+          <w:tab w:val="num" w:pos="4320"/>
+        </w:tabs>
+        <w:ind w:left="4320" w:hanging="360"/>
+      </w:pPr>
+    </w:lvl>
+    <w:lvl w:ilvl="6" w:tentative="1">
+      <w:start w:val="1"/>
+      <w:numFmt w:val="decimal"/>
+      <w:lvlText w:val="%7."/>
+      <w:lvlJc w:val="left"/>
+      <w:pPr>
+        <w:tabs>
+          <w:tab w:val="num" w:pos="5040"/>
+        </w:tabs>
+        <w:ind w:left="5040" w:hanging="360"/>
+      </w:pPr>
+    </w:lvl>
+    <w:lvl w:ilvl="7" w:tentative="1">
+      <w:start w:val="1"/>
+      <w:numFmt w:val="decimal"/>
+      <w:lvlText w:val="%8."/>
+      <w:lvlJc w:val="left"/>
+      <w:pPr>
+        <w:tabs>
+          <w:tab w:val="num" w:pos="5760"/>
+        </w:tabs>
+        <w:ind w:left="5760" w:hanging="360"/>
+      </w:pPr>
+    </w:lvl>
+    <w:lvl w:ilvl="8" w:tentative="1">
+      <w:start w:val="1"/>
+      <w:numFmt w:val="decimal"/>
+      <w:lvlText w:val="%9."/>
+      <w:lvlJc w:val="left"/>
+      <w:pPr>
+        <w:tabs>
+          <w:tab w:val="num" w:pos="6480"/>
+        </w:tabs>
+        <w:ind w:left="6480" w:hanging="360"/>
+      </w:pPr>
+    </w:lvl>
+  </w:abstractNum>
+  <w:abstractNum w:abstractNumId="4" w15:restartNumberingAfterBreak="0">
+    <w:nsid w:val="0BBE3853"/>
+    <w:multiLevelType w:val="multilevel"/>
+    <w:tmpl w:val="24D43732"/>
+    <w:lvl w:ilvl="0">
+      <w:start w:val="1"/>
+      <w:numFmt w:val="decimal"/>
+      <w:lvlText w:val="%1."/>
+      <w:lvlJc w:val="left"/>
+      <w:pPr>
+        <w:tabs>
+          <w:tab w:val="num" w:pos="720"/>
+        </w:tabs>
+        <w:ind w:left="720" w:hanging="360"/>
+      </w:pPr>
+    </w:lvl>
+    <w:lvl w:ilvl="1" w:tentative="1">
+      <w:start w:val="1"/>
+      <w:numFmt w:val="decimal"/>
+      <w:lvlText w:val="%2."/>
+      <w:lvlJc w:val="left"/>
+      <w:pPr>
+        <w:tabs>
+          <w:tab w:val="num" w:pos="1440"/>
+        </w:tabs>
+        <w:ind w:left="1440" w:hanging="360"/>
+      </w:pPr>
+    </w:lvl>
+    <w:lvl w:ilvl="2" w:tentative="1">
+      <w:start w:val="1"/>
+      <w:numFmt w:val="decimal"/>
+      <w:lvlText w:val="%3."/>
+      <w:lvlJc w:val="left"/>
+      <w:pPr>
+        <w:tabs>
+          <w:tab w:val="num" w:pos="2160"/>
+        </w:tabs>
+        <w:ind w:left="2160" w:hanging="360"/>
+      </w:pPr>
+    </w:lvl>
+    <w:lvl w:ilvl="3" w:tentative="1">
+      <w:start w:val="1"/>
+      <w:numFmt w:val="decimal"/>
+      <w:lvlText w:val="%4."/>
+      <w:lvlJc w:val="left"/>
+      <w:pPr>
+        <w:tabs>
+          <w:tab w:val="num" w:pos="2880"/>
+        </w:tabs>
+        <w:ind w:left="2880" w:hanging="360"/>
+      </w:pPr>
+    </w:lvl>
+    <w:lvl w:ilvl="4" w:tentative="1">
+      <w:start w:val="1"/>
+      <w:numFmt w:val="decimal"/>
+      <w:lvlText w:val="%5."/>
+      <w:lvlJc w:val="left"/>
+      <w:pPr>
+        <w:tabs>
+          <w:tab w:val="num" w:pos="3600"/>
+        </w:tabs>
+        <w:ind w:left="3600" w:hanging="360"/>
+      </w:pPr>
+    </w:lvl>
+    <w:lvl w:ilvl="5" w:tentative="1">
+      <w:start w:val="1"/>
+      <w:numFmt w:val="decimal"/>
+      <w:lvlText w:val="%6."/>
+      <w:lvlJc w:val="left"/>
+      <w:pPr>
+        <w:tabs>
+          <w:tab w:val="num" w:pos="4320"/>
+        </w:tabs>
+        <w:ind w:left="4320" w:hanging="360"/>
+      </w:pPr>
+    </w:lvl>
+    <w:lvl w:ilvl="6" w:tentative="1">
+      <w:start w:val="1"/>
+      <w:numFmt w:val="decimal"/>
+      <w:lvlText w:val="%7."/>
+      <w:lvlJc w:val="left"/>
+      <w:pPr>
+        <w:tabs>
+          <w:tab w:val="num" w:pos="5040"/>
+        </w:tabs>
+        <w:ind w:left="5040" w:hanging="360"/>
+      </w:pPr>
+    </w:lvl>
+    <w:lvl w:ilvl="7" w:tentative="1">
+      <w:start w:val="1"/>
+      <w:numFmt w:val="decimal"/>
+      <w:lvlText w:val="%8."/>
+      <w:lvlJc w:val="left"/>
+      <w:pPr>
+        <w:tabs>
+          <w:tab w:val="num" w:pos="5760"/>
+        </w:tabs>
+        <w:ind w:left="5760" w:hanging="360"/>
+      </w:pPr>
+    </w:lvl>
+    <w:lvl w:ilvl="8" w:tentative="1">
+      <w:start w:val="1"/>
+      <w:numFmt w:val="decimal"/>
+      <w:lvlText w:val="%9."/>
+      <w:lvlJc w:val="left"/>
+      <w:pPr>
+        <w:tabs>
+          <w:tab w:val="num" w:pos="6480"/>
+        </w:tabs>
+        <w:ind w:left="6480" w:hanging="360"/>
+      </w:pPr>
+    </w:lvl>
+  </w:abstractNum>
+  <w:abstractNum w:abstractNumId="5" w15:restartNumberingAfterBreak="0">
     <w:nsid w:val="0F2D6D24"/>
     <w:multiLevelType w:val="hybridMultilevel"/>
     <w:tmpl w:val="3B98947A"/>
@@ -4844,7 +5996,7 @@
       </w:pPr>
     </w:lvl>
   </w:abstractNum>
-  <w:abstractNum w:abstractNumId="4" w15:restartNumberingAfterBreak="0">
+  <w:abstractNum w:abstractNumId="6" w15:restartNumberingAfterBreak="0">
     <w:nsid w:val="19127D47"/>
     <w:multiLevelType w:val="hybridMultilevel"/>
     <w:tmpl w:val="BEB01972"/>
@@ -4933,7 +6085,7 @@
       </w:pPr>
     </w:lvl>
   </w:abstractNum>
-  <w:abstractNum w:abstractNumId="5" w15:restartNumberingAfterBreak="0">
+  <w:abstractNum w:abstractNumId="7" w15:restartNumberingAfterBreak="0">
     <w:nsid w:val="22832BC8"/>
     <w:multiLevelType w:val="hybridMultilevel"/>
     <w:tmpl w:val="D85865CC"/>
@@ -5022,7 +6174,96 @@
       </w:pPr>
     </w:lvl>
   </w:abstractNum>
-  <w:abstractNum w:abstractNumId="6" w15:restartNumberingAfterBreak="0">
+  <w:abstractNum w:abstractNumId="8" w15:restartNumberingAfterBreak="0">
+    <w:nsid w:val="2CBC620D"/>
+    <w:multiLevelType w:val="hybridMultilevel"/>
+    <w:tmpl w:val="EFFC2F66"/>
+    <w:lvl w:ilvl="0" w:tplc="0407000F">
+      <w:start w:val="1"/>
+      <w:numFmt w:val="decimal"/>
+      <w:lvlText w:val="%1."/>
+      <w:lvlJc w:val="left"/>
+      <w:pPr>
+        <w:ind w:left="720" w:hanging="360"/>
+      </w:pPr>
+      <w:rPr>
+        <w:rFonts w:hint="default"/>
+      </w:rPr>
+    </w:lvl>
+    <w:lvl w:ilvl="1" w:tplc="04070019">
+      <w:start w:val="1"/>
+      <w:numFmt w:val="lowerLetter"/>
+      <w:lvlText w:val="%2."/>
+      <w:lvlJc w:val="left"/>
+      <w:pPr>
+        <w:ind w:left="1440" w:hanging="360"/>
+      </w:pPr>
+    </w:lvl>
+    <w:lvl w:ilvl="2" w:tplc="0407001B" w:tentative="1">
+      <w:start w:val="1"/>
+      <w:numFmt w:val="lowerRoman"/>
+      <w:lvlText w:val="%3."/>
+      <w:lvlJc w:val="right"/>
+      <w:pPr>
+        <w:ind w:left="2160" w:hanging="180"/>
+      </w:pPr>
+    </w:lvl>
+    <w:lvl w:ilvl="3" w:tplc="0407000F" w:tentative="1">
+      <w:start w:val="1"/>
+      <w:numFmt w:val="decimal"/>
+      <w:lvlText w:val="%4."/>
+      <w:lvlJc w:val="left"/>
+      <w:pPr>
+        <w:ind w:left="2880" w:hanging="360"/>
+      </w:pPr>
+    </w:lvl>
+    <w:lvl w:ilvl="4" w:tplc="04070019" w:tentative="1">
+      <w:start w:val="1"/>
+      <w:numFmt w:val="lowerLetter"/>
+      <w:lvlText w:val="%5."/>
+      <w:lvlJc w:val="left"/>
+      <w:pPr>
+        <w:ind w:left="3600" w:hanging="360"/>
+      </w:pPr>
+    </w:lvl>
+    <w:lvl w:ilvl="5" w:tplc="0407001B" w:tentative="1">
+      <w:start w:val="1"/>
+      <w:numFmt w:val="lowerRoman"/>
+      <w:lvlText w:val="%6."/>
+      <w:lvlJc w:val="right"/>
+      <w:pPr>
+        <w:ind w:left="4320" w:hanging="180"/>
+      </w:pPr>
+    </w:lvl>
+    <w:lvl w:ilvl="6" w:tplc="0407000F" w:tentative="1">
+      <w:start w:val="1"/>
+      <w:numFmt w:val="decimal"/>
+      <w:lvlText w:val="%7."/>
+      <w:lvlJc w:val="left"/>
+      <w:pPr>
+        <w:ind w:left="5040" w:hanging="360"/>
+      </w:pPr>
+    </w:lvl>
+    <w:lvl w:ilvl="7" w:tplc="04070019" w:tentative="1">
+      <w:start w:val="1"/>
+      <w:numFmt w:val="lowerLetter"/>
+      <w:lvlText w:val="%8."/>
+      <w:lvlJc w:val="left"/>
+      <w:pPr>
+        <w:ind w:left="5760" w:hanging="360"/>
+      </w:pPr>
+    </w:lvl>
+    <w:lvl w:ilvl="8" w:tplc="0407001B" w:tentative="1">
+      <w:start w:val="1"/>
+      <w:numFmt w:val="lowerRoman"/>
+      <w:lvlText w:val="%9."/>
+      <w:lvlJc w:val="right"/>
+      <w:pPr>
+        <w:ind w:left="6480" w:hanging="180"/>
+      </w:pPr>
+    </w:lvl>
+  </w:abstractNum>
+  <w:abstractNum w:abstractNumId="9" w15:restartNumberingAfterBreak="0">
     <w:nsid w:val="2F67333E"/>
     <w:multiLevelType w:val="hybridMultilevel"/>
     <w:tmpl w:val="75DC178A"/>
@@ -5111,7 +6352,7 @@
       </w:pPr>
     </w:lvl>
   </w:abstractNum>
-  <w:abstractNum w:abstractNumId="7" w15:restartNumberingAfterBreak="0">
+  <w:abstractNum w:abstractNumId="10" w15:restartNumberingAfterBreak="0">
     <w:nsid w:val="37D11D44"/>
     <w:multiLevelType w:val="hybridMultilevel"/>
     <w:tmpl w:val="AFACD502"/>
@@ -5200,7 +6441,7 @@
       </w:pPr>
     </w:lvl>
   </w:abstractNum>
-  <w:abstractNum w:abstractNumId="8" w15:restartNumberingAfterBreak="0">
+  <w:abstractNum w:abstractNumId="11" w15:restartNumberingAfterBreak="0">
     <w:nsid w:val="39C925EF"/>
     <w:multiLevelType w:val="hybridMultilevel"/>
     <w:tmpl w:val="C42204CC"/>
@@ -5289,7 +6530,96 @@
       </w:pPr>
     </w:lvl>
   </w:abstractNum>
-  <w:abstractNum w:abstractNumId="9" w15:restartNumberingAfterBreak="0">
+  <w:abstractNum w:abstractNumId="12" w15:restartNumberingAfterBreak="0">
+    <w:nsid w:val="3FE442D1"/>
+    <w:multiLevelType w:val="hybridMultilevel"/>
+    <w:tmpl w:val="07080ABE"/>
+    <w:lvl w:ilvl="0" w:tplc="0407000F">
+      <w:start w:val="1"/>
+      <w:numFmt w:val="decimal"/>
+      <w:lvlText w:val="%1."/>
+      <w:lvlJc w:val="left"/>
+      <w:pPr>
+        <w:ind w:left="720" w:hanging="360"/>
+      </w:pPr>
+      <w:rPr>
+        <w:rFonts w:hint="default"/>
+      </w:rPr>
+    </w:lvl>
+    <w:lvl w:ilvl="1" w:tplc="04070019" w:tentative="1">
+      <w:start w:val="1"/>
+      <w:numFmt w:val="lowerLetter"/>
+      <w:lvlText w:val="%2."/>
+      <w:lvlJc w:val="left"/>
+      <w:pPr>
+        <w:ind w:left="1440" w:hanging="360"/>
+      </w:pPr>
+    </w:lvl>
+    <w:lvl w:ilvl="2" w:tplc="0407001B" w:tentative="1">
+      <w:start w:val="1"/>
+      <w:numFmt w:val="lowerRoman"/>
+      <w:lvlText w:val="%3."/>
+      <w:lvlJc w:val="right"/>
+      <w:pPr>
+        <w:ind w:left="2160" w:hanging="180"/>
+      </w:pPr>
+    </w:lvl>
+    <w:lvl w:ilvl="3" w:tplc="0407000F" w:tentative="1">
+      <w:start w:val="1"/>
+      <w:numFmt w:val="decimal"/>
+      <w:lvlText w:val="%4."/>
+      <w:lvlJc w:val="left"/>
+      <w:pPr>
+        <w:ind w:left="2880" w:hanging="360"/>
+      </w:pPr>
+    </w:lvl>
+    <w:lvl w:ilvl="4" w:tplc="04070019" w:tentative="1">
+      <w:start w:val="1"/>
+      <w:numFmt w:val="lowerLetter"/>
+      <w:lvlText w:val="%5."/>
+      <w:lvlJc w:val="left"/>
+      <w:pPr>
+        <w:ind w:left="3600" w:hanging="360"/>
+      </w:pPr>
+    </w:lvl>
+    <w:lvl w:ilvl="5" w:tplc="0407001B" w:tentative="1">
+      <w:start w:val="1"/>
+      <w:numFmt w:val="lowerRoman"/>
+      <w:lvlText w:val="%6."/>
+      <w:lvlJc w:val="right"/>
+      <w:pPr>
+        <w:ind w:left="4320" w:hanging="180"/>
+      </w:pPr>
+    </w:lvl>
+    <w:lvl w:ilvl="6" w:tplc="0407000F" w:tentative="1">
+      <w:start w:val="1"/>
+      <w:numFmt w:val="decimal"/>
+      <w:lvlText w:val="%7."/>
+      <w:lvlJc w:val="left"/>
+      <w:pPr>
+        <w:ind w:left="5040" w:hanging="360"/>
+      </w:pPr>
+    </w:lvl>
+    <w:lvl w:ilvl="7" w:tplc="04070019" w:tentative="1">
+      <w:start w:val="1"/>
+      <w:numFmt w:val="lowerLetter"/>
+      <w:lvlText w:val="%8."/>
+      <w:lvlJc w:val="left"/>
+      <w:pPr>
+        <w:ind w:left="5760" w:hanging="360"/>
+      </w:pPr>
+    </w:lvl>
+    <w:lvl w:ilvl="8" w:tplc="0407001B" w:tentative="1">
+      <w:start w:val="1"/>
+      <w:numFmt w:val="lowerRoman"/>
+      <w:lvlText w:val="%9."/>
+      <w:lvlJc w:val="right"/>
+      <w:pPr>
+        <w:ind w:left="6480" w:hanging="180"/>
+      </w:pPr>
+    </w:lvl>
+  </w:abstractNum>
+  <w:abstractNum w:abstractNumId="13" w15:restartNumberingAfterBreak="0">
     <w:nsid w:val="54772645"/>
     <w:multiLevelType w:val="hybridMultilevel"/>
     <w:tmpl w:val="50C2AE4A"/>
@@ -5378,7 +6708,7 @@
       </w:pPr>
     </w:lvl>
   </w:abstractNum>
-  <w:abstractNum w:abstractNumId="10" w15:restartNumberingAfterBreak="0">
+  <w:abstractNum w:abstractNumId="14" w15:restartNumberingAfterBreak="0">
     <w:nsid w:val="59FC6E51"/>
     <w:multiLevelType w:val="hybridMultilevel"/>
     <w:tmpl w:val="BE0C8DD6"/>
@@ -5467,7 +6797,7 @@
       </w:pPr>
     </w:lvl>
   </w:abstractNum>
-  <w:abstractNum w:abstractNumId="11" w15:restartNumberingAfterBreak="0">
+  <w:abstractNum w:abstractNumId="15" w15:restartNumberingAfterBreak="0">
     <w:nsid w:val="6B670EA7"/>
     <w:multiLevelType w:val="hybridMultilevel"/>
     <w:tmpl w:val="EC12FE04"/>
@@ -5557,40 +6887,52 @@
     </w:lvl>
   </w:abstractNum>
   <w:num w:numId="1" w16cid:durableId="1042633645">
-    <w:abstractNumId w:val="10"/>
+    <w:abstractNumId w:val="14"/>
   </w:num>
   <w:num w:numId="2" w16cid:durableId="1925723875">
-    <w:abstractNumId w:val="5"/>
+    <w:abstractNumId w:val="7"/>
   </w:num>
   <w:num w:numId="3" w16cid:durableId="1380281146">
-    <w:abstractNumId w:val="4"/>
+    <w:abstractNumId w:val="6"/>
   </w:num>
   <w:num w:numId="4" w16cid:durableId="1602567383">
-    <w:abstractNumId w:val="6"/>
+    <w:abstractNumId w:val="9"/>
   </w:num>
   <w:num w:numId="5" w16cid:durableId="1153066373">
-    <w:abstractNumId w:val="11"/>
+    <w:abstractNumId w:val="15"/>
   </w:num>
   <w:num w:numId="6" w16cid:durableId="1512601221">
-    <w:abstractNumId w:val="3"/>
+    <w:abstractNumId w:val="5"/>
   </w:num>
   <w:num w:numId="7" w16cid:durableId="2058970804">
     <w:abstractNumId w:val="1"/>
   </w:num>
   <w:num w:numId="8" w16cid:durableId="294483105">
-    <w:abstractNumId w:val="9"/>
+    <w:abstractNumId w:val="13"/>
   </w:num>
   <w:num w:numId="9" w16cid:durableId="1882400081">
-    <w:abstractNumId w:val="7"/>
+    <w:abstractNumId w:val="10"/>
   </w:num>
   <w:num w:numId="10" w16cid:durableId="1629312341">
-    <w:abstractNumId w:val="8"/>
+    <w:abstractNumId w:val="11"/>
   </w:num>
   <w:num w:numId="11" w16cid:durableId="384762843">
     <w:abstractNumId w:val="2"/>
   </w:num>
   <w:num w:numId="12" w16cid:durableId="1576014624">
     <w:abstractNumId w:val="0"/>
+  </w:num>
+  <w:num w:numId="13" w16cid:durableId="1786923465">
+    <w:abstractNumId w:val="8"/>
+  </w:num>
+  <w:num w:numId="14" w16cid:durableId="862673095">
+    <w:abstractNumId w:val="12"/>
+  </w:num>
+  <w:num w:numId="15" w16cid:durableId="2073691072">
+    <w:abstractNumId w:val="3"/>
+  </w:num>
+  <w:num w:numId="16" w16cid:durableId="1844660630">
+    <w:abstractNumId w:val="4"/>
   </w:num>
 </w:numbering>
 </file>
@@ -6197,7 +7539,6 @@
   <w:style w:type="character" w:default="1" w:styleId="Absatz-Standardschriftart">
     <w:name w:val="Default Paragraph Font"/>
     <w:uiPriority w:val="1"/>
-    <w:semiHidden/>
     <w:unhideWhenUsed/>
   </w:style>
   <w:style w:type="table" w:default="1" w:styleId="NormaleTabelle">

</xml_diff>

<commit_message>
Merge und Branch erweitert
</commit_message>
<xml_diff>
--- a/Anleitung.docx
+++ b/Anleitung.docx
@@ -1694,12 +1694,35 @@
     </w:p>
     <w:p>
       <w:pPr>
+        <w:rPr>
+          <w:rFonts w:asciiTheme="majorHAnsi" w:eastAsiaTheme="majorEastAsia" w:hAnsiTheme="majorHAnsi" w:cstheme="majorBidi"/>
+          <w:color w:val="0F4761" w:themeColor="accent1" w:themeShade="BF"/>
+          <w:sz w:val="32"/>
+          <w:szCs w:val="32"/>
+        </w:rPr>
+      </w:pPr>
+      <w:r>
+        <w:br w:type="page"/>
+      </w:r>
+    </w:p>
+    <w:p>
+      <w:pPr>
         <w:pStyle w:val="berschrift2"/>
-      </w:pPr>
-      <w:r>
+        <w:rPr>
+          <w:highlight w:val="yellow"/>
+        </w:rPr>
+      </w:pPr>
+      <w:r>
+        <w:rPr>
+          <w:highlight w:val="yellow"/>
+        </w:rPr>
+        <w:lastRenderedPageBreak/>
         <w:t>Arbeitsablauf</w:t>
       </w:r>
       <w:r>
+        <w:rPr>
+          <w:highlight w:val="yellow"/>
+        </w:rPr>
         <w:t>?</w:t>
       </w:r>
     </w:p>
@@ -1710,8 +1733,14 @@
           <w:ilvl w:val="0"/>
           <w:numId w:val="2"/>
         </w:numPr>
-      </w:pPr>
-      <w:r>
+        <w:rPr>
+          <w:highlight w:val="yellow"/>
+        </w:rPr>
+      </w:pPr>
+      <w:r>
+        <w:rPr>
+          <w:highlight w:val="yellow"/>
+        </w:rPr>
         <w:t xml:space="preserve">Ändere eine Datei (im Verzeichnisbaum) </w:t>
       </w:r>
     </w:p>
@@ -1722,20 +1751,35 @@
           <w:ilvl w:val="0"/>
           <w:numId w:val="2"/>
         </w:numPr>
-      </w:pPr>
-      <w:r>
+        <w:rPr>
+          <w:highlight w:val="yellow"/>
+        </w:rPr>
+      </w:pPr>
+      <w:r>
+        <w:rPr>
+          <w:highlight w:val="yellow"/>
+        </w:rPr>
         <w:t xml:space="preserve">Stelle selektiv eine Änderung in </w:t>
       </w:r>
       <w:proofErr w:type="spellStart"/>
       <w:r>
+        <w:rPr>
+          <w:highlight w:val="yellow"/>
+        </w:rPr>
         <w:t>Staging</w:t>
       </w:r>
       <w:proofErr w:type="spellEnd"/>
       <w:r>
+        <w:rPr>
+          <w:highlight w:val="yellow"/>
+        </w:rPr>
         <w:t xml:space="preserve"> Area um sie später zu </w:t>
       </w:r>
       <w:proofErr w:type="spellStart"/>
       <w:r>
+        <w:rPr>
+          <w:highlight w:val="yellow"/>
+        </w:rPr>
         <w:t>comitten</w:t>
       </w:r>
       <w:proofErr w:type="spellEnd"/>
@@ -1747,32 +1791,61 @@
           <w:ilvl w:val="0"/>
           <w:numId w:val="2"/>
         </w:numPr>
-      </w:pPr>
-      <w:r>
+        <w:rPr>
+          <w:highlight w:val="yellow"/>
+        </w:rPr>
+      </w:pPr>
+      <w:r>
+        <w:rPr>
+          <w:highlight w:val="yellow"/>
+        </w:rPr>
         <w:t xml:space="preserve">Commit: Snapshot von Datei in </w:t>
       </w:r>
       <w:proofErr w:type="spellStart"/>
       <w:r>
+        <w:rPr>
+          <w:highlight w:val="yellow"/>
+        </w:rPr>
         <w:t>Staging</w:t>
       </w:r>
       <w:proofErr w:type="spellEnd"/>
       <w:r>
+        <w:rPr>
+          <w:highlight w:val="yellow"/>
+        </w:rPr>
         <w:t xml:space="preserve"> Area wird in GIT-Verzeichnis aufgenommen</w:t>
       </w:r>
     </w:p>
     <w:p>
-      <w:r>
+      <w:pPr>
+        <w:rPr>
+          <w:highlight w:val="yellow"/>
+        </w:rPr>
+      </w:pPr>
+      <w:r>
+        <w:rPr>
+          <w:highlight w:val="yellow"/>
+        </w:rPr>
         <w:t xml:space="preserve">Das heißt: wenn eine Datei verändert wurde, ist sie erst </w:t>
       </w:r>
       <w:proofErr w:type="spellStart"/>
       <w:r>
+        <w:rPr>
+          <w:highlight w:val="yellow"/>
+        </w:rPr>
         <w:t>modifie</w:t>
       </w:r>
       <w:r>
+        <w:rPr>
+          <w:highlight w:val="yellow"/>
+        </w:rPr>
         <w:t>d</w:t>
       </w:r>
       <w:proofErr w:type="spellEnd"/>
       <w:r>
+        <w:rPr>
+          <w:highlight w:val="yellow"/>
+        </w:rPr>
         <w:t>.</w:t>
       </w:r>
     </w:p>
@@ -1783,37 +1856,67 @@
           <w:ilvl w:val="0"/>
           <w:numId w:val="8"/>
         </w:numPr>
-      </w:pPr>
-      <w:proofErr w:type="spellStart"/>
-      <w:r>
+        <w:rPr>
+          <w:highlight w:val="yellow"/>
+        </w:rPr>
+      </w:pPr>
+      <w:proofErr w:type="spellStart"/>
+      <w:r>
+        <w:rPr>
+          <w:highlight w:val="yellow"/>
+        </w:rPr>
         <w:t>git</w:t>
       </w:r>
       <w:proofErr w:type="spellEnd"/>
       <w:r>
+        <w:rPr>
+          <w:highlight w:val="yellow"/>
+        </w:rPr>
         <w:t xml:space="preserve"> pull </w:t>
       </w:r>
       <w:r>
+        <w:rPr>
+          <w:highlight w:val="yellow"/>
+        </w:rPr>
         <w:tab/>
       </w:r>
       <w:r>
+        <w:rPr>
+          <w:highlight w:val="yellow"/>
+        </w:rPr>
         <w:tab/>
       </w:r>
       <w:r>
+        <w:rPr>
+          <w:highlight w:val="yellow"/>
+        </w:rPr>
         <w:tab/>
       </w:r>
       <w:r>
+        <w:rPr>
+          <w:highlight w:val="yellow"/>
+        </w:rPr>
         <w:tab/>
       </w:r>
       <w:r>
+        <w:rPr>
+          <w:highlight w:val="yellow"/>
+        </w:rPr>
         <w:tab/>
         <w:t xml:space="preserve">//Nur </w:t>
       </w:r>
       <w:proofErr w:type="gramStart"/>
       <w:r>
+        <w:rPr>
+          <w:highlight w:val="yellow"/>
+        </w:rPr>
         <w:t>nötig</w:t>
       </w:r>
       <w:proofErr w:type="gramEnd"/>
       <w:r>
+        <w:rPr>
+          <w:highlight w:val="yellow"/>
+        </w:rPr>
         <w:t xml:space="preserve"> um Dateien vom Remote zu ziehen</w:t>
       </w:r>
     </w:p>
@@ -1824,47 +1927,83 @@
           <w:ilvl w:val="0"/>
           <w:numId w:val="8"/>
         </w:numPr>
-      </w:pPr>
-      <w:proofErr w:type="spellStart"/>
-      <w:r>
+        <w:rPr>
+          <w:highlight w:val="yellow"/>
+        </w:rPr>
+      </w:pPr>
+      <w:proofErr w:type="spellStart"/>
+      <w:r>
+        <w:rPr>
+          <w:highlight w:val="yellow"/>
+        </w:rPr>
         <w:t>git</w:t>
       </w:r>
       <w:proofErr w:type="spellEnd"/>
       <w:r>
+        <w:rPr>
+          <w:highlight w:val="yellow"/>
+        </w:rPr>
         <w:t xml:space="preserve"> </w:t>
       </w:r>
       <w:proofErr w:type="gramStart"/>
       <w:r>
+        <w:rPr>
+          <w:highlight w:val="yellow"/>
+        </w:rPr>
         <w:t>add .</w:t>
       </w:r>
       <w:proofErr w:type="gramEnd"/>
       <w:r>
+        <w:rPr>
+          <w:highlight w:val="yellow"/>
+        </w:rPr>
         <w:tab/>
       </w:r>
       <w:r>
+        <w:rPr>
+          <w:highlight w:val="yellow"/>
+        </w:rPr>
         <w:tab/>
       </w:r>
       <w:r>
+        <w:rPr>
+          <w:highlight w:val="yellow"/>
+        </w:rPr>
         <w:tab/>
       </w:r>
       <w:r>
+        <w:rPr>
+          <w:highlight w:val="yellow"/>
+        </w:rPr>
         <w:tab/>
         <w:t>//</w:t>
       </w:r>
       <w:proofErr w:type="spellStart"/>
       <w:r>
+        <w:rPr>
+          <w:highlight w:val="yellow"/>
+        </w:rPr>
         <w:t>bzw</w:t>
       </w:r>
       <w:proofErr w:type="spellEnd"/>
       <w:r>
+        <w:rPr>
+          <w:highlight w:val="yellow"/>
+        </w:rPr>
         <w:t xml:space="preserve"> ein anderer </w:t>
       </w:r>
       <w:proofErr w:type="spellStart"/>
       <w:r>
+        <w:rPr>
+          <w:highlight w:val="yellow"/>
+        </w:rPr>
         <w:t>add</w:t>
       </w:r>
       <w:proofErr w:type="spellEnd"/>
       <w:r>
+        <w:rPr>
+          <w:highlight w:val="yellow"/>
+        </w:rPr>
         <w:t xml:space="preserve"> Befehl</w:t>
       </w:r>
     </w:p>
@@ -1875,43 +2014,76 @@
           <w:ilvl w:val="0"/>
           <w:numId w:val="8"/>
         </w:numPr>
-      </w:pPr>
-      <w:proofErr w:type="spellStart"/>
-      <w:r>
+        <w:rPr>
+          <w:highlight w:val="yellow"/>
+        </w:rPr>
+      </w:pPr>
+      <w:proofErr w:type="spellStart"/>
+      <w:r>
+        <w:rPr>
+          <w:highlight w:val="yellow"/>
+        </w:rPr>
         <w:t>git</w:t>
       </w:r>
       <w:proofErr w:type="spellEnd"/>
       <w:r>
+        <w:rPr>
+          <w:highlight w:val="yellow"/>
+        </w:rPr>
         <w:t xml:space="preserve"> </w:t>
       </w:r>
       <w:proofErr w:type="spellStart"/>
       <w:r>
+        <w:rPr>
+          <w:highlight w:val="yellow"/>
+        </w:rPr>
         <w:t>status</w:t>
       </w:r>
       <w:proofErr w:type="spellEnd"/>
       <w:r>
+        <w:rPr>
+          <w:highlight w:val="yellow"/>
+        </w:rPr>
         <w:tab/>
       </w:r>
       <w:r>
+        <w:rPr>
+          <w:highlight w:val="yellow"/>
+        </w:rPr>
         <w:tab/>
       </w:r>
       <w:r>
+        <w:rPr>
+          <w:highlight w:val="yellow"/>
+        </w:rPr>
         <w:tab/>
       </w:r>
       <w:r>
+        <w:rPr>
+          <w:highlight w:val="yellow"/>
+        </w:rPr>
         <w:tab/>
         <w:t>//zeigt: neue/</w:t>
       </w:r>
       <w:proofErr w:type="spellStart"/>
       <w:r>
+        <w:rPr>
+          <w:highlight w:val="yellow"/>
+        </w:rPr>
         <w:t>geaänderte</w:t>
       </w:r>
       <w:proofErr w:type="spellEnd"/>
       <w:r>
+        <w:rPr>
+          <w:highlight w:val="yellow"/>
+        </w:rPr>
         <w:t xml:space="preserve"> Dateien, offene </w:t>
       </w:r>
       <w:proofErr w:type="spellStart"/>
       <w:r>
+        <w:rPr>
+          <w:highlight w:val="yellow"/>
+        </w:rPr>
         <w:t>Commits</w:t>
       </w:r>
       <w:proofErr w:type="spellEnd"/>
@@ -1923,29 +2095,50 @@
           <w:ilvl w:val="0"/>
           <w:numId w:val="8"/>
         </w:numPr>
-      </w:pPr>
-      <w:proofErr w:type="spellStart"/>
-      <w:r>
+        <w:rPr>
+          <w:highlight w:val="yellow"/>
+        </w:rPr>
+      </w:pPr>
+      <w:proofErr w:type="spellStart"/>
+      <w:r>
+        <w:rPr>
+          <w:highlight w:val="yellow"/>
+        </w:rPr>
         <w:t>git</w:t>
       </w:r>
       <w:proofErr w:type="spellEnd"/>
       <w:r>
+        <w:rPr>
+          <w:highlight w:val="yellow"/>
+        </w:rPr>
         <w:t xml:space="preserve"> </w:t>
       </w:r>
       <w:proofErr w:type="spellStart"/>
       <w:r>
+        <w:rPr>
+          <w:highlight w:val="yellow"/>
+        </w:rPr>
         <w:t>commit</w:t>
       </w:r>
       <w:proofErr w:type="spellEnd"/>
       <w:r>
+        <w:rPr>
+          <w:highlight w:val="yellow"/>
+        </w:rPr>
         <w:t xml:space="preserve"> -m „sinnvolle Notiz“</w:t>
       </w:r>
       <w:r>
+        <w:rPr>
+          <w:highlight w:val="yellow"/>
+        </w:rPr>
         <w:tab/>
         <w:t>//</w:t>
       </w:r>
       <w:proofErr w:type="spellStart"/>
       <w:r>
+        <w:rPr>
+          <w:highlight w:val="yellow"/>
+        </w:rPr>
         <w:t>staged</w:t>
       </w:r>
       <w:proofErr w:type="spellEnd"/>
@@ -1957,34 +2150,61 @@
           <w:ilvl w:val="0"/>
           <w:numId w:val="8"/>
         </w:numPr>
-      </w:pPr>
-      <w:proofErr w:type="spellStart"/>
-      <w:r>
+        <w:rPr>
+          <w:highlight w:val="yellow"/>
+        </w:rPr>
+      </w:pPr>
+      <w:proofErr w:type="spellStart"/>
+      <w:r>
+        <w:rPr>
+          <w:highlight w:val="yellow"/>
+        </w:rPr>
         <w:t>git</w:t>
       </w:r>
       <w:proofErr w:type="spellEnd"/>
       <w:r>
+        <w:rPr>
+          <w:highlight w:val="yellow"/>
+        </w:rPr>
         <w:t xml:space="preserve"> push</w:t>
       </w:r>
       <w:r>
+        <w:rPr>
+          <w:highlight w:val="yellow"/>
+        </w:rPr>
         <w:tab/>
       </w:r>
       <w:r>
+        <w:rPr>
+          <w:highlight w:val="yellow"/>
+        </w:rPr>
         <w:tab/>
       </w:r>
       <w:r>
+        <w:rPr>
+          <w:highlight w:val="yellow"/>
+        </w:rPr>
         <w:tab/>
       </w:r>
       <w:r>
+        <w:rPr>
+          <w:highlight w:val="yellow"/>
+        </w:rPr>
         <w:tab/>
         <w:t>//</w:t>
       </w:r>
       <w:proofErr w:type="spellStart"/>
       <w:r>
+        <w:rPr>
+          <w:highlight w:val="yellow"/>
+        </w:rPr>
         <w:t>pushed</w:t>
       </w:r>
       <w:proofErr w:type="spellEnd"/>
       <w:r>
+        <w:rPr>
+          <w:highlight w:val="yellow"/>
+        </w:rPr>
         <w:t xml:space="preserve"> die Dateien auf das GITHUB-Repo</w:t>
       </w:r>
     </w:p>
@@ -1995,87 +2215,119 @@
           <w:ilvl w:val="0"/>
           <w:numId w:val="8"/>
         </w:numPr>
-      </w:pPr>
-      <w:proofErr w:type="spellStart"/>
-      <w:r>
+        <w:rPr>
+          <w:highlight w:val="yellow"/>
+        </w:rPr>
+      </w:pPr>
+      <w:proofErr w:type="spellStart"/>
+      <w:r>
+        <w:rPr>
+          <w:highlight w:val="yellow"/>
+        </w:rPr>
         <w:t>git</w:t>
       </w:r>
       <w:proofErr w:type="spellEnd"/>
       <w:r>
+        <w:rPr>
+          <w:highlight w:val="yellow"/>
+        </w:rPr>
         <w:t xml:space="preserve"> log</w:t>
       </w:r>
       <w:r>
+        <w:rPr>
+          <w:highlight w:val="yellow"/>
+        </w:rPr>
         <w:tab/>
       </w:r>
       <w:r>
+        <w:rPr>
+          <w:highlight w:val="yellow"/>
+        </w:rPr>
         <w:tab/>
       </w:r>
       <w:r>
+        <w:rPr>
+          <w:highlight w:val="yellow"/>
+        </w:rPr>
         <w:tab/>
       </w:r>
       <w:r>
+        <w:rPr>
+          <w:highlight w:val="yellow"/>
+        </w:rPr>
         <w:tab/>
       </w:r>
       <w:r>
+        <w:rPr>
+          <w:highlight w:val="yellow"/>
+        </w:rPr>
         <w:tab/>
         <w:t xml:space="preserve">//zeigt </w:t>
       </w:r>
       <w:proofErr w:type="spellStart"/>
       <w:r>
+        <w:rPr>
+          <w:highlight w:val="yellow"/>
+        </w:rPr>
         <w:t>commit-history</w:t>
       </w:r>
       <w:proofErr w:type="spellEnd"/>
     </w:p>
     <w:p>
       <w:r>
+        <w:rPr>
+          <w:highlight w:val="yellow"/>
+        </w:rPr>
         <w:t xml:space="preserve">Sollte </w:t>
       </w:r>
       <w:proofErr w:type="spellStart"/>
       <w:r>
+        <w:rPr>
+          <w:highlight w:val="yellow"/>
+        </w:rPr>
         <w:t>G</w:t>
       </w:r>
       <w:r>
+        <w:rPr>
+          <w:highlight w:val="yellow"/>
+        </w:rPr>
         <w:t>it</w:t>
       </w:r>
       <w:proofErr w:type="spellEnd"/>
       <w:r>
+        <w:rPr>
+          <w:highlight w:val="yellow"/>
+        </w:rPr>
         <w:t xml:space="preserve"> in einer Umgebung verwendet werden, die GIT bereits integriert, findet man die einzelnen Befehle </w:t>
       </w:r>
       <w:proofErr w:type="spellStart"/>
       <w:r>
+        <w:rPr>
+          <w:highlight w:val="yellow"/>
+        </w:rPr>
         <w:t>idR</w:t>
       </w:r>
       <w:proofErr w:type="spellEnd"/>
       <w:r>
+        <w:rPr>
+          <w:highlight w:val="yellow"/>
+        </w:rPr>
         <w:t xml:space="preserve"> als Symbole recht schnell über das </w:t>
       </w:r>
       <w:proofErr w:type="spellStart"/>
       <w:r>
+        <w:rPr>
+          <w:highlight w:val="yellow"/>
+        </w:rPr>
         <w:t>git</w:t>
       </w:r>
       <w:proofErr w:type="spellEnd"/>
       <w:r>
+        <w:rPr>
+          <w:highlight w:val="yellow"/>
+        </w:rPr>
         <w:t>-Symbol.</w:t>
       </w:r>
-    </w:p>
-    <w:p/>
-    <w:p>
-      <w:r>
-        <w:rPr>
-          <w:highlight w:val="yellow"/>
-        </w:rPr>
-        <w:t xml:space="preserve">Branchen und </w:t>
-      </w:r>
-      <w:proofErr w:type="spellStart"/>
-      <w:r>
-        <w:rPr>
-          <w:highlight w:val="yellow"/>
-        </w:rPr>
-        <w:t>Mergen</w:t>
-      </w:r>
-      <w:proofErr w:type="spellEnd"/>
-    </w:p>
-    <w:p>
       <w:r>
         <w:br w:type="page"/>
       </w:r>
@@ -4539,15 +4791,7 @@
       </w:r>
       <w:proofErr w:type="gramEnd"/>
       <w:r>
-        <w:t xml:space="preserve"> zu früh einen </w:t>
-      </w:r>
-      <w:proofErr w:type="spellStart"/>
-      <w:r>
-        <w:t>stand</w:t>
-      </w:r>
-      <w:proofErr w:type="spellEnd"/>
-      <w:r>
-        <w:t xml:space="preserve"> </w:t>
+        <w:t xml:space="preserve"> zu früh einen stand </w:t>
       </w:r>
       <w:proofErr w:type="spellStart"/>
       <w:r>
@@ -5004,7 +5248,961 @@
         <w:t>Zustand zurück</w:t>
       </w:r>
     </w:p>
+    <w:p>
+      <w:pPr>
+        <w:rPr>
+          <w:rFonts w:asciiTheme="majorHAnsi" w:eastAsiaTheme="majorEastAsia" w:hAnsiTheme="majorHAnsi" w:cstheme="majorBidi"/>
+          <w:color w:val="0F4761" w:themeColor="accent1" w:themeShade="BF"/>
+          <w:sz w:val="40"/>
+          <w:szCs w:val="40"/>
+        </w:rPr>
+      </w:pPr>
+      <w:r>
+        <w:br w:type="page"/>
+      </w:r>
+    </w:p>
+    <w:p>
+      <w:pPr>
+        <w:pStyle w:val="berschrift1"/>
+      </w:pPr>
+      <w:r>
+        <w:lastRenderedPageBreak/>
+        <w:t>Commit-Notizen</w:t>
+      </w:r>
+    </w:p>
+    <w:p>
+      <w:r>
+        <w:t>Eine übersichtliche Struktur hilft den Überblick zu behalten. Folgende Konventionen helfen:</w:t>
+      </w:r>
+    </w:p>
+    <w:p>
+      <w:pPr>
+        <w:rPr>
+          <w:u w:val="single"/>
+        </w:rPr>
+      </w:pPr>
+      <w:r>
+        <w:rPr>
+          <w:u w:val="single"/>
+        </w:rPr>
+        <w:t>Struktur:</w:t>
+      </w:r>
+    </w:p>
+    <w:p>
+      <w:r>
+        <w:t>&lt;typ</w:t>
+      </w:r>
+      <w:proofErr w:type="gramStart"/>
+      <w:r>
+        <w:t>&gt;(</w:t>
+      </w:r>
+      <w:proofErr w:type="gramEnd"/>
+      <w:r>
+        <w:t xml:space="preserve">optional: </w:t>
+      </w:r>
+      <w:proofErr w:type="spellStart"/>
+      <w:r>
+        <w:t>scope</w:t>
+      </w:r>
+      <w:proofErr w:type="spellEnd"/>
+      <w:r>
+        <w:t xml:space="preserve">): &lt;kurze </w:t>
+      </w:r>
+      <w:proofErr w:type="spellStart"/>
+      <w:r>
+        <w:t>erklärung</w:t>
+      </w:r>
+      <w:proofErr w:type="spellEnd"/>
+      <w:r>
+        <w:t>&gt;</w:t>
+      </w:r>
+    </w:p>
     <w:p/>
+    <w:p>
+      <w:r>
+        <w:rPr>
+          <w:u w:val="single"/>
+        </w:rPr>
+        <w:t>Typ:</w:t>
+      </w:r>
+      <w:r>
+        <w:tab/>
+      </w:r>
+      <w:r>
+        <w:tab/>
+      </w:r>
+      <w:r>
+        <w:rPr>
+          <w:u w:val="single"/>
+        </w:rPr>
+        <w:t>Beschreibung:</w:t>
+      </w:r>
+    </w:p>
+    <w:p>
+      <w:proofErr w:type="spellStart"/>
+      <w:r>
+        <w:t>feat</w:t>
+      </w:r>
+      <w:proofErr w:type="spellEnd"/>
+      <w:r>
+        <w:tab/>
+      </w:r>
+      <w:r>
+        <w:tab/>
+      </w:r>
+      <w:r>
+        <w:t>Neues Feature</w:t>
+      </w:r>
+    </w:p>
+    <w:p>
+      <w:r>
+        <w:t>fix</w:t>
+      </w:r>
+      <w:r>
+        <w:tab/>
+      </w:r>
+      <w:r>
+        <w:tab/>
+      </w:r>
+      <w:r>
+        <w:t>Bugfix</w:t>
+      </w:r>
+    </w:p>
+    <w:p>
+      <w:proofErr w:type="spellStart"/>
+      <w:r>
+        <w:t>docs</w:t>
+      </w:r>
+      <w:proofErr w:type="spellEnd"/>
+      <w:r>
+        <w:tab/>
+      </w:r>
+      <w:r>
+        <w:tab/>
+      </w:r>
+      <w:proofErr w:type="spellStart"/>
+      <w:r>
+        <w:t>Nur</w:t>
+      </w:r>
+      <w:proofErr w:type="spellEnd"/>
+      <w:r>
+        <w:t xml:space="preserve"> Dokumentation geändert</w:t>
+      </w:r>
+    </w:p>
+    <w:p>
+      <w:r>
+        <w:t>style</w:t>
+      </w:r>
+      <w:r>
+        <w:tab/>
+      </w:r>
+      <w:r>
+        <w:tab/>
+      </w:r>
+      <w:r>
+        <w:t>Code-Formatierung (kein Codeverhalten)</w:t>
+      </w:r>
+    </w:p>
+    <w:p>
+      <w:proofErr w:type="spellStart"/>
+      <w:r>
+        <w:t>refactor</w:t>
+      </w:r>
+      <w:proofErr w:type="spellEnd"/>
+      <w:r>
+        <w:tab/>
+      </w:r>
+      <w:r>
+        <w:t>Code geändert ohne Verhalten zu ändern</w:t>
+      </w:r>
+    </w:p>
+    <w:p>
+      <w:proofErr w:type="spellStart"/>
+      <w:proofErr w:type="gramStart"/>
+      <w:r>
+        <w:t>test</w:t>
+      </w:r>
+      <w:proofErr w:type="spellEnd"/>
+      <w:r>
+        <w:tab/>
+      </w:r>
+      <w:r>
+        <w:tab/>
+      </w:r>
+      <w:r>
+        <w:t>Tests</w:t>
+      </w:r>
+      <w:proofErr w:type="gramEnd"/>
+      <w:r>
+        <w:t xml:space="preserve"> hinzugefügt oder geändert</w:t>
+      </w:r>
+    </w:p>
+    <w:p>
+      <w:proofErr w:type="spellStart"/>
+      <w:r>
+        <w:t>chore</w:t>
+      </w:r>
+      <w:proofErr w:type="spellEnd"/>
+      <w:r>
+        <w:tab/>
+      </w:r>
+      <w:r>
+        <w:tab/>
+      </w:r>
+      <w:r>
+        <w:t>Wartung oder Aufgaben ohne Logikänderung</w:t>
+      </w:r>
+    </w:p>
+    <w:p>
+      <w:proofErr w:type="spellStart"/>
+      <w:r>
+        <w:t>perf</w:t>
+      </w:r>
+      <w:proofErr w:type="spellEnd"/>
+      <w:r>
+        <w:tab/>
+      </w:r>
+      <w:r>
+        <w:tab/>
+      </w:r>
+      <w:r>
+        <w:t>Performance-Verbesserung</w:t>
+      </w:r>
+    </w:p>
+    <w:p>
+      <w:r>
+        <w:t>ci</w:t>
+      </w:r>
+      <w:r>
+        <w:tab/>
+      </w:r>
+      <w:r>
+        <w:tab/>
+      </w:r>
+      <w:r>
+        <w:t>Änderungen an CI/CD-Konfiguration</w:t>
+      </w:r>
+    </w:p>
+    <w:p/>
+    <w:p>
+      <w:pPr>
+        <w:rPr>
+          <w:u w:val="single"/>
+        </w:rPr>
+      </w:pPr>
+      <w:proofErr w:type="spellStart"/>
+      <w:r>
+        <w:rPr>
+          <w:u w:val="single"/>
+        </w:rPr>
+        <w:t>Bsp</w:t>
+      </w:r>
+      <w:proofErr w:type="spellEnd"/>
+      <w:r>
+        <w:rPr>
+          <w:u w:val="single"/>
+        </w:rPr>
+        <w:t>:</w:t>
+      </w:r>
+    </w:p>
+    <w:p>
+      <w:proofErr w:type="spellStart"/>
+      <w:r>
+        <w:t>feat</w:t>
+      </w:r>
+      <w:proofErr w:type="spellEnd"/>
+      <w:r>
+        <w:t>(</w:t>
+      </w:r>
+      <w:proofErr w:type="spellStart"/>
+      <w:r>
+        <w:t>auth</w:t>
+      </w:r>
+      <w:proofErr w:type="spellEnd"/>
+      <w:r>
+        <w:t>): füge Login-Funktionalität hinzu</w:t>
+      </w:r>
+    </w:p>
+    <w:p>
+      <w:r>
+        <w:t>fix(</w:t>
+      </w:r>
+      <w:proofErr w:type="spellStart"/>
+      <w:r>
+        <w:t>api</w:t>
+      </w:r>
+      <w:proofErr w:type="spellEnd"/>
+      <w:r>
+        <w:t>): behebe Timeout-Bug bei GET-Anfragen</w:t>
+      </w:r>
+    </w:p>
+    <w:p>
+      <w:proofErr w:type="spellStart"/>
+      <w:r>
+        <w:t>docs</w:t>
+      </w:r>
+      <w:proofErr w:type="spellEnd"/>
+      <w:r>
+        <w:t>(</w:t>
+      </w:r>
+      <w:proofErr w:type="spellStart"/>
+      <w:r>
+        <w:t>readme</w:t>
+      </w:r>
+      <w:proofErr w:type="spellEnd"/>
+      <w:r>
+        <w:t>): aktualisiere Projektbeschreibung</w:t>
+      </w:r>
+    </w:p>
+    <w:p/>
+    <w:p>
+      <w:pPr>
+        <w:rPr>
+          <w:rFonts w:asciiTheme="majorHAnsi" w:eastAsiaTheme="majorEastAsia" w:hAnsiTheme="majorHAnsi" w:cstheme="majorBidi"/>
+          <w:color w:val="0F4761" w:themeColor="accent1" w:themeShade="BF"/>
+          <w:sz w:val="40"/>
+          <w:szCs w:val="40"/>
+        </w:rPr>
+      </w:pPr>
+      <w:r>
+        <w:br w:type="page"/>
+      </w:r>
+    </w:p>
+    <w:p>
+      <w:pPr>
+        <w:pStyle w:val="berschrift1"/>
+      </w:pPr>
+      <w:proofErr w:type="spellStart"/>
+      <w:r>
+        <w:lastRenderedPageBreak/>
+        <w:t>Branching</w:t>
+      </w:r>
+      <w:proofErr w:type="spellEnd"/>
+    </w:p>
+    <w:p>
+      <w:r>
+        <w:t xml:space="preserve">Ein Branch ist eine parallele Version eines Projekts zu einem bestimmten Zeitpunkt, der sich </w:t>
+      </w:r>
+      <w:proofErr w:type="spellStart"/>
+      <w:r>
+        <w:t>weiterentickeln</w:t>
+      </w:r>
+      <w:proofErr w:type="spellEnd"/>
+      <w:r>
+        <w:t xml:space="preserve"> lässt.</w:t>
+      </w:r>
+    </w:p>
+    <w:p>
+      <w:r>
+        <w:drawing>
+          <wp:inline distT="0" distB="0" distL="0" distR="0" wp14:anchorId="32AA6877" wp14:editId="6E7EC344">
+            <wp:extent cx="3467775" cy="1630680"/>
+            <wp:effectExtent l="0" t="0" r="0" b="7620"/>
+            <wp:docPr id="441906100" name="Grafik 1" descr="Ein Bild, das Screenshot, Text, Schrift enthält.&#10;&#10;KI-generierte Inhalte können fehlerhaft sein."/>
+            <wp:cNvGraphicFramePr>
+              <a:graphicFrameLocks xmlns:a="http://schemas.openxmlformats.org/drawingml/2006/main" noChangeAspect="1"/>
+            </wp:cNvGraphicFramePr>
+            <a:graphic xmlns:a="http://schemas.openxmlformats.org/drawingml/2006/main">
+              <a:graphicData uri="http://schemas.openxmlformats.org/drawingml/2006/picture">
+                <pic:pic xmlns:pic="http://schemas.openxmlformats.org/drawingml/2006/picture">
+                  <pic:nvPicPr>
+                    <pic:cNvPr id="441906100" name="Grafik 1" descr="Ein Bild, das Screenshot, Text, Schrift enthält.&#10;&#10;KI-generierte Inhalte können fehlerhaft sein."/>
+                    <pic:cNvPicPr/>
+                  </pic:nvPicPr>
+                  <pic:blipFill>
+                    <a:blip r:embed="rId11"/>
+                    <a:stretch>
+                      <a:fillRect/>
+                    </a:stretch>
+                  </pic:blipFill>
+                  <pic:spPr>
+                    <a:xfrm>
+                      <a:off x="0" y="0"/>
+                      <a:ext cx="3471728" cy="1632539"/>
+                    </a:xfrm>
+                    <a:prstGeom prst="rect">
+                      <a:avLst/>
+                    </a:prstGeom>
+                  </pic:spPr>
+                </pic:pic>
+              </a:graphicData>
+            </a:graphic>
+          </wp:inline>
+        </w:drawing>
+      </w:r>
+    </w:p>
+    <w:p>
+      <w:r>
+        <w:t xml:space="preserve">Hier sieht man also, wie sich das Projekt vom Startzustand C0 immer weiterentwickelt. In C2 wurde das letzte </w:t>
+      </w:r>
+      <w:proofErr w:type="gramStart"/>
+      <w:r>
+        <w:t>mal</w:t>
+      </w:r>
+      <w:proofErr w:type="gramEnd"/>
+      <w:r>
+        <w:t xml:space="preserve"> auf den </w:t>
+      </w:r>
+      <w:proofErr w:type="spellStart"/>
+      <w:r>
+        <w:t>master</w:t>
+      </w:r>
+      <w:proofErr w:type="spellEnd"/>
+      <w:r>
+        <w:t xml:space="preserve"> gepusht. Von da entwickelt sich der Branch „iss53“ und der Branch „</w:t>
+      </w:r>
+      <w:proofErr w:type="spellStart"/>
+      <w:r>
+        <w:t>hotfix</w:t>
+      </w:r>
+      <w:proofErr w:type="spellEnd"/>
+      <w:r>
+        <w:t>“</w:t>
+      </w:r>
+      <w:r>
+        <w:t>.</w:t>
+      </w:r>
+    </w:p>
+    <w:p>
+      <w:r>
+        <w:t xml:space="preserve">Um zwischen </w:t>
+      </w:r>
+      <w:proofErr w:type="spellStart"/>
+      <w:r>
+        <w:t>Branches</w:t>
+      </w:r>
+      <w:proofErr w:type="spellEnd"/>
+      <w:r>
+        <w:t xml:space="preserve"> zu wechseln ist es immer sinnvoll zu committen.</w:t>
+      </w:r>
+    </w:p>
+    <w:p>
+      <w:pPr>
+        <w:pStyle w:val="Listenabsatz"/>
+        <w:numPr>
+          <w:ilvl w:val="0"/>
+          <w:numId w:val="21"/>
+        </w:numPr>
+      </w:pPr>
+      <w:r>
+        <w:t>Aktuellen Branch committen</w:t>
+      </w:r>
+    </w:p>
+    <w:p>
+      <w:pPr>
+        <w:pStyle w:val="Listenabsatz"/>
+        <w:numPr>
+          <w:ilvl w:val="0"/>
+          <w:numId w:val="21"/>
+        </w:numPr>
+      </w:pPr>
+      <w:proofErr w:type="spellStart"/>
+      <w:r>
+        <w:t>git</w:t>
+      </w:r>
+      <w:proofErr w:type="spellEnd"/>
+      <w:r>
+        <w:t xml:space="preserve"> </w:t>
+      </w:r>
+      <w:proofErr w:type="spellStart"/>
+      <w:r>
+        <w:t>checkout</w:t>
+      </w:r>
+      <w:proofErr w:type="spellEnd"/>
+      <w:r>
+        <w:t xml:space="preserve"> -b </w:t>
+      </w:r>
+      <w:proofErr w:type="spellStart"/>
+      <w:r>
+        <w:t>hotfix</w:t>
+      </w:r>
+      <w:proofErr w:type="spellEnd"/>
+      <w:r>
+        <w:tab/>
+      </w:r>
+      <w:r>
+        <w:tab/>
+        <w:t xml:space="preserve">//erzeugt den neuen Branch </w:t>
+      </w:r>
+      <w:proofErr w:type="spellStart"/>
+      <w:r>
+        <w:t>hotfix</w:t>
+      </w:r>
+      <w:proofErr w:type="spellEnd"/>
+      <w:r>
+        <w:t xml:space="preserve"> und wechselt dorthin</w:t>
+      </w:r>
+    </w:p>
+    <w:p>
+      <w:pPr>
+        <w:pStyle w:val="Listenabsatz"/>
+        <w:numPr>
+          <w:ilvl w:val="0"/>
+          <w:numId w:val="21"/>
+        </w:numPr>
+      </w:pPr>
+      <w:r>
+        <w:t>Änderungen vornehmen und committen</w:t>
+      </w:r>
+    </w:p>
+    <w:p>
+      <w:r>
+        <w:t>Man kann zwar auch ohne vorher zu committen den Branch wechseln, aber nur wenn die geänderten Dateien nicht im Konflikt mit dem Branch stehen in den man wechseln möchte.</w:t>
+      </w:r>
+    </w:p>
+    <w:p>
+      <w:pPr>
+        <w:pStyle w:val="berschrift1"/>
+      </w:pPr>
+      <w:proofErr w:type="spellStart"/>
+      <w:r>
+        <w:t>Merging</w:t>
+      </w:r>
+      <w:proofErr w:type="spellEnd"/>
+      <w:r>
+        <w:t xml:space="preserve"> und </w:t>
+      </w:r>
+      <w:proofErr w:type="spellStart"/>
+      <w:r>
+        <w:t>Mergekonflikte</w:t>
+      </w:r>
+      <w:proofErr w:type="spellEnd"/>
+      <w:r>
+        <w:t>:</w:t>
+      </w:r>
+    </w:p>
+    <w:p>
+      <w:r>
+        <w:t xml:space="preserve">Nun möchten wir zwei </w:t>
+      </w:r>
+      <w:proofErr w:type="spellStart"/>
+      <w:r>
+        <w:t>Branches</w:t>
+      </w:r>
+      <w:proofErr w:type="spellEnd"/>
+      <w:r>
+        <w:t xml:space="preserve"> </w:t>
+      </w:r>
+      <w:proofErr w:type="spellStart"/>
+      <w:r>
+        <w:t>zussammenführen</w:t>
+      </w:r>
+      <w:proofErr w:type="spellEnd"/>
+      <w:r>
+        <w:t xml:space="preserve">, z.B. </w:t>
+      </w:r>
+      <w:proofErr w:type="spellStart"/>
+      <w:r>
+        <w:t>hotfix</w:t>
+      </w:r>
+      <w:proofErr w:type="spellEnd"/>
+      <w:r>
+        <w:t xml:space="preserve"> mit </w:t>
+      </w:r>
+      <w:proofErr w:type="spellStart"/>
+      <w:r>
+        <w:t>master</w:t>
+      </w:r>
+      <w:proofErr w:type="spellEnd"/>
+      <w:r>
+        <w:t>.</w:t>
+      </w:r>
+    </w:p>
+    <w:p>
+      <w:pPr>
+        <w:pStyle w:val="Listenabsatz"/>
+        <w:numPr>
+          <w:ilvl w:val="0"/>
+          <w:numId w:val="22"/>
+        </w:numPr>
+      </w:pPr>
+      <w:proofErr w:type="spellStart"/>
+      <w:r>
+        <w:t>git</w:t>
+      </w:r>
+      <w:proofErr w:type="spellEnd"/>
+      <w:r>
+        <w:t xml:space="preserve"> </w:t>
+      </w:r>
+      <w:proofErr w:type="spellStart"/>
+      <w:r>
+        <w:t>checkout</w:t>
+      </w:r>
+      <w:proofErr w:type="spellEnd"/>
+      <w:r>
+        <w:t xml:space="preserve"> </w:t>
+      </w:r>
+      <w:proofErr w:type="spellStart"/>
+      <w:r>
+        <w:t>master</w:t>
+      </w:r>
+      <w:proofErr w:type="spellEnd"/>
+      <w:r>
+        <w:tab/>
+        <w:t xml:space="preserve">//Wechsle auf den </w:t>
+      </w:r>
+      <w:proofErr w:type="gramStart"/>
+      <w:r>
+        <w:t>master-Branch</w:t>
+      </w:r>
+      <w:proofErr w:type="gramEnd"/>
+      <w:r>
+        <w:t xml:space="preserve"> um </w:t>
+      </w:r>
+      <w:proofErr w:type="spellStart"/>
+      <w:r>
+        <w:t>hotfix</w:t>
+      </w:r>
+      <w:proofErr w:type="spellEnd"/>
+      <w:r>
+        <w:t xml:space="preserve"> dann einzufügen</w:t>
+      </w:r>
+    </w:p>
+    <w:p>
+      <w:pPr>
+        <w:pStyle w:val="Listenabsatz"/>
+        <w:numPr>
+          <w:ilvl w:val="0"/>
+          <w:numId w:val="22"/>
+        </w:numPr>
+      </w:pPr>
+      <w:proofErr w:type="spellStart"/>
+      <w:r>
+        <w:t>git</w:t>
+      </w:r>
+      <w:proofErr w:type="spellEnd"/>
+      <w:r>
+        <w:t xml:space="preserve"> </w:t>
+      </w:r>
+      <w:proofErr w:type="spellStart"/>
+      <w:r>
+        <w:t>merge</w:t>
+      </w:r>
+      <w:proofErr w:type="spellEnd"/>
+      <w:r>
+        <w:t xml:space="preserve"> </w:t>
+      </w:r>
+      <w:proofErr w:type="spellStart"/>
+      <w:r>
+        <w:t>hotfix</w:t>
+      </w:r>
+      <w:proofErr w:type="spellEnd"/>
+      <w:r>
+        <w:tab/>
+        <w:t xml:space="preserve">//führt </w:t>
+      </w:r>
+      <w:proofErr w:type="spellStart"/>
+      <w:r>
+        <w:t>hotfix</w:t>
+      </w:r>
+      <w:proofErr w:type="spellEnd"/>
+      <w:r>
+        <w:t xml:space="preserve"> in </w:t>
+      </w:r>
+      <w:proofErr w:type="spellStart"/>
+      <w:r>
+        <w:t>master</w:t>
+      </w:r>
+      <w:proofErr w:type="spellEnd"/>
+      <w:r>
+        <w:t xml:space="preserve"> über</w:t>
+      </w:r>
+    </w:p>
+    <w:p>
+      <w:pPr>
+        <w:pStyle w:val="Listenabsatz"/>
+        <w:numPr>
+          <w:ilvl w:val="0"/>
+          <w:numId w:val="22"/>
+        </w:numPr>
+      </w:pPr>
+      <w:proofErr w:type="spellStart"/>
+      <w:r>
+        <w:t>git</w:t>
+      </w:r>
+      <w:proofErr w:type="spellEnd"/>
+      <w:r>
+        <w:t xml:space="preserve"> </w:t>
+      </w:r>
+      <w:proofErr w:type="spellStart"/>
+      <w:r>
+        <w:t>branch</w:t>
+      </w:r>
+      <w:proofErr w:type="spellEnd"/>
+      <w:r>
+        <w:t xml:space="preserve"> -d </w:t>
+      </w:r>
+      <w:proofErr w:type="spellStart"/>
+      <w:r>
+        <w:t>hotfix</w:t>
+      </w:r>
+      <w:proofErr w:type="spellEnd"/>
+      <w:r>
+        <w:tab/>
+        <w:t xml:space="preserve">//löscht </w:t>
+      </w:r>
+      <w:proofErr w:type="spellStart"/>
+      <w:r>
+        <w:t>hotfix</w:t>
+      </w:r>
+      <w:proofErr w:type="spellEnd"/>
+      <w:r>
+        <w:t>, da er nicht mehr benötigt wird</w:t>
+      </w:r>
+    </w:p>
+    <w:p>
+      <w:r>
+        <w:t xml:space="preserve">Beim </w:t>
+      </w:r>
+      <w:proofErr w:type="spellStart"/>
+      <w:r>
+        <w:t>mergen</w:t>
+      </w:r>
+      <w:proofErr w:type="spellEnd"/>
+      <w:r>
+        <w:t xml:space="preserve"> können auch Konflikte auftreten. Das </w:t>
+      </w:r>
+      <w:proofErr w:type="gramStart"/>
+      <w:r>
+        <w:t>passiert</w:t>
+      </w:r>
+      <w:proofErr w:type="gramEnd"/>
+      <w:r>
+        <w:t xml:space="preserve"> wenn </w:t>
+      </w:r>
+      <w:r>
+        <w:t xml:space="preserve">in beiden </w:t>
+      </w:r>
+      <w:proofErr w:type="spellStart"/>
+      <w:r>
+        <w:t>Branches</w:t>
+      </w:r>
+      <w:proofErr w:type="spellEnd"/>
+      <w:r>
+        <w:t xml:space="preserve"> eine Datei unterschiedlich an der gleichen Stelle geändert wurde. Dann kann </w:t>
+      </w:r>
+      <w:proofErr w:type="spellStart"/>
+      <w:r>
+        <w:t>git</w:t>
+      </w:r>
+      <w:proofErr w:type="spellEnd"/>
+      <w:r>
+        <w:t xml:space="preserve"> nicht entscheiden welcher Branch nun der richtige ist.</w:t>
+      </w:r>
+    </w:p>
+    <w:p>
+      <w:r>
+        <w:t>Deshalb ist folgendes wichtig:</w:t>
+      </w:r>
+    </w:p>
+    <w:p>
+      <w:pPr>
+        <w:pStyle w:val="Listenabsatz"/>
+        <w:numPr>
+          <w:ilvl w:val="0"/>
+          <w:numId w:val="23"/>
+        </w:numPr>
+      </w:pPr>
+      <w:r>
+        <w:t xml:space="preserve">Unterschiedliche </w:t>
+      </w:r>
+      <w:proofErr w:type="spellStart"/>
+      <w:r>
+        <w:t>Branches</w:t>
+      </w:r>
+      <w:proofErr w:type="spellEnd"/>
+      <w:r>
+        <w:t xml:space="preserve"> beschäftigen sich möglichst mit unterschiedlichen Aufgaben/</w:t>
+      </w:r>
+      <w:proofErr w:type="gramStart"/>
+      <w:r>
+        <w:t>Problemen</w:t>
+      </w:r>
+      <w:proofErr w:type="gramEnd"/>
+      <w:r>
+        <w:t xml:space="preserve"> um </w:t>
+      </w:r>
+      <w:proofErr w:type="spellStart"/>
+      <w:r>
+        <w:t>Mergekonflikte</w:t>
+      </w:r>
+      <w:proofErr w:type="spellEnd"/>
+      <w:r>
+        <w:t xml:space="preserve"> zu vermeiden.</w:t>
+      </w:r>
+    </w:p>
+    <w:p>
+      <w:pPr>
+        <w:pStyle w:val="Listenabsatz"/>
+        <w:numPr>
+          <w:ilvl w:val="0"/>
+          <w:numId w:val="23"/>
+        </w:numPr>
+      </w:pPr>
+      <w:r>
+        <w:t>Regelmäßig sollte ein Branch auf den aktuellen Stand gebracht werden oder nur kurz bestehen.</w:t>
+      </w:r>
+    </w:p>
+    <w:p/>
+    <w:p>
+      <w:pPr>
+        <w:rPr>
+          <w:rFonts w:asciiTheme="majorHAnsi" w:eastAsiaTheme="majorEastAsia" w:hAnsiTheme="majorHAnsi" w:cstheme="majorBidi"/>
+          <w:color w:val="0F4761" w:themeColor="accent1" w:themeShade="BF"/>
+          <w:sz w:val="40"/>
+          <w:szCs w:val="40"/>
+        </w:rPr>
+      </w:pPr>
+      <w:r>
+        <w:br w:type="page"/>
+      </w:r>
+    </w:p>
+    <w:p>
+      <w:pPr>
+        <w:pStyle w:val="berschrift1"/>
+      </w:pPr>
+      <w:r>
+        <w:lastRenderedPageBreak/>
+        <w:t>Arbeitsablauf</w:t>
+      </w:r>
+    </w:p>
+    <w:p>
+      <w:r>
+        <w:t xml:space="preserve">Mit dem Wissen von vorhin lässt sich also ein allgemeiner Arbeitsablauf für </w:t>
+      </w:r>
+      <w:proofErr w:type="spellStart"/>
+      <w:r>
+        <w:t>Git</w:t>
+      </w:r>
+      <w:proofErr w:type="spellEnd"/>
+      <w:r>
+        <w:t xml:space="preserve"> beschreiben.</w:t>
+      </w:r>
+    </w:p>
+    <w:p>
+      <w:proofErr w:type="spellStart"/>
+      <w:r>
+        <w:t>Grundvorraussetzungen</w:t>
+      </w:r>
+      <w:proofErr w:type="spellEnd"/>
+      <w:r>
+        <w:t xml:space="preserve"> sind hier ein </w:t>
+      </w:r>
+      <w:r>
+        <w:rPr>
+          <w:highlight w:val="yellow"/>
+        </w:rPr>
+        <w:t>Remote-Repo.</w:t>
+      </w:r>
+    </w:p>
+    <w:p>
+      <w:r>
+        <w:t xml:space="preserve">Folgende Regeln sollten beachtet </w:t>
+      </w:r>
+      <w:proofErr w:type="gramStart"/>
+      <w:r>
+        <w:t>werden</w:t>
+      </w:r>
+      <w:proofErr w:type="gramEnd"/>
+      <w:r>
+        <w:t xml:space="preserve"> um sinnvoll zu arbeiten</w:t>
+      </w:r>
+    </w:p>
+    <w:p>
+      <w:pPr>
+        <w:pStyle w:val="Listenabsatz"/>
+        <w:numPr>
+          <w:ilvl w:val="0"/>
+          <w:numId w:val="25"/>
+        </w:numPr>
+      </w:pPr>
+      <w:r>
+        <w:t>Jeder Aufgabe wird in einem eigenen Branch bearbeitet, oder mehrere kleine. Sinnvoll ist auch, wenn jede Person einen eigenen Branch hat.</w:t>
+      </w:r>
+    </w:p>
+    <w:p>
+      <w:pPr>
+        <w:pStyle w:val="Listenabsatz"/>
+        <w:numPr>
+          <w:ilvl w:val="0"/>
+          <w:numId w:val="25"/>
+        </w:numPr>
+      </w:pPr>
+      <w:r>
+        <w:t xml:space="preserve">Jede kleine abgeschlossene Aufgabe sollte </w:t>
+      </w:r>
+      <w:proofErr w:type="spellStart"/>
+      <w:r>
+        <w:t>commitet</w:t>
+      </w:r>
+      <w:proofErr w:type="spellEnd"/>
+      <w:r>
+        <w:t xml:space="preserve"> werden. (Bzw. allgemein regelmäßig </w:t>
+      </w:r>
+      <w:proofErr w:type="spellStart"/>
+      <w:proofErr w:type="gramStart"/>
+      <w:r>
+        <w:t>commiten</w:t>
+      </w:r>
+      <w:proofErr w:type="spellEnd"/>
+      <w:proofErr w:type="gramEnd"/>
+      <w:r>
+        <w:t xml:space="preserve"> um später Änderungen schnell zu finden). Jeder</w:t>
+      </w:r>
+    </w:p>
+    <w:p>
+      <w:pPr>
+        <w:pStyle w:val="Listenabsatz"/>
+        <w:numPr>
+          <w:ilvl w:val="0"/>
+          <w:numId w:val="25"/>
+        </w:numPr>
+      </w:pPr>
+      <w:r>
+        <w:t xml:space="preserve"> Commit sollte sauber dokumentieren was sich geändert hat.</w:t>
+      </w:r>
+    </w:p>
+    <w:p>
+      <w:pPr>
+        <w:pStyle w:val="Listenabsatz"/>
+        <w:numPr>
+          <w:ilvl w:val="0"/>
+          <w:numId w:val="25"/>
+        </w:numPr>
+      </w:pPr>
+      <w:r>
+        <w:t xml:space="preserve">Ist eine Aufgabe für einen Branch abgeschlossen, wird dieser mit dem Main oder anderen </w:t>
+      </w:r>
+      <w:proofErr w:type="spellStart"/>
+      <w:r>
+        <w:t>gemergt</w:t>
+      </w:r>
+      <w:proofErr w:type="spellEnd"/>
+      <w:r>
+        <w:t xml:space="preserve">. </w:t>
+      </w:r>
+    </w:p>
+    <w:p>
+      <w:pPr>
+        <w:pStyle w:val="Listenabsatz"/>
+        <w:numPr>
+          <w:ilvl w:val="0"/>
+          <w:numId w:val="25"/>
+        </w:numPr>
+      </w:pPr>
+      <w:r>
+        <w:t xml:space="preserve">In regelmäßigen Abständen sollte jedes </w:t>
+      </w:r>
+      <w:r>
+        <w:t>Teammitglied</w:t>
+      </w:r>
+      <w:r>
+        <w:t xml:space="preserve"> </w:t>
+      </w:r>
+      <w:r>
+        <w:t>sich vom Remote den aktuellen Stand ziehen.</w:t>
+      </w:r>
+    </w:p>
     <w:p>
       <w:pPr>
         <w:rPr>
@@ -5168,7 +6366,7 @@
       <w:r>
         <w:t>-Notebook in VS-Code zu öffnen, brauchen wir zunächst einmal R oder R-Studio. (</w:t>
       </w:r>
-      <w:hyperlink r:id="rId11" w:history="1">
+      <w:hyperlink r:id="rId12" w:history="1">
         <w:r>
           <w:rPr>
             <w:rStyle w:val="Hyperlink"/>
@@ -5192,7 +6390,7 @@
       <w:r>
         <w:t xml:space="preserve"> (</w:t>
       </w:r>
-      <w:hyperlink r:id="rId12" w:history="1">
+      <w:hyperlink r:id="rId13" w:history="1">
         <w:r>
           <w:rPr>
             <w:rStyle w:val="Hyperlink"/>
@@ -5599,7 +6797,7 @@
       <w:r>
         <w:t xml:space="preserve">siehe auch </w:t>
       </w:r>
-      <w:hyperlink r:id="rId13" w:history="1">
+      <w:hyperlink r:id="rId14" w:history="1">
         <w:r>
           <w:rPr>
             <w:rStyle w:val="Hyperlink"/>
@@ -5899,6 +7097,7 @@
         <w:t>-Funktionen.</w:t>
       </w:r>
     </w:p>
+    <w:p/>
     <w:p>
       <w:pPr>
         <w:rPr>
@@ -5913,8 +7112,14 @@
       </w:r>
     </w:p>
     <w:p>
-      <w:r>
-        <w:rPr>
+      <w:pPr>
+        <w:rPr>
+          <w:strike/>
+        </w:rPr>
+      </w:pPr>
+      <w:r>
+        <w:rPr>
+          <w:strike/>
           <w:highlight w:val="yellow"/>
         </w:rPr>
         <w:lastRenderedPageBreak/>
@@ -5923,6 +7128,7 @@
       <w:proofErr w:type="spellStart"/>
       <w:r>
         <w:rPr>
+          <w:strike/>
           <w:highlight w:val="yellow"/>
         </w:rPr>
         <w:t>Merge</w:t>
@@ -6161,7 +7367,6 @@
         <w:t xml:space="preserve"> und ASASPwd.py</w:t>
       </w:r>
     </w:p>
-    <w:p/>
     <w:p>
       <w:pPr>
         <w:rPr>
@@ -6193,7 +7398,7 @@
       <w:r>
         <w:t xml:space="preserve">-Doku: </w:t>
       </w:r>
-      <w:hyperlink r:id="rId14" w:history="1">
+      <w:hyperlink r:id="rId15" w:history="1">
         <w:r>
           <w:rPr>
             <w:rStyle w:val="Hyperlink"/>
@@ -6211,7 +7416,7 @@
       <w:r>
         <w:t xml:space="preserve">-CML-Kurzanleitung: </w:t>
       </w:r>
-      <w:hyperlink r:id="rId15" w:history="1">
+      <w:hyperlink r:id="rId16" w:history="1">
         <w:r>
           <w:rPr>
             <w:rStyle w:val="Hyperlink"/>
@@ -6260,7 +7465,7 @@
       <w:r>
         <w:t xml:space="preserve"> Kurübersicht: </w:t>
       </w:r>
-      <w:hyperlink r:id="rId16" w:history="1">
+      <w:hyperlink r:id="rId17" w:history="1">
         <w:r>
           <w:rPr>
             <w:rStyle w:val="Hyperlink"/>
@@ -6271,7 +7476,7 @@
     </w:p>
     <w:p/>
     <w:sectPr>
-      <w:headerReference w:type="default" r:id="rId17"/>
+      <w:headerReference w:type="default" r:id="rId18"/>
       <w:pgSz w:w="11906" w:h="16838"/>
       <w:pgMar w:top="1417" w:right="1417" w:bottom="1134" w:left="1417" w:header="708" w:footer="708" w:gutter="0"/>
       <w:cols w:space="708"/>
@@ -6935,6 +8140,184 @@
     </w:lvl>
   </w:abstractNum>
   <w:abstractNum w:abstractNumId="6" w15:restartNumberingAfterBreak="0">
+    <w:nsid w:val="17F37B0B"/>
+    <w:multiLevelType w:val="hybridMultilevel"/>
+    <w:tmpl w:val="8A04534E"/>
+    <w:lvl w:ilvl="0" w:tplc="0407000F">
+      <w:start w:val="1"/>
+      <w:numFmt w:val="decimal"/>
+      <w:lvlText w:val="%1."/>
+      <w:lvlJc w:val="left"/>
+      <w:pPr>
+        <w:ind w:left="720" w:hanging="360"/>
+      </w:pPr>
+      <w:rPr>
+        <w:rFonts w:hint="default"/>
+      </w:rPr>
+    </w:lvl>
+    <w:lvl w:ilvl="1" w:tplc="04070019" w:tentative="1">
+      <w:start w:val="1"/>
+      <w:numFmt w:val="lowerLetter"/>
+      <w:lvlText w:val="%2."/>
+      <w:lvlJc w:val="left"/>
+      <w:pPr>
+        <w:ind w:left="1440" w:hanging="360"/>
+      </w:pPr>
+    </w:lvl>
+    <w:lvl w:ilvl="2" w:tplc="0407001B" w:tentative="1">
+      <w:start w:val="1"/>
+      <w:numFmt w:val="lowerRoman"/>
+      <w:lvlText w:val="%3."/>
+      <w:lvlJc w:val="right"/>
+      <w:pPr>
+        <w:ind w:left="2160" w:hanging="180"/>
+      </w:pPr>
+    </w:lvl>
+    <w:lvl w:ilvl="3" w:tplc="0407000F" w:tentative="1">
+      <w:start w:val="1"/>
+      <w:numFmt w:val="decimal"/>
+      <w:lvlText w:val="%4."/>
+      <w:lvlJc w:val="left"/>
+      <w:pPr>
+        <w:ind w:left="2880" w:hanging="360"/>
+      </w:pPr>
+    </w:lvl>
+    <w:lvl w:ilvl="4" w:tplc="04070019" w:tentative="1">
+      <w:start w:val="1"/>
+      <w:numFmt w:val="lowerLetter"/>
+      <w:lvlText w:val="%5."/>
+      <w:lvlJc w:val="left"/>
+      <w:pPr>
+        <w:ind w:left="3600" w:hanging="360"/>
+      </w:pPr>
+    </w:lvl>
+    <w:lvl w:ilvl="5" w:tplc="0407001B" w:tentative="1">
+      <w:start w:val="1"/>
+      <w:numFmt w:val="lowerRoman"/>
+      <w:lvlText w:val="%6."/>
+      <w:lvlJc w:val="right"/>
+      <w:pPr>
+        <w:ind w:left="4320" w:hanging="180"/>
+      </w:pPr>
+    </w:lvl>
+    <w:lvl w:ilvl="6" w:tplc="0407000F" w:tentative="1">
+      <w:start w:val="1"/>
+      <w:numFmt w:val="decimal"/>
+      <w:lvlText w:val="%7."/>
+      <w:lvlJc w:val="left"/>
+      <w:pPr>
+        <w:ind w:left="5040" w:hanging="360"/>
+      </w:pPr>
+    </w:lvl>
+    <w:lvl w:ilvl="7" w:tplc="04070019" w:tentative="1">
+      <w:start w:val="1"/>
+      <w:numFmt w:val="lowerLetter"/>
+      <w:lvlText w:val="%8."/>
+      <w:lvlJc w:val="left"/>
+      <w:pPr>
+        <w:ind w:left="5760" w:hanging="360"/>
+      </w:pPr>
+    </w:lvl>
+    <w:lvl w:ilvl="8" w:tplc="0407001B" w:tentative="1">
+      <w:start w:val="1"/>
+      <w:numFmt w:val="lowerRoman"/>
+      <w:lvlText w:val="%9."/>
+      <w:lvlJc w:val="right"/>
+      <w:pPr>
+        <w:ind w:left="6480" w:hanging="180"/>
+      </w:pPr>
+    </w:lvl>
+  </w:abstractNum>
+  <w:abstractNum w:abstractNumId="7" w15:restartNumberingAfterBreak="0">
+    <w:nsid w:val="190626F9"/>
+    <w:multiLevelType w:val="hybridMultilevel"/>
+    <w:tmpl w:val="199253CE"/>
+    <w:lvl w:ilvl="0" w:tplc="0407000F">
+      <w:start w:val="1"/>
+      <w:numFmt w:val="decimal"/>
+      <w:lvlText w:val="%1."/>
+      <w:lvlJc w:val="left"/>
+      <w:pPr>
+        <w:ind w:left="720" w:hanging="360"/>
+      </w:pPr>
+      <w:rPr>
+        <w:rFonts w:hint="default"/>
+      </w:rPr>
+    </w:lvl>
+    <w:lvl w:ilvl="1" w:tplc="04070019">
+      <w:start w:val="1"/>
+      <w:numFmt w:val="lowerLetter"/>
+      <w:lvlText w:val="%2."/>
+      <w:lvlJc w:val="left"/>
+      <w:pPr>
+        <w:ind w:left="1440" w:hanging="360"/>
+      </w:pPr>
+    </w:lvl>
+    <w:lvl w:ilvl="2" w:tplc="0407001B" w:tentative="1">
+      <w:start w:val="1"/>
+      <w:numFmt w:val="lowerRoman"/>
+      <w:lvlText w:val="%3."/>
+      <w:lvlJc w:val="right"/>
+      <w:pPr>
+        <w:ind w:left="2160" w:hanging="180"/>
+      </w:pPr>
+    </w:lvl>
+    <w:lvl w:ilvl="3" w:tplc="0407000F" w:tentative="1">
+      <w:start w:val="1"/>
+      <w:numFmt w:val="decimal"/>
+      <w:lvlText w:val="%4."/>
+      <w:lvlJc w:val="left"/>
+      <w:pPr>
+        <w:ind w:left="2880" w:hanging="360"/>
+      </w:pPr>
+    </w:lvl>
+    <w:lvl w:ilvl="4" w:tplc="04070019" w:tentative="1">
+      <w:start w:val="1"/>
+      <w:numFmt w:val="lowerLetter"/>
+      <w:lvlText w:val="%5."/>
+      <w:lvlJc w:val="left"/>
+      <w:pPr>
+        <w:ind w:left="3600" w:hanging="360"/>
+      </w:pPr>
+    </w:lvl>
+    <w:lvl w:ilvl="5" w:tplc="0407001B" w:tentative="1">
+      <w:start w:val="1"/>
+      <w:numFmt w:val="lowerRoman"/>
+      <w:lvlText w:val="%6."/>
+      <w:lvlJc w:val="right"/>
+      <w:pPr>
+        <w:ind w:left="4320" w:hanging="180"/>
+      </w:pPr>
+    </w:lvl>
+    <w:lvl w:ilvl="6" w:tplc="0407000F" w:tentative="1">
+      <w:start w:val="1"/>
+      <w:numFmt w:val="decimal"/>
+      <w:lvlText w:val="%7."/>
+      <w:lvlJc w:val="left"/>
+      <w:pPr>
+        <w:ind w:left="5040" w:hanging="360"/>
+      </w:pPr>
+    </w:lvl>
+    <w:lvl w:ilvl="7" w:tplc="04070019" w:tentative="1">
+      <w:start w:val="1"/>
+      <w:numFmt w:val="lowerLetter"/>
+      <w:lvlText w:val="%8."/>
+      <w:lvlJc w:val="left"/>
+      <w:pPr>
+        <w:ind w:left="5760" w:hanging="360"/>
+      </w:pPr>
+    </w:lvl>
+    <w:lvl w:ilvl="8" w:tplc="0407001B" w:tentative="1">
+      <w:start w:val="1"/>
+      <w:numFmt w:val="lowerRoman"/>
+      <w:lvlText w:val="%9."/>
+      <w:lvlJc w:val="right"/>
+      <w:pPr>
+        <w:ind w:left="6480" w:hanging="180"/>
+      </w:pPr>
+    </w:lvl>
+  </w:abstractNum>
+  <w:abstractNum w:abstractNumId="8" w15:restartNumberingAfterBreak="0">
     <w:nsid w:val="19127D47"/>
     <w:multiLevelType w:val="hybridMultilevel"/>
     <w:tmpl w:val="BEB01972"/>
@@ -7023,7 +8406,7 @@
       </w:pPr>
     </w:lvl>
   </w:abstractNum>
-  <w:abstractNum w:abstractNumId="7" w15:restartNumberingAfterBreak="0">
+  <w:abstractNum w:abstractNumId="9" w15:restartNumberingAfterBreak="0">
     <w:nsid w:val="22832BC8"/>
     <w:multiLevelType w:val="hybridMultilevel"/>
     <w:tmpl w:val="D85865CC"/>
@@ -7112,7 +8495,7 @@
       </w:pPr>
     </w:lvl>
   </w:abstractNum>
-  <w:abstractNum w:abstractNumId="8" w15:restartNumberingAfterBreak="0">
+  <w:abstractNum w:abstractNumId="10" w15:restartNumberingAfterBreak="0">
     <w:nsid w:val="2CBC620D"/>
     <w:multiLevelType w:val="hybridMultilevel"/>
     <w:tmpl w:val="EFFC2F66"/>
@@ -7201,7 +8584,7 @@
       </w:pPr>
     </w:lvl>
   </w:abstractNum>
-  <w:abstractNum w:abstractNumId="9" w15:restartNumberingAfterBreak="0">
+  <w:abstractNum w:abstractNumId="11" w15:restartNumberingAfterBreak="0">
     <w:nsid w:val="2F67333E"/>
     <w:multiLevelType w:val="hybridMultilevel"/>
     <w:tmpl w:val="75DC178A"/>
@@ -7290,7 +8673,7 @@
       </w:pPr>
     </w:lvl>
   </w:abstractNum>
-  <w:abstractNum w:abstractNumId="10" w15:restartNumberingAfterBreak="0">
+  <w:abstractNum w:abstractNumId="12" w15:restartNumberingAfterBreak="0">
     <w:nsid w:val="37D11D44"/>
     <w:multiLevelType w:val="hybridMultilevel"/>
     <w:tmpl w:val="AFACD502"/>
@@ -7379,7 +8762,7 @@
       </w:pPr>
     </w:lvl>
   </w:abstractNum>
-  <w:abstractNum w:abstractNumId="11" w15:restartNumberingAfterBreak="0">
+  <w:abstractNum w:abstractNumId="13" w15:restartNumberingAfterBreak="0">
     <w:nsid w:val="39C925EF"/>
     <w:multiLevelType w:val="hybridMultilevel"/>
     <w:tmpl w:val="C42204CC"/>
@@ -7468,7 +8851,7 @@
       </w:pPr>
     </w:lvl>
   </w:abstractNum>
-  <w:abstractNum w:abstractNumId="12" w15:restartNumberingAfterBreak="0">
+  <w:abstractNum w:abstractNumId="14" w15:restartNumberingAfterBreak="0">
     <w:nsid w:val="3D0B0425"/>
     <w:multiLevelType w:val="hybridMultilevel"/>
     <w:tmpl w:val="5BD2068C"/>
@@ -7557,7 +8940,7 @@
       </w:pPr>
     </w:lvl>
   </w:abstractNum>
-  <w:abstractNum w:abstractNumId="13" w15:restartNumberingAfterBreak="0">
+  <w:abstractNum w:abstractNumId="15" w15:restartNumberingAfterBreak="0">
     <w:nsid w:val="3FE442D1"/>
     <w:multiLevelType w:val="hybridMultilevel"/>
     <w:tmpl w:val="07080ABE"/>
@@ -7646,7 +9029,185 @@
       </w:pPr>
     </w:lvl>
   </w:abstractNum>
-  <w:abstractNum w:abstractNumId="14" w15:restartNumberingAfterBreak="0">
+  <w:abstractNum w:abstractNumId="16" w15:restartNumberingAfterBreak="0">
+    <w:nsid w:val="44165262"/>
+    <w:multiLevelType w:val="hybridMultilevel"/>
+    <w:tmpl w:val="BCA210AE"/>
+    <w:lvl w:ilvl="0" w:tplc="0407000F">
+      <w:start w:val="1"/>
+      <w:numFmt w:val="decimal"/>
+      <w:lvlText w:val="%1."/>
+      <w:lvlJc w:val="left"/>
+      <w:pPr>
+        <w:ind w:left="720" w:hanging="360"/>
+      </w:pPr>
+      <w:rPr>
+        <w:rFonts w:hint="default"/>
+      </w:rPr>
+    </w:lvl>
+    <w:lvl w:ilvl="1" w:tplc="04070019" w:tentative="1">
+      <w:start w:val="1"/>
+      <w:numFmt w:val="lowerLetter"/>
+      <w:lvlText w:val="%2."/>
+      <w:lvlJc w:val="left"/>
+      <w:pPr>
+        <w:ind w:left="1440" w:hanging="360"/>
+      </w:pPr>
+    </w:lvl>
+    <w:lvl w:ilvl="2" w:tplc="0407001B" w:tentative="1">
+      <w:start w:val="1"/>
+      <w:numFmt w:val="lowerRoman"/>
+      <w:lvlText w:val="%3."/>
+      <w:lvlJc w:val="right"/>
+      <w:pPr>
+        <w:ind w:left="2160" w:hanging="180"/>
+      </w:pPr>
+    </w:lvl>
+    <w:lvl w:ilvl="3" w:tplc="0407000F" w:tentative="1">
+      <w:start w:val="1"/>
+      <w:numFmt w:val="decimal"/>
+      <w:lvlText w:val="%4."/>
+      <w:lvlJc w:val="left"/>
+      <w:pPr>
+        <w:ind w:left="2880" w:hanging="360"/>
+      </w:pPr>
+    </w:lvl>
+    <w:lvl w:ilvl="4" w:tplc="04070019" w:tentative="1">
+      <w:start w:val="1"/>
+      <w:numFmt w:val="lowerLetter"/>
+      <w:lvlText w:val="%5."/>
+      <w:lvlJc w:val="left"/>
+      <w:pPr>
+        <w:ind w:left="3600" w:hanging="360"/>
+      </w:pPr>
+    </w:lvl>
+    <w:lvl w:ilvl="5" w:tplc="0407001B" w:tentative="1">
+      <w:start w:val="1"/>
+      <w:numFmt w:val="lowerRoman"/>
+      <w:lvlText w:val="%6."/>
+      <w:lvlJc w:val="right"/>
+      <w:pPr>
+        <w:ind w:left="4320" w:hanging="180"/>
+      </w:pPr>
+    </w:lvl>
+    <w:lvl w:ilvl="6" w:tplc="0407000F" w:tentative="1">
+      <w:start w:val="1"/>
+      <w:numFmt w:val="decimal"/>
+      <w:lvlText w:val="%7."/>
+      <w:lvlJc w:val="left"/>
+      <w:pPr>
+        <w:ind w:left="5040" w:hanging="360"/>
+      </w:pPr>
+    </w:lvl>
+    <w:lvl w:ilvl="7" w:tplc="04070019" w:tentative="1">
+      <w:start w:val="1"/>
+      <w:numFmt w:val="lowerLetter"/>
+      <w:lvlText w:val="%8."/>
+      <w:lvlJc w:val="left"/>
+      <w:pPr>
+        <w:ind w:left="5760" w:hanging="360"/>
+      </w:pPr>
+    </w:lvl>
+    <w:lvl w:ilvl="8" w:tplc="0407001B" w:tentative="1">
+      <w:start w:val="1"/>
+      <w:numFmt w:val="lowerRoman"/>
+      <w:lvlText w:val="%9."/>
+      <w:lvlJc w:val="right"/>
+      <w:pPr>
+        <w:ind w:left="6480" w:hanging="180"/>
+      </w:pPr>
+    </w:lvl>
+  </w:abstractNum>
+  <w:abstractNum w:abstractNumId="17" w15:restartNumberingAfterBreak="0">
+    <w:nsid w:val="45F7515E"/>
+    <w:multiLevelType w:val="hybridMultilevel"/>
+    <w:tmpl w:val="E15AE09A"/>
+    <w:lvl w:ilvl="0" w:tplc="0407000F">
+      <w:start w:val="1"/>
+      <w:numFmt w:val="decimal"/>
+      <w:lvlText w:val="%1."/>
+      <w:lvlJc w:val="left"/>
+      <w:pPr>
+        <w:ind w:left="720" w:hanging="360"/>
+      </w:pPr>
+      <w:rPr>
+        <w:rFonts w:hint="default"/>
+      </w:rPr>
+    </w:lvl>
+    <w:lvl w:ilvl="1" w:tplc="04070019" w:tentative="1">
+      <w:start w:val="1"/>
+      <w:numFmt w:val="lowerLetter"/>
+      <w:lvlText w:val="%2."/>
+      <w:lvlJc w:val="left"/>
+      <w:pPr>
+        <w:ind w:left="1440" w:hanging="360"/>
+      </w:pPr>
+    </w:lvl>
+    <w:lvl w:ilvl="2" w:tplc="0407001B" w:tentative="1">
+      <w:start w:val="1"/>
+      <w:numFmt w:val="lowerRoman"/>
+      <w:lvlText w:val="%3."/>
+      <w:lvlJc w:val="right"/>
+      <w:pPr>
+        <w:ind w:left="2160" w:hanging="180"/>
+      </w:pPr>
+    </w:lvl>
+    <w:lvl w:ilvl="3" w:tplc="0407000F" w:tentative="1">
+      <w:start w:val="1"/>
+      <w:numFmt w:val="decimal"/>
+      <w:lvlText w:val="%4."/>
+      <w:lvlJc w:val="left"/>
+      <w:pPr>
+        <w:ind w:left="2880" w:hanging="360"/>
+      </w:pPr>
+    </w:lvl>
+    <w:lvl w:ilvl="4" w:tplc="04070019" w:tentative="1">
+      <w:start w:val="1"/>
+      <w:numFmt w:val="lowerLetter"/>
+      <w:lvlText w:val="%5."/>
+      <w:lvlJc w:val="left"/>
+      <w:pPr>
+        <w:ind w:left="3600" w:hanging="360"/>
+      </w:pPr>
+    </w:lvl>
+    <w:lvl w:ilvl="5" w:tplc="0407001B" w:tentative="1">
+      <w:start w:val="1"/>
+      <w:numFmt w:val="lowerRoman"/>
+      <w:lvlText w:val="%6."/>
+      <w:lvlJc w:val="right"/>
+      <w:pPr>
+        <w:ind w:left="4320" w:hanging="180"/>
+      </w:pPr>
+    </w:lvl>
+    <w:lvl w:ilvl="6" w:tplc="0407000F" w:tentative="1">
+      <w:start w:val="1"/>
+      <w:numFmt w:val="decimal"/>
+      <w:lvlText w:val="%7."/>
+      <w:lvlJc w:val="left"/>
+      <w:pPr>
+        <w:ind w:left="5040" w:hanging="360"/>
+      </w:pPr>
+    </w:lvl>
+    <w:lvl w:ilvl="7" w:tplc="04070019" w:tentative="1">
+      <w:start w:val="1"/>
+      <w:numFmt w:val="lowerLetter"/>
+      <w:lvlText w:val="%8."/>
+      <w:lvlJc w:val="left"/>
+      <w:pPr>
+        <w:ind w:left="5760" w:hanging="360"/>
+      </w:pPr>
+    </w:lvl>
+    <w:lvl w:ilvl="8" w:tplc="0407001B" w:tentative="1">
+      <w:start w:val="1"/>
+      <w:numFmt w:val="lowerRoman"/>
+      <w:lvlText w:val="%9."/>
+      <w:lvlJc w:val="right"/>
+      <w:pPr>
+        <w:ind w:left="6480" w:hanging="180"/>
+      </w:pPr>
+    </w:lvl>
+  </w:abstractNum>
+  <w:abstractNum w:abstractNumId="18" w15:restartNumberingAfterBreak="0">
     <w:nsid w:val="54772645"/>
     <w:multiLevelType w:val="hybridMultilevel"/>
     <w:tmpl w:val="50C2AE4A"/>
@@ -7735,7 +9296,7 @@
       </w:pPr>
     </w:lvl>
   </w:abstractNum>
-  <w:abstractNum w:abstractNumId="15" w15:restartNumberingAfterBreak="0">
+  <w:abstractNum w:abstractNumId="19" w15:restartNumberingAfterBreak="0">
     <w:nsid w:val="59FC6E51"/>
     <w:multiLevelType w:val="hybridMultilevel"/>
     <w:tmpl w:val="BE0C8DD6"/>
@@ -7824,7 +9385,274 @@
       </w:pPr>
     </w:lvl>
   </w:abstractNum>
-  <w:abstractNum w:abstractNumId="16" w15:restartNumberingAfterBreak="0">
+  <w:abstractNum w:abstractNumId="20" w15:restartNumberingAfterBreak="0">
+    <w:nsid w:val="5AFB17E2"/>
+    <w:multiLevelType w:val="hybridMultilevel"/>
+    <w:tmpl w:val="248EBD38"/>
+    <w:lvl w:ilvl="0" w:tplc="0407000F">
+      <w:start w:val="1"/>
+      <w:numFmt w:val="decimal"/>
+      <w:lvlText w:val="%1."/>
+      <w:lvlJc w:val="left"/>
+      <w:pPr>
+        <w:ind w:left="720" w:hanging="360"/>
+      </w:pPr>
+      <w:rPr>
+        <w:rFonts w:hint="default"/>
+      </w:rPr>
+    </w:lvl>
+    <w:lvl w:ilvl="1" w:tplc="04070019" w:tentative="1">
+      <w:start w:val="1"/>
+      <w:numFmt w:val="lowerLetter"/>
+      <w:lvlText w:val="%2."/>
+      <w:lvlJc w:val="left"/>
+      <w:pPr>
+        <w:ind w:left="1440" w:hanging="360"/>
+      </w:pPr>
+    </w:lvl>
+    <w:lvl w:ilvl="2" w:tplc="0407001B" w:tentative="1">
+      <w:start w:val="1"/>
+      <w:numFmt w:val="lowerRoman"/>
+      <w:lvlText w:val="%3."/>
+      <w:lvlJc w:val="right"/>
+      <w:pPr>
+        <w:ind w:left="2160" w:hanging="180"/>
+      </w:pPr>
+    </w:lvl>
+    <w:lvl w:ilvl="3" w:tplc="0407000F" w:tentative="1">
+      <w:start w:val="1"/>
+      <w:numFmt w:val="decimal"/>
+      <w:lvlText w:val="%4."/>
+      <w:lvlJc w:val="left"/>
+      <w:pPr>
+        <w:ind w:left="2880" w:hanging="360"/>
+      </w:pPr>
+    </w:lvl>
+    <w:lvl w:ilvl="4" w:tplc="04070019" w:tentative="1">
+      <w:start w:val="1"/>
+      <w:numFmt w:val="lowerLetter"/>
+      <w:lvlText w:val="%5."/>
+      <w:lvlJc w:val="left"/>
+      <w:pPr>
+        <w:ind w:left="3600" w:hanging="360"/>
+      </w:pPr>
+    </w:lvl>
+    <w:lvl w:ilvl="5" w:tplc="0407001B" w:tentative="1">
+      <w:start w:val="1"/>
+      <w:numFmt w:val="lowerRoman"/>
+      <w:lvlText w:val="%6."/>
+      <w:lvlJc w:val="right"/>
+      <w:pPr>
+        <w:ind w:left="4320" w:hanging="180"/>
+      </w:pPr>
+    </w:lvl>
+    <w:lvl w:ilvl="6" w:tplc="0407000F" w:tentative="1">
+      <w:start w:val="1"/>
+      <w:numFmt w:val="decimal"/>
+      <w:lvlText w:val="%7."/>
+      <w:lvlJc w:val="left"/>
+      <w:pPr>
+        <w:ind w:left="5040" w:hanging="360"/>
+      </w:pPr>
+    </w:lvl>
+    <w:lvl w:ilvl="7" w:tplc="04070019" w:tentative="1">
+      <w:start w:val="1"/>
+      <w:numFmt w:val="lowerLetter"/>
+      <w:lvlText w:val="%8."/>
+      <w:lvlJc w:val="left"/>
+      <w:pPr>
+        <w:ind w:left="5760" w:hanging="360"/>
+      </w:pPr>
+    </w:lvl>
+    <w:lvl w:ilvl="8" w:tplc="0407001B" w:tentative="1">
+      <w:start w:val="1"/>
+      <w:numFmt w:val="lowerRoman"/>
+      <w:lvlText w:val="%9."/>
+      <w:lvlJc w:val="right"/>
+      <w:pPr>
+        <w:ind w:left="6480" w:hanging="180"/>
+      </w:pPr>
+    </w:lvl>
+  </w:abstractNum>
+  <w:abstractNum w:abstractNumId="21" w15:restartNumberingAfterBreak="0">
+    <w:nsid w:val="60DA65DC"/>
+    <w:multiLevelType w:val="hybridMultilevel"/>
+    <w:tmpl w:val="450890D2"/>
+    <w:lvl w:ilvl="0" w:tplc="0407000F">
+      <w:start w:val="1"/>
+      <w:numFmt w:val="decimal"/>
+      <w:lvlText w:val="%1."/>
+      <w:lvlJc w:val="left"/>
+      <w:pPr>
+        <w:ind w:left="720" w:hanging="360"/>
+      </w:pPr>
+      <w:rPr>
+        <w:rFonts w:hint="default"/>
+      </w:rPr>
+    </w:lvl>
+    <w:lvl w:ilvl="1" w:tplc="04070019" w:tentative="1">
+      <w:start w:val="1"/>
+      <w:numFmt w:val="lowerLetter"/>
+      <w:lvlText w:val="%2."/>
+      <w:lvlJc w:val="left"/>
+      <w:pPr>
+        <w:ind w:left="1440" w:hanging="360"/>
+      </w:pPr>
+    </w:lvl>
+    <w:lvl w:ilvl="2" w:tplc="0407001B" w:tentative="1">
+      <w:start w:val="1"/>
+      <w:numFmt w:val="lowerRoman"/>
+      <w:lvlText w:val="%3."/>
+      <w:lvlJc w:val="right"/>
+      <w:pPr>
+        <w:ind w:left="2160" w:hanging="180"/>
+      </w:pPr>
+    </w:lvl>
+    <w:lvl w:ilvl="3" w:tplc="0407000F" w:tentative="1">
+      <w:start w:val="1"/>
+      <w:numFmt w:val="decimal"/>
+      <w:lvlText w:val="%4."/>
+      <w:lvlJc w:val="left"/>
+      <w:pPr>
+        <w:ind w:left="2880" w:hanging="360"/>
+      </w:pPr>
+    </w:lvl>
+    <w:lvl w:ilvl="4" w:tplc="04070019" w:tentative="1">
+      <w:start w:val="1"/>
+      <w:numFmt w:val="lowerLetter"/>
+      <w:lvlText w:val="%5."/>
+      <w:lvlJc w:val="left"/>
+      <w:pPr>
+        <w:ind w:left="3600" w:hanging="360"/>
+      </w:pPr>
+    </w:lvl>
+    <w:lvl w:ilvl="5" w:tplc="0407001B" w:tentative="1">
+      <w:start w:val="1"/>
+      <w:numFmt w:val="lowerRoman"/>
+      <w:lvlText w:val="%6."/>
+      <w:lvlJc w:val="right"/>
+      <w:pPr>
+        <w:ind w:left="4320" w:hanging="180"/>
+      </w:pPr>
+    </w:lvl>
+    <w:lvl w:ilvl="6" w:tplc="0407000F" w:tentative="1">
+      <w:start w:val="1"/>
+      <w:numFmt w:val="decimal"/>
+      <w:lvlText w:val="%7."/>
+      <w:lvlJc w:val="left"/>
+      <w:pPr>
+        <w:ind w:left="5040" w:hanging="360"/>
+      </w:pPr>
+    </w:lvl>
+    <w:lvl w:ilvl="7" w:tplc="04070019" w:tentative="1">
+      <w:start w:val="1"/>
+      <w:numFmt w:val="lowerLetter"/>
+      <w:lvlText w:val="%8."/>
+      <w:lvlJc w:val="left"/>
+      <w:pPr>
+        <w:ind w:left="5760" w:hanging="360"/>
+      </w:pPr>
+    </w:lvl>
+    <w:lvl w:ilvl="8" w:tplc="0407001B" w:tentative="1">
+      <w:start w:val="1"/>
+      <w:numFmt w:val="lowerRoman"/>
+      <w:lvlText w:val="%9."/>
+      <w:lvlJc w:val="right"/>
+      <w:pPr>
+        <w:ind w:left="6480" w:hanging="180"/>
+      </w:pPr>
+    </w:lvl>
+  </w:abstractNum>
+  <w:abstractNum w:abstractNumId="22" w15:restartNumberingAfterBreak="0">
+    <w:nsid w:val="66050F0C"/>
+    <w:multiLevelType w:val="hybridMultilevel"/>
+    <w:tmpl w:val="853EFB9A"/>
+    <w:lvl w:ilvl="0" w:tplc="0407000F">
+      <w:start w:val="1"/>
+      <w:numFmt w:val="decimal"/>
+      <w:lvlText w:val="%1."/>
+      <w:lvlJc w:val="left"/>
+      <w:pPr>
+        <w:ind w:left="720" w:hanging="360"/>
+      </w:pPr>
+      <w:rPr>
+        <w:rFonts w:hint="default"/>
+      </w:rPr>
+    </w:lvl>
+    <w:lvl w:ilvl="1" w:tplc="04070019" w:tentative="1">
+      <w:start w:val="1"/>
+      <w:numFmt w:val="lowerLetter"/>
+      <w:lvlText w:val="%2."/>
+      <w:lvlJc w:val="left"/>
+      <w:pPr>
+        <w:ind w:left="1440" w:hanging="360"/>
+      </w:pPr>
+    </w:lvl>
+    <w:lvl w:ilvl="2" w:tplc="0407001B" w:tentative="1">
+      <w:start w:val="1"/>
+      <w:numFmt w:val="lowerRoman"/>
+      <w:lvlText w:val="%3."/>
+      <w:lvlJc w:val="right"/>
+      <w:pPr>
+        <w:ind w:left="2160" w:hanging="180"/>
+      </w:pPr>
+    </w:lvl>
+    <w:lvl w:ilvl="3" w:tplc="0407000F" w:tentative="1">
+      <w:start w:val="1"/>
+      <w:numFmt w:val="decimal"/>
+      <w:lvlText w:val="%4."/>
+      <w:lvlJc w:val="left"/>
+      <w:pPr>
+        <w:ind w:left="2880" w:hanging="360"/>
+      </w:pPr>
+    </w:lvl>
+    <w:lvl w:ilvl="4" w:tplc="04070019" w:tentative="1">
+      <w:start w:val="1"/>
+      <w:numFmt w:val="lowerLetter"/>
+      <w:lvlText w:val="%5."/>
+      <w:lvlJc w:val="left"/>
+      <w:pPr>
+        <w:ind w:left="3600" w:hanging="360"/>
+      </w:pPr>
+    </w:lvl>
+    <w:lvl w:ilvl="5" w:tplc="0407001B" w:tentative="1">
+      <w:start w:val="1"/>
+      <w:numFmt w:val="lowerRoman"/>
+      <w:lvlText w:val="%6."/>
+      <w:lvlJc w:val="right"/>
+      <w:pPr>
+        <w:ind w:left="4320" w:hanging="180"/>
+      </w:pPr>
+    </w:lvl>
+    <w:lvl w:ilvl="6" w:tplc="0407000F" w:tentative="1">
+      <w:start w:val="1"/>
+      <w:numFmt w:val="decimal"/>
+      <w:lvlText w:val="%7."/>
+      <w:lvlJc w:val="left"/>
+      <w:pPr>
+        <w:ind w:left="5040" w:hanging="360"/>
+      </w:pPr>
+    </w:lvl>
+    <w:lvl w:ilvl="7" w:tplc="04070019" w:tentative="1">
+      <w:start w:val="1"/>
+      <w:numFmt w:val="lowerLetter"/>
+      <w:lvlText w:val="%8."/>
+      <w:lvlJc w:val="left"/>
+      <w:pPr>
+        <w:ind w:left="5760" w:hanging="360"/>
+      </w:pPr>
+    </w:lvl>
+    <w:lvl w:ilvl="8" w:tplc="0407001B" w:tentative="1">
+      <w:start w:val="1"/>
+      <w:numFmt w:val="lowerRoman"/>
+      <w:lvlText w:val="%9."/>
+      <w:lvlJc w:val="right"/>
+      <w:pPr>
+        <w:ind w:left="6480" w:hanging="180"/>
+      </w:pPr>
+    </w:lvl>
+  </w:abstractNum>
+  <w:abstractNum w:abstractNumId="23" w15:restartNumberingAfterBreak="0">
     <w:nsid w:val="6B670EA7"/>
     <w:multiLevelType w:val="hybridMultilevel"/>
     <w:tmpl w:val="EC12FE04"/>
@@ -7913,20 +9741,109 @@
       </w:pPr>
     </w:lvl>
   </w:abstractNum>
+  <w:abstractNum w:abstractNumId="24" w15:restartNumberingAfterBreak="0">
+    <w:nsid w:val="79423B2F"/>
+    <w:multiLevelType w:val="hybridMultilevel"/>
+    <w:tmpl w:val="64941882"/>
+    <w:lvl w:ilvl="0" w:tplc="0407000F">
+      <w:start w:val="1"/>
+      <w:numFmt w:val="decimal"/>
+      <w:lvlText w:val="%1."/>
+      <w:lvlJc w:val="left"/>
+      <w:pPr>
+        <w:ind w:left="720" w:hanging="360"/>
+      </w:pPr>
+      <w:rPr>
+        <w:rFonts w:hint="default"/>
+      </w:rPr>
+    </w:lvl>
+    <w:lvl w:ilvl="1" w:tplc="04070019" w:tentative="1">
+      <w:start w:val="1"/>
+      <w:numFmt w:val="lowerLetter"/>
+      <w:lvlText w:val="%2."/>
+      <w:lvlJc w:val="left"/>
+      <w:pPr>
+        <w:ind w:left="1440" w:hanging="360"/>
+      </w:pPr>
+    </w:lvl>
+    <w:lvl w:ilvl="2" w:tplc="0407001B" w:tentative="1">
+      <w:start w:val="1"/>
+      <w:numFmt w:val="lowerRoman"/>
+      <w:lvlText w:val="%3."/>
+      <w:lvlJc w:val="right"/>
+      <w:pPr>
+        <w:ind w:left="2160" w:hanging="180"/>
+      </w:pPr>
+    </w:lvl>
+    <w:lvl w:ilvl="3" w:tplc="0407000F" w:tentative="1">
+      <w:start w:val="1"/>
+      <w:numFmt w:val="decimal"/>
+      <w:lvlText w:val="%4."/>
+      <w:lvlJc w:val="left"/>
+      <w:pPr>
+        <w:ind w:left="2880" w:hanging="360"/>
+      </w:pPr>
+    </w:lvl>
+    <w:lvl w:ilvl="4" w:tplc="04070019" w:tentative="1">
+      <w:start w:val="1"/>
+      <w:numFmt w:val="lowerLetter"/>
+      <w:lvlText w:val="%5."/>
+      <w:lvlJc w:val="left"/>
+      <w:pPr>
+        <w:ind w:left="3600" w:hanging="360"/>
+      </w:pPr>
+    </w:lvl>
+    <w:lvl w:ilvl="5" w:tplc="0407001B" w:tentative="1">
+      <w:start w:val="1"/>
+      <w:numFmt w:val="lowerRoman"/>
+      <w:lvlText w:val="%6."/>
+      <w:lvlJc w:val="right"/>
+      <w:pPr>
+        <w:ind w:left="4320" w:hanging="180"/>
+      </w:pPr>
+    </w:lvl>
+    <w:lvl w:ilvl="6" w:tplc="0407000F" w:tentative="1">
+      <w:start w:val="1"/>
+      <w:numFmt w:val="decimal"/>
+      <w:lvlText w:val="%7."/>
+      <w:lvlJc w:val="left"/>
+      <w:pPr>
+        <w:ind w:left="5040" w:hanging="360"/>
+      </w:pPr>
+    </w:lvl>
+    <w:lvl w:ilvl="7" w:tplc="04070019" w:tentative="1">
+      <w:start w:val="1"/>
+      <w:numFmt w:val="lowerLetter"/>
+      <w:lvlText w:val="%8."/>
+      <w:lvlJc w:val="left"/>
+      <w:pPr>
+        <w:ind w:left="5760" w:hanging="360"/>
+      </w:pPr>
+    </w:lvl>
+    <w:lvl w:ilvl="8" w:tplc="0407001B" w:tentative="1">
+      <w:start w:val="1"/>
+      <w:numFmt w:val="lowerRoman"/>
+      <w:lvlText w:val="%9."/>
+      <w:lvlJc w:val="right"/>
+      <w:pPr>
+        <w:ind w:left="6480" w:hanging="180"/>
+      </w:pPr>
+    </w:lvl>
+  </w:abstractNum>
   <w:num w:numId="1" w16cid:durableId="1042633645">
-    <w:abstractNumId w:val="15"/>
+    <w:abstractNumId w:val="19"/>
   </w:num>
   <w:num w:numId="2" w16cid:durableId="1925723875">
-    <w:abstractNumId w:val="7"/>
+    <w:abstractNumId w:val="9"/>
   </w:num>
   <w:num w:numId="3" w16cid:durableId="1380281146">
-    <w:abstractNumId w:val="6"/>
+    <w:abstractNumId w:val="8"/>
   </w:num>
   <w:num w:numId="4" w16cid:durableId="1602567383">
-    <w:abstractNumId w:val="9"/>
+    <w:abstractNumId w:val="11"/>
   </w:num>
   <w:num w:numId="5" w16cid:durableId="1153066373">
-    <w:abstractNumId w:val="16"/>
+    <w:abstractNumId w:val="23"/>
   </w:num>
   <w:num w:numId="6" w16cid:durableId="1512601221">
     <w:abstractNumId w:val="5"/>
@@ -7935,13 +9852,13 @@
     <w:abstractNumId w:val="1"/>
   </w:num>
   <w:num w:numId="8" w16cid:durableId="294483105">
-    <w:abstractNumId w:val="14"/>
+    <w:abstractNumId w:val="18"/>
   </w:num>
   <w:num w:numId="9" w16cid:durableId="1882400081">
-    <w:abstractNumId w:val="10"/>
+    <w:abstractNumId w:val="12"/>
   </w:num>
   <w:num w:numId="10" w16cid:durableId="1629312341">
-    <w:abstractNumId w:val="11"/>
+    <w:abstractNumId w:val="13"/>
   </w:num>
   <w:num w:numId="11" w16cid:durableId="384762843">
     <w:abstractNumId w:val="2"/>
@@ -7950,10 +9867,10 @@
     <w:abstractNumId w:val="0"/>
   </w:num>
   <w:num w:numId="13" w16cid:durableId="1786923465">
-    <w:abstractNumId w:val="8"/>
+    <w:abstractNumId w:val="10"/>
   </w:num>
   <w:num w:numId="14" w16cid:durableId="862673095">
-    <w:abstractNumId w:val="13"/>
+    <w:abstractNumId w:val="15"/>
   </w:num>
   <w:num w:numId="15" w16cid:durableId="2073691072">
     <w:abstractNumId w:val="3"/>
@@ -7962,7 +9879,31 @@
     <w:abstractNumId w:val="4"/>
   </w:num>
   <w:num w:numId="17" w16cid:durableId="1114789424">
-    <w:abstractNumId w:val="12"/>
+    <w:abstractNumId w:val="14"/>
+  </w:num>
+  <w:num w:numId="18" w16cid:durableId="1717074169">
+    <w:abstractNumId w:val="6"/>
+  </w:num>
+  <w:num w:numId="19" w16cid:durableId="140968319">
+    <w:abstractNumId w:val="7"/>
+  </w:num>
+  <w:num w:numId="20" w16cid:durableId="127362992">
+    <w:abstractNumId w:val="20"/>
+  </w:num>
+  <w:num w:numId="21" w16cid:durableId="334766366">
+    <w:abstractNumId w:val="22"/>
+  </w:num>
+  <w:num w:numId="22" w16cid:durableId="1869757299">
+    <w:abstractNumId w:val="17"/>
+  </w:num>
+  <w:num w:numId="23" w16cid:durableId="1851917285">
+    <w:abstractNumId w:val="21"/>
+  </w:num>
+  <w:num w:numId="24" w16cid:durableId="73666248">
+    <w:abstractNumId w:val="24"/>
+  </w:num>
+  <w:num w:numId="25" w16cid:durableId="2101831355">
+    <w:abstractNumId w:val="16"/>
   </w:num>
 </w:numbering>
 </file>
@@ -8569,6 +10510,7 @@
   <w:style w:type="character" w:default="1" w:styleId="Absatz-Standardschriftart">
     <w:name w:val="Default Paragraph Font"/>
     <w:uiPriority w:val="1"/>
+    <w:semiHidden/>
     <w:unhideWhenUsed/>
   </w:style>
   <w:style w:type="table" w:default="1" w:styleId="NormaleTabelle">

</xml_diff>